<commit_message>
update doc and lib
</commit_message>
<xml_diff>
--- a/CPay_Android/CPay/Android SDK  Documentation.docx
+++ b/CPay_Android/CPay/Android SDK  Documentation.docx
@@ -96,8 +96,13 @@
         <w:pStyle w:val="Title"/>
         <w:jc w:val="center"/>
       </w:pPr>
-      <w:r>
-        <w:t>Citcon Pay Android SDK Documentation</w:t>
+      <w:proofErr w:type="spellStart"/>
+      <w:r>
+        <w:t>Citcon</w:t>
+      </w:r>
+      <w:proofErr w:type="spellEnd"/>
+      <w:r>
+        <w:t xml:space="preserve"> Pay Android SDK Documentation</w:t>
       </w:r>
     </w:p>
     <w:p>
@@ -228,7 +233,15 @@
         <w:t>8</w:t>
       </w:r>
       <w:r>
-        <w:t xml:space="preserve"> Copyright Citcon </w:t>
+        <w:t xml:space="preserve"> Copyright </w:t>
+      </w:r>
+      <w:proofErr w:type="spellStart"/>
+      <w:r>
+        <w:t>Citcon</w:t>
+      </w:r>
+      <w:proofErr w:type="spellEnd"/>
+      <w:r>
+        <w:t xml:space="preserve"> </w:t>
       </w:r>
     </w:p>
     <w:p>
@@ -272,6 +285,7 @@
           <w:lang w:eastAsia="zh-CN"/>
         </w:rPr>
       </w:pPr>
+      <w:proofErr w:type="spellStart"/>
       <w:r>
         <w:rPr>
           <w:rFonts w:ascii="Calibri" w:eastAsia="Times New Roman" w:hAnsi="Calibri" w:cs="Calibri"/>
@@ -281,8 +295,9 @@
           <w:bdr w:val="none" w:sz="0" w:space="0" w:color="auto"/>
           <w:lang w:eastAsia="zh-CN"/>
         </w:rPr>
-        <w:t xml:space="preserve">Citcon’s </w:t>
-      </w:r>
+        <w:t>Citcon’s</w:t>
+      </w:r>
+      <w:proofErr w:type="spellEnd"/>
       <w:r>
         <w:rPr>
           <w:rFonts w:ascii="Calibri" w:eastAsia="Times New Roman" w:hAnsi="Calibri" w:cs="Calibri"/>
@@ -292,7 +307,7 @@
           <w:bdr w:val="none" w:sz="0" w:space="0" w:color="auto"/>
           <w:lang w:eastAsia="zh-CN"/>
         </w:rPr>
-        <w:t xml:space="preserve">Android </w:t>
+        <w:t xml:space="preserve"> </w:t>
       </w:r>
       <w:r>
         <w:rPr>
@@ -303,7 +318,42 @@
           <w:bdr w:val="none" w:sz="0" w:space="0" w:color="auto"/>
           <w:lang w:eastAsia="zh-CN"/>
         </w:rPr>
-        <w:t xml:space="preserve">SDK was designed for online merchants to integrate Citcon payment solutions effortlessly into their own iOS apps. By using the SDK, merchant developers can focus on business logics without having to understand the plumbing of payment transactions. The payment experience will be totally transparent and seamless to end consumers. This version of the SDK only supports payments through Alipay and WeChat Pay. Union Pay, credit cards and other payment methods will be added to future versions. The version of the SDK can process Alipay/WeChat Pay transactions using the following currencies: USD, CAD and </w:t>
+        <w:t xml:space="preserve">Android </w:t>
+      </w:r>
+      <w:r>
+        <w:rPr>
+          <w:rFonts w:ascii="Calibri" w:eastAsia="Times New Roman" w:hAnsi="Calibri" w:cs="Calibri"/>
+          <w:color w:val="000000"/>
+          <w:sz w:val="22"/>
+          <w:szCs w:val="22"/>
+          <w:bdr w:val="none" w:sz="0" w:space="0" w:color="auto"/>
+          <w:lang w:eastAsia="zh-CN"/>
+        </w:rPr>
+        <w:t xml:space="preserve">SDK was designed for online merchants to integrate </w:t>
+      </w:r>
+      <w:proofErr w:type="spellStart"/>
+      <w:r>
+        <w:rPr>
+          <w:rFonts w:ascii="Calibri" w:eastAsia="Times New Roman" w:hAnsi="Calibri" w:cs="Calibri"/>
+          <w:color w:val="000000"/>
+          <w:sz w:val="22"/>
+          <w:szCs w:val="22"/>
+          <w:bdr w:val="none" w:sz="0" w:space="0" w:color="auto"/>
+          <w:lang w:eastAsia="zh-CN"/>
+        </w:rPr>
+        <w:t>Citcon</w:t>
+      </w:r>
+      <w:proofErr w:type="spellEnd"/>
+      <w:r>
+        <w:rPr>
+          <w:rFonts w:ascii="Calibri" w:eastAsia="Times New Roman" w:hAnsi="Calibri" w:cs="Calibri"/>
+          <w:color w:val="000000"/>
+          <w:sz w:val="22"/>
+          <w:szCs w:val="22"/>
+          <w:bdr w:val="none" w:sz="0" w:space="0" w:color="auto"/>
+          <w:lang w:eastAsia="zh-CN"/>
+        </w:rPr>
+        <w:t xml:space="preserve"> payment solutions effortlessly into their own iOS apps. By using the SDK, merchant developers can focus on business logics without having to understand the plumbing of payment transactions. The payment experience will be totally transparent and seamless to end consumers. This version of the SDK only supports payments through Alipay and WeChat Pay. Union Pay, credit cards and other payment methods will be added to future versions. The version of the SDK can process Alipay/WeChat Pay transactions using the following currencies: USD, CAD and </w:t>
       </w:r>
       <w:r>
         <w:rPr>
@@ -354,7 +404,31 @@
           <w:bdr w:val="none" w:sz="0" w:space="0" w:color="auto"/>
           <w:lang w:eastAsia="zh-CN"/>
         </w:rPr>
-        <w:t>Although it’s not necessary for merchant’s engineering team to have in-depth knowledge of how Citcon Pay is integrated under the hood, an exhibition of the payment transaction flow will help developers better understand the integration process at the conceptual level, as illustrated in Figure.1 below.</w:t>
+        <w:t xml:space="preserve">Although it’s not necessary for merchant’s engineering team to have in-depth knowledge of how </w:t>
+      </w:r>
+      <w:proofErr w:type="spellStart"/>
+      <w:r>
+        <w:rPr>
+          <w:rFonts w:ascii="Calibri" w:eastAsia="Times New Roman" w:hAnsi="Calibri" w:cs="Calibri"/>
+          <w:color w:val="000000"/>
+          <w:sz w:val="22"/>
+          <w:szCs w:val="22"/>
+          <w:bdr w:val="none" w:sz="0" w:space="0" w:color="auto"/>
+          <w:lang w:eastAsia="zh-CN"/>
+        </w:rPr>
+        <w:t>Citcon</w:t>
+      </w:r>
+      <w:proofErr w:type="spellEnd"/>
+      <w:r>
+        <w:rPr>
+          <w:rFonts w:ascii="Calibri" w:eastAsia="Times New Roman" w:hAnsi="Calibri" w:cs="Calibri"/>
+          <w:color w:val="000000"/>
+          <w:sz w:val="22"/>
+          <w:szCs w:val="22"/>
+          <w:bdr w:val="none" w:sz="0" w:space="0" w:color="auto"/>
+          <w:lang w:eastAsia="zh-CN"/>
+        </w:rPr>
+        <w:t xml:space="preserve"> Pay is integrated under the hood, an exhibition of the payment transaction flow will help developers better understand the integration process at the conceptual level, as illustrated in Figure.1 below.</w:t>
       </w:r>
     </w:p>
     <w:p>
@@ -429,15 +503,40 @@
           <w:b/>
           <w:bCs/>
         </w:rPr>
-        <w:t xml:space="preserve"> 1 – Payment transaction flow from merchant app to payment processor through Citcon</w:t>
-      </w:r>
+        <w:t xml:space="preserve"> 1 – Payment transaction flow from merchant app to payment processor through </w:t>
+      </w:r>
+      <w:proofErr w:type="spellStart"/>
+      <w:r>
+        <w:rPr>
+          <w:b/>
+          <w:bCs/>
+        </w:rPr>
+        <w:t>Citcon</w:t>
+      </w:r>
+      <w:proofErr w:type="spellEnd"/>
     </w:p>
     <w:p>
       <w:pPr>
         <w:pStyle w:val="BodyA"/>
       </w:pPr>
       <w:r>
-        <w:t>The Citcon Android development SDK was developed in JAVA and targets Android 4.0.3 and above. The SDK is distributed as an Android Archive Library (aar).</w:t>
+        <w:t xml:space="preserve">The </w:t>
+      </w:r>
+      <w:proofErr w:type="spellStart"/>
+      <w:r>
+        <w:t>Citcon</w:t>
+      </w:r>
+      <w:proofErr w:type="spellEnd"/>
+      <w:r>
+        <w:t xml:space="preserve"> Android development SDK was developed in JAVA and targets Android 4.0.3 and above. The SDK is distributed as an Android Archive Library (</w:t>
+      </w:r>
+      <w:proofErr w:type="spellStart"/>
+      <w:r>
+        <w:t>aar</w:t>
+      </w:r>
+      <w:proofErr w:type="spellEnd"/>
+      <w:r>
+        <w:t>).</w:t>
       </w:r>
     </w:p>
     <w:p>
@@ -449,7 +548,15 @@
         </w:numPr>
       </w:pPr>
       <w:r>
-        <w:t xml:space="preserve">The Citcon Pay Framework </w:t>
+        <w:t xml:space="preserve">The </w:t>
+      </w:r>
+      <w:proofErr w:type="spellStart"/>
+      <w:r>
+        <w:t>Citcon</w:t>
+      </w:r>
+      <w:proofErr w:type="spellEnd"/>
+      <w:r>
+        <w:t xml:space="preserve"> Pay Framework </w:t>
       </w:r>
     </w:p>
     <w:p>
@@ -463,7 +570,15 @@
       </w:pPr>
       <w:r>
         <w:lastRenderedPageBreak/>
-        <w:t xml:space="preserve">This section details the main components of the Citcon Pay Framework for Android development. The commonly used header files and their purposes will be listed here, and a step-by-step example of integrating the framework in a demo merchant app will be shown in the next section. </w:t>
+        <w:t xml:space="preserve">This section details the main components of the </w:t>
+      </w:r>
+      <w:proofErr w:type="spellStart"/>
+      <w:r>
+        <w:t>Citcon</w:t>
+      </w:r>
+      <w:proofErr w:type="spellEnd"/>
+      <w:r>
+        <w:t xml:space="preserve"> Pay Framework for Android development. The commonly used header files and their purposes will be listed here, and a step-by-step example of integrating the framework in a demo merchant app will be shown in the next section. </w:t>
       </w:r>
     </w:p>
     <w:p>
@@ -489,12 +604,14 @@
       <w:r>
         <w:t xml:space="preserve">Name: </w:t>
       </w:r>
+      <w:proofErr w:type="spellStart"/>
       <w:r>
         <w:t>citcon-sdk</w:t>
       </w:r>
       <w:r>
         <w:t>.aar</w:t>
       </w:r>
+      <w:proofErr w:type="spellEnd"/>
     </w:p>
     <w:p>
       <w:pPr>
@@ -505,8 +622,13 @@
         </w:numPr>
       </w:pPr>
       <w:r>
-        <w:t>Package Name: citcon.sdk</w:t>
-      </w:r>
+        <w:t xml:space="preserve">Package Name: </w:t>
+      </w:r>
+      <w:proofErr w:type="spellStart"/>
+      <w:r>
+        <w:t>citcon.sdk</w:t>
+      </w:r>
+      <w:proofErr w:type="spellEnd"/>
     </w:p>
     <w:p>
       <w:pPr>
@@ -549,8 +671,13 @@
           <w:numId w:val="6"/>
         </w:numPr>
       </w:pPr>
-      <w:r>
-        <w:t>com.android.support:appcompat-v7:25.3.1</w:t>
+      <w:proofErr w:type="gramStart"/>
+      <w:r>
+        <w:t>com.android</w:t>
+      </w:r>
+      <w:proofErr w:type="gramEnd"/>
+      <w:r>
+        <w:t>.support:appcompat-v7:25.3.1</w:t>
       </w:r>
     </w:p>
     <w:p>
@@ -561,8 +688,13 @@
           <w:numId w:val="6"/>
         </w:numPr>
       </w:pPr>
-      <w:r>
-        <w:t>com.android.support:multidex:1.0.1</w:t>
+      <w:proofErr w:type="gramStart"/>
+      <w:r>
+        <w:t>com.android</w:t>
+      </w:r>
+      <w:proofErr w:type="gramEnd"/>
+      <w:r>
+        <w:t>.support:multidex:1.0.1</w:t>
       </w:r>
     </w:p>
     <w:p>
@@ -590,6 +722,7 @@
           <w:numId w:val="8"/>
         </w:numPr>
       </w:pPr>
+      <w:proofErr w:type="spellStart"/>
       <w:r>
         <w:rPr>
           <w:b/>
@@ -597,13 +730,30 @@
         </w:rPr>
         <w:t>CPaySDK</w:t>
       </w:r>
+      <w:proofErr w:type="spellEnd"/>
     </w:p>
     <w:p>
       <w:pPr>
         <w:pStyle w:val="ListParagraph"/>
       </w:pPr>
       <w:r>
-        <w:t>The CPaySDK class performs the most common payment related tasks: set up merchant token, send order to Citcon Pay and query the status of a specific transaction.</w:t>
+        <w:t xml:space="preserve">The </w:t>
+      </w:r>
+      <w:proofErr w:type="spellStart"/>
+      <w:r>
+        <w:t>CPaySDK</w:t>
+      </w:r>
+      <w:proofErr w:type="spellEnd"/>
+      <w:r>
+        <w:t xml:space="preserve"> class performs the most common payment related tasks: set up merchant token, send order to </w:t>
+      </w:r>
+      <w:proofErr w:type="spellStart"/>
+      <w:r>
+        <w:t>Citcon</w:t>
+      </w:r>
+      <w:proofErr w:type="spellEnd"/>
+      <w:r>
+        <w:t xml:space="preserve"> Pay and query the status of a specific transaction.</w:t>
       </w:r>
     </w:p>
     <w:p>
@@ -726,9 +876,11 @@
               <w:spacing w:after="0" w:line="240" w:lineRule="auto"/>
               <w:ind w:left="0"/>
             </w:pPr>
+            <w:proofErr w:type="spellStart"/>
             <w:r>
               <w:t>requestOrder</w:t>
             </w:r>
+            <w:proofErr w:type="spellEnd"/>
           </w:p>
         </w:tc>
         <w:tc>
@@ -755,8 +907,26 @@
               <w:ind w:left="0"/>
             </w:pPr>
             <w:r>
-              <w:t>Sends order information to Citcon and initiates the payment transaction. Has an unique callback: gotOrder.</w:t>
-            </w:r>
+              <w:t xml:space="preserve">Sends order information to </w:t>
+            </w:r>
+            <w:proofErr w:type="spellStart"/>
+            <w:r>
+              <w:t>Citcon</w:t>
+            </w:r>
+            <w:proofErr w:type="spellEnd"/>
+            <w:r>
+              <w:t xml:space="preserve"> and initiates the payment transaction. Has an unique callback: </w:t>
+            </w:r>
+            <w:proofErr w:type="spellStart"/>
+            <w:proofErr w:type="gramStart"/>
+            <w:r>
+              <w:t>gotOrder</w:t>
+            </w:r>
+            <w:proofErr w:type="spellEnd"/>
+            <w:r>
+              <w:t>.</w:t>
+            </w:r>
+            <w:proofErr w:type="gramEnd"/>
           </w:p>
         </w:tc>
       </w:tr>
@@ -787,9 +957,11 @@
               <w:spacing w:after="0" w:line="240" w:lineRule="auto"/>
               <w:ind w:left="0"/>
             </w:pPr>
+            <w:proofErr w:type="spellStart"/>
             <w:r>
               <w:t>inquireOrder</w:t>
             </w:r>
+            <w:proofErr w:type="spellEnd"/>
           </w:p>
         </w:tc>
         <w:tc>
@@ -816,8 +988,18 @@
               <w:ind w:left="0"/>
             </w:pPr>
             <w:r>
-              <w:t>Query the status of a specific payment transaction. Has an unique callback: inquiredOrder.</w:t>
-            </w:r>
+              <w:t xml:space="preserve">Query the status of a specific payment transaction. Has an unique callback: </w:t>
+            </w:r>
+            <w:proofErr w:type="spellStart"/>
+            <w:proofErr w:type="gramStart"/>
+            <w:r>
+              <w:t>inquiredOrder</w:t>
+            </w:r>
+            <w:proofErr w:type="spellEnd"/>
+            <w:r>
+              <w:t>.</w:t>
+            </w:r>
+            <w:proofErr w:type="gramEnd"/>
           </w:p>
         </w:tc>
       </w:tr>
@@ -846,6 +1028,7 @@
             <w:pPr>
               <w:pStyle w:val="Body"/>
             </w:pPr>
+            <w:proofErr w:type="spellStart"/>
             <w:r>
               <w:rPr>
                 <w:rFonts w:ascii="Calibri" w:eastAsia="Calibri" w:hAnsi="Calibri" w:cs="Calibri"/>
@@ -854,6 +1037,7 @@
               </w:rPr>
               <w:t>gotOrder</w:t>
             </w:r>
+            <w:proofErr w:type="spellEnd"/>
           </w:p>
         </w:tc>
         <w:tc>
@@ -883,7 +1067,25 @@
                 <w:sz w:val="22"/>
                 <w:szCs w:val="22"/>
               </w:rPr>
-              <w:t>Callback of requestOrder. This method handles the outcome of the payment transaction initiation and continues the process by either Alipay or WeChat.</w:t>
+              <w:t xml:space="preserve">Callback of </w:t>
+            </w:r>
+            <w:proofErr w:type="spellStart"/>
+            <w:r>
+              <w:rPr>
+                <w:rFonts w:ascii="Calibri" w:eastAsia="Calibri" w:hAnsi="Calibri" w:cs="Calibri"/>
+                <w:sz w:val="22"/>
+                <w:szCs w:val="22"/>
+              </w:rPr>
+              <w:t>requestOrder</w:t>
+            </w:r>
+            <w:proofErr w:type="spellEnd"/>
+            <w:r>
+              <w:rPr>
+                <w:rFonts w:ascii="Calibri" w:eastAsia="Calibri" w:hAnsi="Calibri" w:cs="Calibri"/>
+                <w:sz w:val="22"/>
+                <w:szCs w:val="22"/>
+              </w:rPr>
+              <w:t>. This method handles the outcome of the payment transaction initiation and continues the process by either Alipay or WeChat.</w:t>
             </w:r>
           </w:p>
         </w:tc>
@@ -918,6 +1120,7 @@
                 <w:szCs w:val="22"/>
               </w:rPr>
             </w:pPr>
+            <w:proofErr w:type="spellStart"/>
             <w:r>
               <w:rPr>
                 <w:rFonts w:ascii="Calibri" w:eastAsia="Calibri" w:hAnsi="Calibri" w:cs="Calibri"/>
@@ -926,6 +1129,7 @@
               </w:rPr>
               <w:t>setMode</w:t>
             </w:r>
+            <w:proofErr w:type="spellEnd"/>
           </w:p>
         </w:tc>
         <w:tc>
@@ -988,6 +1192,7 @@
               </w:rPr>
               <w:t xml:space="preserve">mode is </w:t>
             </w:r>
+            <w:proofErr w:type="spellStart"/>
             <w:r>
               <w:rPr>
                 <w:rFonts w:ascii="Menlo" w:hAnsi="Menlo" w:cs="Menlo"/>
@@ -1006,6 +1211,7 @@
               </w:rPr>
               <w:t>.PROD</w:t>
             </w:r>
+            <w:proofErr w:type="spellEnd"/>
             <w:r>
               <w:rPr>
                 <w:rFonts w:ascii="Calibri" w:eastAsia="Calibri" w:hAnsi="Calibri" w:cs="Calibri"/>
@@ -1062,6 +1268,7 @@
           <w:bCs/>
         </w:rPr>
       </w:pPr>
+      <w:proofErr w:type="spellStart"/>
       <w:r>
         <w:rPr>
           <w:b/>
@@ -1069,6 +1276,7 @@
         </w:rPr>
         <w:t>CPayOrder</w:t>
       </w:r>
+      <w:proofErr w:type="spellEnd"/>
     </w:p>
     <w:p>
       <w:pPr>
@@ -1076,7 +1284,15 @@
         <w:ind w:left="720"/>
       </w:pPr>
       <w:r>
-        <w:t>Represents the order and payment information merchant wants to send to Citcon Pay for processing.</w:t>
+        <w:t xml:space="preserve">Represents the order and payment information merchant wants to send to </w:t>
+      </w:r>
+      <w:proofErr w:type="spellStart"/>
+      <w:r>
+        <w:t>Citcon</w:t>
+      </w:r>
+      <w:proofErr w:type="spellEnd"/>
+      <w:r>
+        <w:t xml:space="preserve"> Pay for processing.</w:t>
       </w:r>
     </w:p>
     <w:p>
@@ -1251,12 +1467,14 @@
               <w:pStyle w:val="BodyA"/>
               <w:spacing w:after="0" w:line="240" w:lineRule="auto"/>
             </w:pPr>
+            <w:proofErr w:type="spellStart"/>
             <w:r>
               <w:t>r</w:t>
             </w:r>
             <w:r>
               <w:t>eferenceId</w:t>
             </w:r>
+            <w:proofErr w:type="spellEnd"/>
           </w:p>
         </w:tc>
         <w:tc>
@@ -1481,10 +1699,7 @@
               <w:spacing w:after="0" w:line="240" w:lineRule="auto"/>
             </w:pPr>
             <w:r>
-              <w:t>b</w:t>
-            </w:r>
-            <w:r>
-              <w:t>ody</w:t>
+              <w:t>body</w:t>
             </w:r>
           </w:p>
         </w:tc>
@@ -1597,10 +1812,7 @@
               <w:spacing w:after="0" w:line="240" w:lineRule="auto"/>
             </w:pPr>
             <w:r>
-              <w:t>a</w:t>
-            </w:r>
-            <w:r>
-              <w:t>mount</w:t>
+              <w:t>amount</w:t>
             </w:r>
           </w:p>
         </w:tc>
@@ -1912,9 +2124,19 @@
               <w:pStyle w:val="BodyA"/>
               <w:spacing w:after="0" w:line="240" w:lineRule="auto"/>
             </w:pPr>
-            <w:r>
-              <w:t>alipay or wechatpay</w:t>
-            </w:r>
+            <w:proofErr w:type="spellStart"/>
+            <w:r>
+              <w:t>alipay</w:t>
+            </w:r>
+            <w:proofErr w:type="spellEnd"/>
+            <w:r>
+              <w:t xml:space="preserve"> or </w:t>
+            </w:r>
+            <w:proofErr w:type="spellStart"/>
+            <w:r>
+              <w:t>wechatpay</w:t>
+            </w:r>
+            <w:proofErr w:type="spellEnd"/>
           </w:p>
         </w:tc>
       </w:tr>
@@ -1944,12 +2166,14 @@
               <w:pStyle w:val="BodyA"/>
               <w:spacing w:after="0" w:line="240" w:lineRule="auto"/>
             </w:pPr>
+            <w:proofErr w:type="spellStart"/>
             <w:r>
               <w:t>i</w:t>
             </w:r>
             <w:r>
               <w:t>pnUrl</w:t>
             </w:r>
+            <w:proofErr w:type="spellEnd"/>
           </w:p>
         </w:tc>
         <w:tc>
@@ -2002,7 +2226,15 @@
               <w:spacing w:after="0" w:line="240" w:lineRule="auto"/>
             </w:pPr>
             <w:r>
-              <w:t>The URL of a page Citcon Pay should post transaction status to. Normally this should be a page on the merchant’s website.</w:t>
+              <w:t xml:space="preserve">The URL of a page </w:t>
+            </w:r>
+            <w:proofErr w:type="spellStart"/>
+            <w:r>
+              <w:t>Citcon</w:t>
+            </w:r>
+            <w:proofErr w:type="spellEnd"/>
+            <w:r>
+              <w:t xml:space="preserve"> Pay should post transaction status to. Normally this should be a page on the merchant’s website.</w:t>
             </w:r>
           </w:p>
         </w:tc>
@@ -2071,6 +2303,7 @@
               <w:pStyle w:val="BodyA"/>
               <w:spacing w:after="0" w:line="240" w:lineRule="auto"/>
             </w:pPr>
+            <w:proofErr w:type="spellStart"/>
             <w:r>
               <w:rPr>
                 <w:rStyle w:val="None"/>
@@ -2083,6 +2316,7 @@
               </w:rPr>
               <w:t>allbackUrl</w:t>
             </w:r>
+            <w:proofErr w:type="spellEnd"/>
           </w:p>
         </w:tc>
         <w:tc>
@@ -2141,7 +2375,21 @@
               <w:rPr>
                 <w:rStyle w:val="None"/>
               </w:rPr>
-              <w:t>The URL of a page Citcon Pay should redirect customer to after the payment transaction has completed.</w:t>
+              <w:t xml:space="preserve">The URL of a page </w:t>
+            </w:r>
+            <w:proofErr w:type="spellStart"/>
+            <w:r>
+              <w:rPr>
+                <w:rStyle w:val="None"/>
+              </w:rPr>
+              <w:t>Citcon</w:t>
+            </w:r>
+            <w:proofErr w:type="spellEnd"/>
+            <w:r>
+              <w:rPr>
+                <w:rStyle w:val="None"/>
+              </w:rPr>
+              <w:t xml:space="preserve"> Pay should redirect customer to after the payment transaction has completed.</w:t>
             </w:r>
           </w:p>
         </w:tc>
@@ -2201,6 +2449,7 @@
             <w:pPr>
               <w:pStyle w:val="Body"/>
             </w:pPr>
+            <w:proofErr w:type="spellStart"/>
             <w:r>
               <w:rPr>
                 <w:rStyle w:val="None"/>
@@ -2219,6 +2468,7 @@
               </w:rPr>
               <w:t>llowDuplicate</w:t>
             </w:r>
+            <w:proofErr w:type="spellEnd"/>
           </w:p>
         </w:tc>
         <w:tc>
@@ -2242,6 +2492,7 @@
             <w:pPr>
               <w:pStyle w:val="Body"/>
             </w:pPr>
+            <w:proofErr w:type="spellStart"/>
             <w:r>
               <w:rPr>
                 <w:rStyle w:val="None"/>
@@ -2251,6 +2502,7 @@
               </w:rPr>
               <w:t>boolean</w:t>
             </w:r>
+            <w:proofErr w:type="spellEnd"/>
           </w:p>
         </w:tc>
         <w:tc>
@@ -2344,6 +2596,7 @@
           <w:bCs/>
         </w:rPr>
       </w:pPr>
+      <w:proofErr w:type="spellStart"/>
       <w:r>
         <w:rPr>
           <w:b/>
@@ -2351,6 +2604,7 @@
         </w:rPr>
         <w:t>CPayOrderResult</w:t>
       </w:r>
+      <w:proofErr w:type="spellEnd"/>
     </w:p>
     <w:p>
       <w:pPr>
@@ -2366,7 +2620,39 @@
         <w:pStyle w:val="ListParagraph"/>
       </w:pPr>
       <w:r>
-        <w:t>Holds the status and message for a transaction returned by Citcon Pay service. An instance of the CPayOrderResult class can be inspected in the callback handler of the requestOrder method of CPaySDK.</w:t>
+        <w:t xml:space="preserve">Holds the status and message for a transaction returned by </w:t>
+      </w:r>
+      <w:proofErr w:type="spellStart"/>
+      <w:r>
+        <w:t>Citcon</w:t>
+      </w:r>
+      <w:proofErr w:type="spellEnd"/>
+      <w:r>
+        <w:t xml:space="preserve"> Pay service. An instance of the </w:t>
+      </w:r>
+      <w:proofErr w:type="spellStart"/>
+      <w:r>
+        <w:t>CPayOrderResult</w:t>
+      </w:r>
+      <w:proofErr w:type="spellEnd"/>
+      <w:r>
+        <w:t xml:space="preserve"> class can be inspected in the callback handler of the </w:t>
+      </w:r>
+      <w:proofErr w:type="spellStart"/>
+      <w:r>
+        <w:t>requestOrder</w:t>
+      </w:r>
+      <w:proofErr w:type="spellEnd"/>
+      <w:r>
+        <w:t xml:space="preserve"> method of </w:t>
+      </w:r>
+      <w:proofErr w:type="spellStart"/>
+      <w:r>
+        <w:t>CPaySDK</w:t>
+      </w:r>
+      <w:proofErr w:type="spellEnd"/>
+      <w:r>
+        <w:t>.</w:t>
       </w:r>
     </w:p>
     <w:p>
@@ -2553,6 +2839,7 @@
             <w:pPr>
               <w:pStyle w:val="Body"/>
             </w:pPr>
+            <w:proofErr w:type="spellStart"/>
             <w:r>
               <w:rPr>
                 <w:rStyle w:val="None"/>
@@ -2562,6 +2849,7 @@
               </w:rPr>
               <w:t>mRedirectUrl</w:t>
             </w:r>
+            <w:proofErr w:type="spellEnd"/>
           </w:p>
         </w:tc>
         <w:tc>
@@ -2673,6 +2961,7 @@
             <w:pPr>
               <w:pStyle w:val="Body"/>
             </w:pPr>
+            <w:proofErr w:type="spellStart"/>
             <w:r>
               <w:rPr>
                 <w:rStyle w:val="None"/>
@@ -2682,6 +2971,7 @@
               </w:rPr>
               <w:t>mOrderId</w:t>
             </w:r>
+            <w:proofErr w:type="spellEnd"/>
           </w:p>
         </w:tc>
         <w:tc>
@@ -2806,6 +3096,7 @@
             <w:pPr>
               <w:pStyle w:val="Body"/>
             </w:pPr>
+            <w:proofErr w:type="spellStart"/>
             <w:r>
               <w:rPr>
                 <w:rStyle w:val="None"/>
@@ -2815,6 +3106,7 @@
               </w:rPr>
               <w:t>mOrder</w:t>
             </w:r>
+            <w:proofErr w:type="spellEnd"/>
           </w:p>
         </w:tc>
         <w:tc>
@@ -2838,6 +3130,7 @@
             <w:pPr>
               <w:pStyle w:val="Body"/>
             </w:pPr>
+            <w:proofErr w:type="spellStart"/>
             <w:r>
               <w:rPr>
                 <w:rStyle w:val="None"/>
@@ -2847,6 +3140,7 @@
               </w:rPr>
               <w:t>CPayOrder</w:t>
             </w:r>
+            <w:proofErr w:type="spellEnd"/>
           </w:p>
         </w:tc>
         <w:tc>
@@ -2877,7 +3171,27 @@
                 <w:sz w:val="22"/>
                 <w:szCs w:val="22"/>
               </w:rPr>
-              <w:t>The actual Order object.</w:t>
+              <w:t xml:space="preserve">The actual Order </w:t>
+            </w:r>
+            <w:proofErr w:type="gramStart"/>
+            <w:r>
+              <w:rPr>
+                <w:rStyle w:val="None"/>
+                <w:rFonts w:ascii="Calibri" w:eastAsia="Calibri" w:hAnsi="Calibri" w:cs="Calibri"/>
+                <w:sz w:val="22"/>
+                <w:szCs w:val="22"/>
+              </w:rPr>
+              <w:t>object</w:t>
+            </w:r>
+            <w:proofErr w:type="gramEnd"/>
+            <w:r>
+              <w:rPr>
+                <w:rStyle w:val="None"/>
+                <w:rFonts w:ascii="Calibri" w:eastAsia="Calibri" w:hAnsi="Calibri" w:cs="Calibri"/>
+                <w:sz w:val="22"/>
+                <w:szCs w:val="22"/>
+              </w:rPr>
+              <w:t>.</w:t>
             </w:r>
           </w:p>
         </w:tc>
@@ -2926,6 +3240,7 @@
             <w:pPr>
               <w:pStyle w:val="Body"/>
             </w:pPr>
+            <w:proofErr w:type="spellStart"/>
             <w:r>
               <w:rPr>
                 <w:rStyle w:val="None"/>
@@ -2935,6 +3250,7 @@
               </w:rPr>
               <w:t>mSignedString</w:t>
             </w:r>
+            <w:proofErr w:type="spellEnd"/>
           </w:p>
         </w:tc>
         <w:tc>
@@ -3046,6 +3362,7 @@
             <w:pPr>
               <w:pStyle w:val="Body"/>
             </w:pPr>
+            <w:proofErr w:type="spellStart"/>
             <w:r>
               <w:rPr>
                 <w:rStyle w:val="None"/>
@@ -3055,6 +3372,7 @@
               </w:rPr>
               <w:t>mOrderSpec</w:t>
             </w:r>
+            <w:proofErr w:type="spellEnd"/>
           </w:p>
         </w:tc>
         <w:tc>
@@ -3167,12 +3485,14 @@
               <w:pStyle w:val="BodyA"/>
               <w:spacing w:after="0" w:line="240" w:lineRule="auto"/>
             </w:pPr>
+            <w:proofErr w:type="spellStart"/>
             <w:r>
               <w:rPr>
                 <w:rStyle w:val="None"/>
               </w:rPr>
               <w:t>mMessage</w:t>
             </w:r>
+            <w:proofErr w:type="spellEnd"/>
           </w:p>
         </w:tc>
         <w:tc>
@@ -3292,12 +3612,14 @@
               <w:pStyle w:val="BodyA"/>
               <w:spacing w:after="0" w:line="240" w:lineRule="auto"/>
             </w:pPr>
+            <w:proofErr w:type="spellStart"/>
             <w:r>
               <w:rPr>
                 <w:rStyle w:val="None"/>
               </w:rPr>
               <w:t>mStatus</w:t>
             </w:r>
+            <w:proofErr w:type="spellEnd"/>
           </w:p>
         </w:tc>
         <w:tc>
@@ -3420,12 +3742,14 @@
                 <w:rStyle w:val="None"/>
               </w:rPr>
             </w:pPr>
+            <w:proofErr w:type="spellStart"/>
             <w:r>
               <w:rPr>
                 <w:rStyle w:val="None"/>
               </w:rPr>
               <w:t>mCurrency</w:t>
             </w:r>
+            <w:proofErr w:type="spellEnd"/>
           </w:p>
         </w:tc>
         <w:tc>
@@ -3557,6 +3881,7 @@
           <w:bCs/>
         </w:rPr>
       </w:pPr>
+      <w:proofErr w:type="spellStart"/>
       <w:r>
         <w:rPr>
           <w:b/>
@@ -3564,6 +3889,7 @@
         </w:rPr>
         <w:t>CPayInquireResult</w:t>
       </w:r>
+      <w:proofErr w:type="spellEnd"/>
     </w:p>
     <w:p>
       <w:pPr>
@@ -3580,7 +3906,31 @@
         <w:pStyle w:val="ListParagraph"/>
       </w:pPr>
       <w:r>
-        <w:t>Holds the detailed status information for a transaction. An instance of the CPayInquireResult class can be inspected in the callback handler of the inquireOrder method of CPaySDK.</w:t>
+        <w:t xml:space="preserve">Holds the detailed status information for a transaction. An instance of the </w:t>
+      </w:r>
+      <w:proofErr w:type="spellStart"/>
+      <w:r>
+        <w:t>CPayInquireResult</w:t>
+      </w:r>
+      <w:proofErr w:type="spellEnd"/>
+      <w:r>
+        <w:t xml:space="preserve"> class can be inspected in the callback handler of the </w:t>
+      </w:r>
+      <w:proofErr w:type="spellStart"/>
+      <w:r>
+        <w:t>inquireOrder</w:t>
+      </w:r>
+      <w:proofErr w:type="spellEnd"/>
+      <w:r>
+        <w:t xml:space="preserve"> method of </w:t>
+      </w:r>
+      <w:proofErr w:type="spellStart"/>
+      <w:r>
+        <w:t>CPaySDK</w:t>
+      </w:r>
+      <w:proofErr w:type="spellEnd"/>
+      <w:r>
+        <w:t>.</w:t>
       </w:r>
     </w:p>
     <w:p>
@@ -3775,12 +4125,14 @@
               <w:spacing w:after="0" w:line="240" w:lineRule="auto"/>
               <w:ind w:left="0"/>
             </w:pPr>
+            <w:proofErr w:type="spellStart"/>
             <w:r>
               <w:rPr>
                 <w:rStyle w:val="None"/>
               </w:rPr>
               <w:t>mId</w:t>
             </w:r>
+            <w:proofErr w:type="spellEnd"/>
           </w:p>
         </w:tc>
         <w:tc>
@@ -3837,11 +4189,33 @@
               <w:spacing w:after="0" w:line="240" w:lineRule="auto"/>
               <w:ind w:left="0"/>
             </w:pPr>
+            <w:proofErr w:type="gramStart"/>
             <w:r>
               <w:rPr>
                 <w:rStyle w:val="None"/>
               </w:rPr>
-              <w:t xml:space="preserve">An unique identifier of the transaction. This ID is generated by Citcon Pay. </w:t>
+              <w:t>An</w:t>
+            </w:r>
+            <w:proofErr w:type="gramEnd"/>
+            <w:r>
+              <w:rPr>
+                <w:rStyle w:val="None"/>
+              </w:rPr>
+              <w:t xml:space="preserve"> unique identifier of the transaction. This ID is generated by </w:t>
+            </w:r>
+            <w:proofErr w:type="spellStart"/>
+            <w:r>
+              <w:rPr>
+                <w:rStyle w:val="None"/>
+              </w:rPr>
+              <w:t>Citcon</w:t>
+            </w:r>
+            <w:proofErr w:type="spellEnd"/>
+            <w:r>
+              <w:rPr>
+                <w:rStyle w:val="None"/>
+              </w:rPr>
+              <w:t xml:space="preserve"> Pay. </w:t>
             </w:r>
           </w:p>
         </w:tc>
@@ -3904,12 +4278,14 @@
               <w:spacing w:after="0" w:line="240" w:lineRule="auto"/>
               <w:ind w:left="0"/>
             </w:pPr>
+            <w:proofErr w:type="spellStart"/>
             <w:r>
               <w:rPr>
                 <w:rStyle w:val="None"/>
               </w:rPr>
               <w:t>mReference</w:t>
             </w:r>
+            <w:proofErr w:type="spellEnd"/>
           </w:p>
         </w:tc>
         <w:tc>
@@ -4033,12 +4409,14 @@
               <w:spacing w:after="0" w:line="240" w:lineRule="auto"/>
               <w:ind w:left="0"/>
             </w:pPr>
+            <w:proofErr w:type="spellStart"/>
             <w:r>
               <w:rPr>
                 <w:rStyle w:val="None"/>
               </w:rPr>
               <w:t>mType</w:t>
             </w:r>
+            <w:proofErr w:type="spellEnd"/>
           </w:p>
         </w:tc>
         <w:tc>
@@ -4162,12 +4540,14 @@
               <w:spacing w:after="0" w:line="240" w:lineRule="auto"/>
               <w:ind w:left="0"/>
             </w:pPr>
+            <w:proofErr w:type="spellStart"/>
             <w:r>
               <w:rPr>
                 <w:rStyle w:val="None"/>
               </w:rPr>
               <w:t>mAmount</w:t>
             </w:r>
+            <w:proofErr w:type="spellEnd"/>
           </w:p>
         </w:tc>
         <w:tc>
@@ -4297,12 +4677,14 @@
               <w:spacing w:after="0" w:line="240" w:lineRule="auto"/>
               <w:ind w:left="0"/>
             </w:pPr>
+            <w:proofErr w:type="spellStart"/>
             <w:r>
               <w:rPr>
                 <w:rStyle w:val="None"/>
               </w:rPr>
               <w:t>mCurrency</w:t>
             </w:r>
+            <w:proofErr w:type="spellEnd"/>
           </w:p>
         </w:tc>
         <w:tc>
@@ -4432,12 +4814,14 @@
               <w:spacing w:after="0" w:line="240" w:lineRule="auto"/>
               <w:ind w:left="0"/>
             </w:pPr>
+            <w:proofErr w:type="spellStart"/>
             <w:r>
               <w:rPr>
                 <w:rStyle w:val="None"/>
               </w:rPr>
               <w:t>mTime</w:t>
             </w:r>
+            <w:proofErr w:type="spellEnd"/>
           </w:p>
         </w:tc>
         <w:tc>
@@ -4561,12 +4945,14 @@
               <w:spacing w:after="0" w:line="240" w:lineRule="auto"/>
               <w:ind w:left="0"/>
             </w:pPr>
+            <w:proofErr w:type="spellStart"/>
             <w:r>
               <w:rPr>
                 <w:rStyle w:val="None"/>
               </w:rPr>
               <w:t>mStatus</w:t>
             </w:r>
+            <w:proofErr w:type="spellEnd"/>
           </w:p>
         </w:tc>
         <w:tc>
@@ -4690,12 +5076,14 @@
               <w:spacing w:after="0" w:line="240" w:lineRule="auto"/>
               <w:ind w:left="0"/>
             </w:pPr>
+            <w:proofErr w:type="spellStart"/>
             <w:r>
               <w:rPr>
                 <w:rStyle w:val="None"/>
               </w:rPr>
               <w:t>mNote</w:t>
             </w:r>
+            <w:proofErr w:type="spellEnd"/>
           </w:p>
         </w:tc>
         <w:tc>
@@ -4823,7 +5211,21 @@
         <w:rPr>
           <w:rStyle w:val="None"/>
         </w:rPr>
-        <w:t xml:space="preserve">In this section, a demo merchant app making Alipay payments through Citcon Pay is demonstrated step-by-step using JAVA. The source code of this demo app is also provided as part of the SDK distribution package. </w:t>
+        <w:t xml:space="preserve">In this section, a demo merchant app making Alipay payments through </w:t>
+      </w:r>
+      <w:proofErr w:type="spellStart"/>
+      <w:r>
+        <w:rPr>
+          <w:rStyle w:val="None"/>
+        </w:rPr>
+        <w:t>Citcon</w:t>
+      </w:r>
+      <w:proofErr w:type="spellEnd"/>
+      <w:r>
+        <w:rPr>
+          <w:rStyle w:val="None"/>
+        </w:rPr>
+        <w:t xml:space="preserve"> Pay is demonstrated step-by-step using JAVA. The source code of this demo app is also provided as part of the SDK distribution package. </w:t>
       </w:r>
     </w:p>
     <w:p>
@@ -4849,11 +5251,16 @@
       <w:r>
         <w:t xml:space="preserve">Copy the </w:t>
       </w:r>
+      <w:proofErr w:type="spellStart"/>
       <w:r>
         <w:t>citcon-sdk</w:t>
       </w:r>
       <w:r>
-        <w:t>.aar file in the /libs folder.</w:t>
+        <w:t>.aar</w:t>
+      </w:r>
+      <w:proofErr w:type="spellEnd"/>
+      <w:r>
+        <w:t xml:space="preserve"> file in the /libs folder.</w:t>
       </w:r>
     </w:p>
     <w:p>
@@ -4865,82 +5272,395 @@
         </w:numPr>
       </w:pPr>
       <w:r>
-        <w:t>Modify the project-level build.gradle:</w:t>
+        <w:rPr>
+          <w:rFonts w:eastAsiaTheme="minorEastAsia" w:hint="eastAsia"/>
+        </w:rPr>
+        <w:t xml:space="preserve">Modify the </w:t>
+      </w:r>
+      <w:r>
+        <w:rPr>
+          <w:rFonts w:eastAsiaTheme="minorEastAsia"/>
+        </w:rPr>
+        <w:t>AndroidManifest.xml</w:t>
+      </w:r>
+      <w:r>
+        <w:rPr>
+          <w:rFonts w:eastAsiaTheme="minorEastAsia" w:hint="eastAsia"/>
+        </w:rPr>
+        <w:t xml:space="preserve"> of your project, add the following for </w:t>
+      </w:r>
+      <w:proofErr w:type="spellStart"/>
+      <w:r>
+        <w:rPr>
+          <w:rFonts w:eastAsiaTheme="minorEastAsia" w:hint="eastAsia"/>
+        </w:rPr>
+        <w:t>wechat</w:t>
+      </w:r>
+      <w:proofErr w:type="spellEnd"/>
+      <w:r>
+        <w:rPr>
+          <w:rFonts w:eastAsiaTheme="minorEastAsia" w:hint="eastAsia"/>
+        </w:rPr>
+        <w:t xml:space="preserve"> pay:</w:t>
       </w:r>
     </w:p>
     <w:p>
       <w:pPr>
         <w:pStyle w:val="ListParagraph"/>
         <w:ind w:left="0"/>
-      </w:pPr>
-      <w:r>
+        <w:rPr>
+          <w:rFonts w:eastAsiaTheme="minorEastAsia"/>
+        </w:rPr>
+      </w:pPr>
+      <w:r>
+        <w:rPr>
+          <w:rFonts w:eastAsiaTheme="minorEastAsia" w:hint="eastAsia"/>
+        </w:rPr>
         <w:tab/>
-        <w:t>repositories {</w:t>
+        <w:t>&lt;application ...&gt;</w:t>
+      </w:r>
+    </w:p>
+    <w:p>
+      <w:pPr>
+        <w:pStyle w:val="ListParagraph"/>
+        <w:rPr>
+          <w:rFonts w:eastAsiaTheme="minorEastAsia"/>
+        </w:rPr>
+      </w:pPr>
+      <w:r>
+        <w:rPr>
+          <w:rFonts w:eastAsiaTheme="minorEastAsia"/>
+        </w:rPr>
+        <w:lastRenderedPageBreak/>
+        <w:t>&lt;activity-alias</w:t>
+      </w:r>
+    </w:p>
+    <w:p>
+      <w:pPr>
+        <w:pStyle w:val="ListParagraph"/>
+        <w:rPr>
+          <w:rFonts w:eastAsiaTheme="minorEastAsia"/>
+        </w:rPr>
+      </w:pPr>
+      <w:r>
+        <w:rPr>
+          <w:rFonts w:eastAsiaTheme="minorEastAsia"/>
+        </w:rPr>
+        <w:t xml:space="preserve">            </w:t>
+      </w:r>
+      <w:proofErr w:type="spellStart"/>
+      <w:r>
+        <w:rPr>
+          <w:rFonts w:eastAsiaTheme="minorEastAsia"/>
+        </w:rPr>
+        <w:t>android:name</w:t>
+      </w:r>
+      <w:proofErr w:type="spellEnd"/>
+      <w:r>
+        <w:rPr>
+          <w:rFonts w:eastAsiaTheme="minorEastAsia"/>
+        </w:rPr>
+        <w:t>=</w:t>
+      </w:r>
+      <w:proofErr w:type="gramStart"/>
+      <w:r>
+        <w:rPr>
+          <w:rFonts w:eastAsiaTheme="minorEastAsia"/>
+        </w:rPr>
+        <w:t>".</w:t>
+      </w:r>
+      <w:proofErr w:type="spellStart"/>
+      <w:r>
+        <w:rPr>
+          <w:rFonts w:eastAsiaTheme="minorEastAsia"/>
+        </w:rPr>
+        <w:t>wxapi</w:t>
+      </w:r>
+      <w:proofErr w:type="gramEnd"/>
+      <w:r>
+        <w:rPr>
+          <w:rFonts w:eastAsiaTheme="minorEastAsia"/>
+        </w:rPr>
+        <w:t>.WXPayEntryActivity</w:t>
+      </w:r>
+      <w:proofErr w:type="spellEnd"/>
+      <w:r>
+        <w:rPr>
+          <w:rFonts w:eastAsiaTheme="minorEastAsia"/>
+        </w:rPr>
+        <w:t>"</w:t>
+      </w:r>
+    </w:p>
+    <w:p>
+      <w:pPr>
+        <w:pStyle w:val="ListParagraph"/>
+        <w:rPr>
+          <w:rFonts w:eastAsiaTheme="minorEastAsia"/>
+        </w:rPr>
+      </w:pPr>
+      <w:r>
+        <w:rPr>
+          <w:rFonts w:eastAsiaTheme="minorEastAsia"/>
+        </w:rPr>
+        <w:t xml:space="preserve">            </w:t>
+      </w:r>
+      <w:proofErr w:type="spellStart"/>
+      <w:proofErr w:type="gramStart"/>
+      <w:r>
+        <w:rPr>
+          <w:rFonts w:eastAsiaTheme="minorEastAsia"/>
+        </w:rPr>
+        <w:t>android:exported</w:t>
+      </w:r>
+      <w:proofErr w:type="spellEnd"/>
+      <w:proofErr w:type="gramEnd"/>
+      <w:r>
+        <w:rPr>
+          <w:rFonts w:eastAsiaTheme="minorEastAsia"/>
+        </w:rPr>
+        <w:t>="true"</w:t>
       </w:r>
     </w:p>
     <w:p>
       <w:pPr>
         <w:pStyle w:val="ListParagraph"/>
         <w:ind w:left="0"/>
-      </w:pPr>
-      <w:r>
-        <w:lastRenderedPageBreak/>
-        <w:t xml:space="preserve">    </w:t>
-      </w:r>
-      <w:r>
+        <w:rPr>
+          <w:rFonts w:eastAsiaTheme="minorEastAsia"/>
+        </w:rPr>
+      </w:pPr>
+      <w:r>
+        <w:rPr>
+          <w:rFonts w:eastAsiaTheme="minorEastAsia"/>
+        </w:rPr>
+        <w:t xml:space="preserve">            </w:t>
+      </w:r>
+      <w:r>
+        <w:rPr>
+          <w:rFonts w:eastAsiaTheme="minorEastAsia" w:hint="eastAsia"/>
+        </w:rPr>
         <w:tab/>
       </w:r>
       <w:r>
-        <w:tab/>
-        <w:t>mavenCentral()</w:t>
+        <w:rPr>
+          <w:rFonts w:eastAsiaTheme="minorEastAsia"/>
+        </w:rPr>
+        <w:t xml:space="preserve">            </w:t>
+      </w:r>
+      <w:proofErr w:type="spellStart"/>
+      <w:proofErr w:type="gramStart"/>
+      <w:r>
+        <w:rPr>
+          <w:rFonts w:eastAsiaTheme="minorEastAsia"/>
+        </w:rPr>
+        <w:t>android:targetActivity</w:t>
+      </w:r>
+      <w:proofErr w:type="spellEnd"/>
+      <w:proofErr w:type="gramEnd"/>
+      <w:r>
+        <w:rPr>
+          <w:rFonts w:eastAsiaTheme="minorEastAsia"/>
+        </w:rPr>
+        <w:t>="</w:t>
+      </w:r>
+      <w:proofErr w:type="spellStart"/>
+      <w:r>
+        <w:rPr>
+          <w:rFonts w:eastAsiaTheme="minorEastAsia"/>
+        </w:rPr>
+        <w:t>sdk.PaymentActivity</w:t>
+      </w:r>
+      <w:proofErr w:type="spellEnd"/>
+      <w:r>
+        <w:rPr>
+          <w:rFonts w:eastAsiaTheme="minorEastAsia"/>
+        </w:rPr>
+        <w:t>" /&gt;</w:t>
       </w:r>
     </w:p>
     <w:p>
       <w:pPr>
         <w:pStyle w:val="ListParagraph"/>
         <w:ind w:left="0"/>
-      </w:pPr>
-      <w:r>
-        <w:t xml:space="preserve">    </w:t>
-      </w:r>
-      <w:r>
+        <w:rPr>
+          <w:rFonts w:eastAsiaTheme="minorEastAsia"/>
+        </w:rPr>
+      </w:pPr>
+      <w:r>
+        <w:rPr>
+          <w:rFonts w:eastAsiaTheme="minorEastAsia" w:hint="eastAsia"/>
+        </w:rPr>
         <w:tab/>
-      </w:r>
-      <w:r>
-        <w:tab/>
-        <w:t>flatDir {</w:t>
+        <w:t>&lt;/application&gt;</w:t>
       </w:r>
     </w:p>
     <w:p>
       <w:pPr>
         <w:pStyle w:val="ListParagraph"/>
         <w:ind w:left="0"/>
-      </w:pPr>
-      <w:r>
-        <w:t xml:space="preserve">        </w:t>
-      </w:r>
-      <w:r>
+        <w:rPr>
+          <w:rFonts w:eastAsiaTheme="minorEastAsia"/>
+        </w:rPr>
+      </w:pPr>
+      <w:r>
+        <w:rPr>
+          <w:rFonts w:eastAsiaTheme="minorEastAsia" w:hint="eastAsia"/>
+        </w:rPr>
         <w:tab/>
-      </w:r>
-      <w:r>
-        <w:tab/>
-        <w:t>dirs 'libs'</w:t>
       </w:r>
     </w:p>
     <w:p>
       <w:pPr>
         <w:pStyle w:val="ListParagraph"/>
         <w:ind w:left="0"/>
-      </w:pPr>
-      <w:r>
-        <w:t xml:space="preserve">   </w:t>
-      </w:r>
-      <w:r>
+        <w:rPr>
+          <w:rFonts w:eastAsiaTheme="minorEastAsia"/>
+        </w:rPr>
+      </w:pPr>
+      <w:r>
+        <w:rPr>
+          <w:rFonts w:eastAsiaTheme="minorEastAsia" w:hint="eastAsia"/>
+        </w:rPr>
         <w:tab/>
       </w:r>
       <w:r>
-        <w:tab/>
-        <w:t xml:space="preserve"> }}</w:t>
+        <w:rPr>
+          <w:rFonts w:eastAsiaTheme="minorEastAsia"/>
+        </w:rPr>
+        <w:t xml:space="preserve">&lt;uses-permission </w:t>
+      </w:r>
+      <w:proofErr w:type="spellStart"/>
+      <w:r>
+        <w:rPr>
+          <w:rFonts w:eastAsiaTheme="minorEastAsia"/>
+        </w:rPr>
+        <w:t>android:name</w:t>
+      </w:r>
+      <w:proofErr w:type="spellEnd"/>
+      <w:r>
+        <w:rPr>
+          <w:rFonts w:eastAsiaTheme="minorEastAsia"/>
+        </w:rPr>
+        <w:t>="</w:t>
+      </w:r>
+      <w:proofErr w:type="spellStart"/>
+      <w:proofErr w:type="gramStart"/>
+      <w:r>
+        <w:rPr>
+          <w:rFonts w:eastAsiaTheme="minorEastAsia"/>
+        </w:rPr>
+        <w:t>android.permission</w:t>
+      </w:r>
+      <w:proofErr w:type="gramEnd"/>
+      <w:r>
+        <w:rPr>
+          <w:rFonts w:eastAsiaTheme="minorEastAsia"/>
+        </w:rPr>
+        <w:t>.INTERNET</w:t>
+      </w:r>
+      <w:proofErr w:type="spellEnd"/>
+      <w:r>
+        <w:rPr>
+          <w:rFonts w:eastAsiaTheme="minorEastAsia"/>
+        </w:rPr>
+        <w:t>" /&gt;</w:t>
+      </w:r>
+    </w:p>
+    <w:p>
+      <w:pPr>
+        <w:pStyle w:val="ListParagraph"/>
+        <w:rPr>
+          <w:rFonts w:eastAsiaTheme="minorEastAsia"/>
+        </w:rPr>
+      </w:pPr>
+      <w:r>
+        <w:rPr>
+          <w:rFonts w:eastAsiaTheme="minorEastAsia"/>
+        </w:rPr>
+        <w:t xml:space="preserve">&lt;uses-permission </w:t>
+      </w:r>
+      <w:proofErr w:type="spellStart"/>
+      <w:r>
+        <w:rPr>
+          <w:rFonts w:eastAsiaTheme="minorEastAsia"/>
+        </w:rPr>
+        <w:t>android:name</w:t>
+      </w:r>
+      <w:proofErr w:type="spellEnd"/>
+      <w:r>
+        <w:rPr>
+          <w:rFonts w:eastAsiaTheme="minorEastAsia"/>
+        </w:rPr>
+        <w:t>="</w:t>
+      </w:r>
+      <w:proofErr w:type="spellStart"/>
+      <w:proofErr w:type="gramStart"/>
+      <w:r>
+        <w:rPr>
+          <w:rFonts w:eastAsiaTheme="minorEastAsia"/>
+        </w:rPr>
+        <w:t>android.permission</w:t>
+      </w:r>
+      <w:proofErr w:type="gramEnd"/>
+      <w:r>
+        <w:rPr>
+          <w:rFonts w:eastAsiaTheme="minorEastAsia"/>
+        </w:rPr>
+        <w:t>.MODIFY_AUDIO_SETTINGS</w:t>
+      </w:r>
+      <w:proofErr w:type="spellEnd"/>
+      <w:r>
+        <w:rPr>
+          <w:rFonts w:eastAsiaTheme="minorEastAsia"/>
+        </w:rPr>
+        <w:t>"/&gt;</w:t>
+      </w:r>
+    </w:p>
+    <w:p>
+      <w:pPr>
+        <w:pStyle w:val="ListParagraph"/>
+      </w:pPr>
+      <w:r>
+        <w:rPr>
+          <w:rFonts w:eastAsiaTheme="minorEastAsia"/>
+        </w:rPr>
+        <w:t xml:space="preserve">&lt;uses-permission </w:t>
+      </w:r>
+      <w:proofErr w:type="spellStart"/>
+      <w:r>
+        <w:rPr>
+          <w:rFonts w:eastAsiaTheme="minorEastAsia"/>
+        </w:rPr>
+        <w:t>android:name</w:t>
+      </w:r>
+      <w:proofErr w:type="spellEnd"/>
+      <w:r>
+        <w:rPr>
+          <w:rFonts w:eastAsiaTheme="minorEastAsia"/>
+        </w:rPr>
+        <w:t>="</w:t>
+      </w:r>
+      <w:proofErr w:type="spellStart"/>
+      <w:proofErr w:type="gramStart"/>
+      <w:r>
+        <w:rPr>
+          <w:rFonts w:eastAsiaTheme="minorEastAsia"/>
+        </w:rPr>
+        <w:t>android.permission</w:t>
+      </w:r>
+      <w:proofErr w:type="gramEnd"/>
+      <w:r>
+        <w:rPr>
+          <w:rFonts w:eastAsiaTheme="minorEastAsia"/>
+        </w:rPr>
+        <w:t>.WRITE_EXTERNAL_STORAGE</w:t>
+      </w:r>
+      <w:proofErr w:type="spellEnd"/>
+      <w:r>
+        <w:rPr>
+          <w:rFonts w:eastAsiaTheme="minorEastAsia"/>
+        </w:rPr>
+        <w:t>"/&gt;</w:t>
       </w:r>
     </w:p>
     <w:p>
@@ -4952,7 +5672,17 @@
         </w:numPr>
       </w:pPr>
       <w:r>
-        <w:t>Modify the app-level build.gradle:</w:t>
+        <w:t xml:space="preserve">Modify the project-level </w:t>
+      </w:r>
+      <w:proofErr w:type="spellStart"/>
+      <w:proofErr w:type="gramStart"/>
+      <w:r>
+        <w:t>build.gradle</w:t>
+      </w:r>
+      <w:proofErr w:type="spellEnd"/>
+      <w:proofErr w:type="gramEnd"/>
+      <w:r>
+        <w:t>:</w:t>
       </w:r>
     </w:p>
     <w:p>
@@ -4962,7 +5692,7 @@
       </w:pPr>
       <w:r>
         <w:tab/>
-        <w:t>dependencies {</w:t>
+        <w:t>repositories {</w:t>
       </w:r>
     </w:p>
     <w:p>
@@ -4975,13 +5705,160 @@
       </w:r>
       <w:r>
         <w:tab/>
-        <w:t>compile(name:</w:t>
+      </w:r>
+      <w:r>
+        <w:tab/>
+      </w:r>
+      <w:proofErr w:type="spellStart"/>
+      <w:proofErr w:type="gramStart"/>
+      <w:r>
+        <w:t>mavenCentral</w:t>
+      </w:r>
+      <w:proofErr w:type="spellEnd"/>
+      <w:r>
+        <w:t>(</w:t>
+      </w:r>
+      <w:proofErr w:type="gramEnd"/>
+      <w:r>
+        <w:t>)</w:t>
+      </w:r>
+    </w:p>
+    <w:p>
+      <w:pPr>
+        <w:pStyle w:val="ListParagraph"/>
+        <w:ind w:left="0"/>
+      </w:pPr>
+      <w:r>
+        <w:t xml:space="preserve">    </w:t>
+      </w:r>
+      <w:r>
+        <w:tab/>
+      </w:r>
+      <w:r>
+        <w:tab/>
+      </w:r>
+      <w:proofErr w:type="spellStart"/>
+      <w:r>
+        <w:t>flatDir</w:t>
+      </w:r>
+      <w:proofErr w:type="spellEnd"/>
+      <w:r>
+        <w:t xml:space="preserve"> {</w:t>
+      </w:r>
+    </w:p>
+    <w:p>
+      <w:pPr>
+        <w:pStyle w:val="ListParagraph"/>
+        <w:ind w:left="0"/>
+      </w:pPr>
+      <w:r>
+        <w:t xml:space="preserve">        </w:t>
+      </w:r>
+      <w:r>
+        <w:tab/>
+      </w:r>
+      <w:r>
+        <w:tab/>
+      </w:r>
+      <w:proofErr w:type="spellStart"/>
+      <w:r>
+        <w:t>dirs</w:t>
+      </w:r>
+      <w:proofErr w:type="spellEnd"/>
+      <w:r>
+        <w:t xml:space="preserve"> 'libs'</w:t>
+      </w:r>
+    </w:p>
+    <w:p>
+      <w:pPr>
+        <w:pStyle w:val="ListParagraph"/>
+        <w:ind w:left="0"/>
+      </w:pPr>
+      <w:r>
+        <w:t xml:space="preserve">   </w:t>
+      </w:r>
+      <w:r>
+        <w:tab/>
+      </w:r>
+      <w:r>
+        <w:tab/>
+        <w:t xml:space="preserve"> }}</w:t>
+      </w:r>
+    </w:p>
+    <w:p>
+      <w:pPr>
+        <w:pStyle w:val="ListParagraph"/>
+        <w:numPr>
+          <w:ilvl w:val="0"/>
+          <w:numId w:val="14"/>
+        </w:numPr>
+      </w:pPr>
+      <w:r>
+        <w:t xml:space="preserve">Modify the app-level </w:t>
+      </w:r>
+      <w:proofErr w:type="spellStart"/>
+      <w:proofErr w:type="gramStart"/>
+      <w:r>
+        <w:t>build.gradle</w:t>
+      </w:r>
+      <w:proofErr w:type="spellEnd"/>
+      <w:proofErr w:type="gramEnd"/>
+      <w:r>
+        <w:t>:</w:t>
+      </w:r>
+    </w:p>
+    <w:p>
+      <w:pPr>
+        <w:pStyle w:val="ListParagraph"/>
+        <w:ind w:left="0"/>
+      </w:pPr>
+      <w:r>
+        <w:tab/>
+        <w:t>dependencies {</w:t>
+      </w:r>
+    </w:p>
+    <w:p>
+      <w:pPr>
+        <w:pStyle w:val="ListParagraph"/>
+        <w:ind w:left="0"/>
+      </w:pPr>
+      <w:r>
+        <w:t xml:space="preserve">    </w:t>
+      </w:r>
+      <w:r>
+        <w:tab/>
+      </w:r>
+      <w:proofErr w:type="gramStart"/>
+      <w:r>
+        <w:t>compile(</w:t>
+      </w:r>
+      <w:proofErr w:type="spellStart"/>
+      <w:proofErr w:type="gramEnd"/>
+      <w:r>
+        <w:t>name:</w:t>
       </w:r>
       <w:r>
         <w:t>citcon-sdk</w:t>
       </w:r>
-      <w:r>
-        <w:t>', ext:'aar')</w:t>
+      <w:proofErr w:type="spellEnd"/>
+      <w:r>
+        <w:t xml:space="preserve">', </w:t>
+      </w:r>
+      <w:proofErr w:type="spellStart"/>
+      <w:r>
+        <w:t>ext</w:t>
+      </w:r>
+      <w:proofErr w:type="spellEnd"/>
+      <w:r>
+        <w:t>:'</w:t>
+      </w:r>
+      <w:proofErr w:type="spellStart"/>
+      <w:r>
+        <w:t>aar</w:t>
+      </w:r>
+      <w:proofErr w:type="spellEnd"/>
+      <w:r>
+        <w:t>')</w:t>
       </w:r>
     </w:p>
     <w:p>
@@ -5064,7 +5941,38 @@
           <w:szCs w:val="22"/>
         </w:rPr>
         <w:tab/>
-        <w:t>public void onResume()</w:t>
+        <w:t xml:space="preserve">public void </w:t>
+      </w:r>
+      <w:proofErr w:type="spellStart"/>
+      <w:proofErr w:type="gramStart"/>
+      <w:r>
+        <w:rPr>
+          <w:rStyle w:val="None"/>
+          <w:rFonts w:ascii="Calibri" w:eastAsia="Calibri" w:hAnsi="Calibri" w:cs="Calibri"/>
+          <w:sz w:val="22"/>
+          <w:szCs w:val="22"/>
+        </w:rPr>
+        <w:t>onResume</w:t>
+      </w:r>
+      <w:proofErr w:type="spellEnd"/>
+      <w:r>
+        <w:rPr>
+          <w:rStyle w:val="None"/>
+          <w:rFonts w:ascii="Calibri" w:eastAsia="Calibri" w:hAnsi="Calibri" w:cs="Calibri"/>
+          <w:sz w:val="22"/>
+          <w:szCs w:val="22"/>
+        </w:rPr>
+        <w:t>(</w:t>
+      </w:r>
+      <w:proofErr w:type="gramEnd"/>
+      <w:r>
+        <w:rPr>
+          <w:rStyle w:val="None"/>
+          <w:rFonts w:ascii="Calibri" w:eastAsia="Calibri" w:hAnsi="Calibri" w:cs="Calibri"/>
+          <w:sz w:val="22"/>
+          <w:szCs w:val="22"/>
+        </w:rPr>
+        <w:t>)</w:t>
       </w:r>
     </w:p>
     <w:p>
@@ -5132,7 +6040,28 @@
           <w:szCs w:val="22"/>
         </w:rPr>
         <w:tab/>
-        <w:t>super.onResume();</w:t>
+      </w:r>
+      <w:proofErr w:type="spellStart"/>
+      <w:proofErr w:type="gramStart"/>
+      <w:r>
+        <w:rPr>
+          <w:rStyle w:val="None"/>
+          <w:rFonts w:ascii="Calibri" w:eastAsia="Calibri" w:hAnsi="Calibri" w:cs="Calibri"/>
+          <w:sz w:val="22"/>
+          <w:szCs w:val="22"/>
+        </w:rPr>
+        <w:t>super.onResume</w:t>
+      </w:r>
+      <w:proofErr w:type="spellEnd"/>
+      <w:proofErr w:type="gramEnd"/>
+      <w:r>
+        <w:rPr>
+          <w:rStyle w:val="None"/>
+          <w:rFonts w:ascii="Calibri" w:eastAsia="Calibri" w:hAnsi="Calibri" w:cs="Calibri"/>
+          <w:sz w:val="22"/>
+          <w:szCs w:val="22"/>
+        </w:rPr>
+        <w:t>();</w:t>
       </w:r>
     </w:p>
     <w:p>
@@ -5171,7 +6100,77 @@
           <w:szCs w:val="22"/>
         </w:rPr>
         <w:tab/>
-        <w:t>CPaySDK.getInstance(MainActivity.this, AUTH_TOKEN).onResume();</w:t>
+      </w:r>
+      <w:proofErr w:type="spellStart"/>
+      <w:r>
+        <w:rPr>
+          <w:rStyle w:val="None"/>
+          <w:rFonts w:ascii="Calibri" w:eastAsia="Calibri" w:hAnsi="Calibri" w:cs="Calibri"/>
+          <w:sz w:val="22"/>
+          <w:szCs w:val="22"/>
+        </w:rPr>
+        <w:t>CPaySDK.getInstance</w:t>
+      </w:r>
+      <w:proofErr w:type="spellEnd"/>
+      <w:r>
+        <w:rPr>
+          <w:rStyle w:val="None"/>
+          <w:rFonts w:ascii="Calibri" w:eastAsia="Calibri" w:hAnsi="Calibri" w:cs="Calibri"/>
+          <w:sz w:val="22"/>
+          <w:szCs w:val="22"/>
+        </w:rPr>
+        <w:t>(</w:t>
+      </w:r>
+      <w:proofErr w:type="spellStart"/>
+      <w:r>
+        <w:rPr>
+          <w:rStyle w:val="None"/>
+          <w:rFonts w:ascii="Calibri" w:eastAsia="Calibri" w:hAnsi="Calibri" w:cs="Calibri"/>
+          <w:sz w:val="22"/>
+          <w:szCs w:val="22"/>
+        </w:rPr>
+        <w:t>MainActivity.this</w:t>
+      </w:r>
+      <w:proofErr w:type="spellEnd"/>
+      <w:r>
+        <w:rPr>
+          <w:rStyle w:val="None"/>
+          <w:rFonts w:ascii="Calibri" w:eastAsia="Calibri" w:hAnsi="Calibri" w:cs="Calibri"/>
+          <w:sz w:val="22"/>
+          <w:szCs w:val="22"/>
+        </w:rPr>
+        <w:t>, AUTH_TOKEN</w:t>
+      </w:r>
+      <w:proofErr w:type="gramStart"/>
+      <w:r>
+        <w:rPr>
+          <w:rStyle w:val="None"/>
+          <w:rFonts w:ascii="Calibri" w:eastAsia="Calibri" w:hAnsi="Calibri" w:cs="Calibri"/>
+          <w:sz w:val="22"/>
+          <w:szCs w:val="22"/>
+        </w:rPr>
+        <w:t>).</w:t>
+      </w:r>
+      <w:proofErr w:type="spellStart"/>
+      <w:r>
+        <w:rPr>
+          <w:rStyle w:val="None"/>
+          <w:rFonts w:ascii="Calibri" w:eastAsia="Calibri" w:hAnsi="Calibri" w:cs="Calibri"/>
+          <w:sz w:val="22"/>
+          <w:szCs w:val="22"/>
+        </w:rPr>
+        <w:t>onResume</w:t>
+      </w:r>
+      <w:proofErr w:type="spellEnd"/>
+      <w:proofErr w:type="gramEnd"/>
+      <w:r>
+        <w:rPr>
+          <w:rStyle w:val="None"/>
+          <w:rFonts w:ascii="Calibri" w:eastAsia="Calibri" w:hAnsi="Calibri" w:cs="Calibri"/>
+          <w:sz w:val="22"/>
+          <w:szCs w:val="22"/>
+        </w:rPr>
+        <w:t>();</w:t>
       </w:r>
     </w:p>
     <w:p>
@@ -5203,16 +6202,9 @@
           <w:szCs w:val="22"/>
         </w:rPr>
         <w:tab/>
-      </w:r>
-      <w:r>
-        <w:rPr>
-          <w:rStyle w:val="None"/>
-          <w:rFonts w:ascii="Calibri" w:eastAsia="Calibri" w:hAnsi="Calibri" w:cs="Calibri"/>
-          <w:sz w:val="22"/>
-          <w:szCs w:val="22"/>
-        </w:rPr>
         <w:t xml:space="preserve">          </w:t>
       </w:r>
+      <w:proofErr w:type="spellStart"/>
       <w:r>
         <w:rPr>
           <w:rFonts w:ascii="Menlo" w:hAnsi="Menlo" w:cs="Menlo"/>
@@ -5243,6 +6235,7 @@
         </w:rPr>
         <w:t>setMode</w:t>
       </w:r>
+      <w:proofErr w:type="spellEnd"/>
       <w:r>
         <w:rPr>
           <w:rFonts w:ascii="Menlo" w:hAnsi="Menlo" w:cs="Menlo"/>
@@ -5252,6 +6245,7 @@
         </w:rPr>
         <w:t>(</w:t>
       </w:r>
+      <w:proofErr w:type="spellStart"/>
       <w:r>
         <w:rPr>
           <w:rFonts w:ascii="Menlo" w:hAnsi="Menlo" w:cs="Menlo"/>
@@ -5261,7 +6255,6 @@
         </w:rPr>
         <w:t>CPayMode.</w:t>
       </w:r>
-      <w:bookmarkStart w:id="0" w:name="_GoBack"/>
       <w:r>
         <w:rPr>
           <w:rFonts w:ascii="Menlo" w:hAnsi="Menlo" w:cs="Menlo"/>
@@ -5272,7 +6265,7 @@
         </w:rPr>
         <w:t>PROD</w:t>
       </w:r>
-      <w:bookmarkEnd w:id="0"/>
+      <w:proofErr w:type="spellEnd"/>
       <w:r>
         <w:rPr>
           <w:rFonts w:ascii="Menlo" w:hAnsi="Menlo" w:cs="Menlo"/>
@@ -5359,14 +6352,56 @@
       <w:r>
         <w:t xml:space="preserve">                </w:t>
       </w:r>
-      <w:r>
-        <w:rPr>
-          <w:rStyle w:val="None"/>
-          <w:rFonts w:ascii="Calibri" w:eastAsia="Calibri" w:hAnsi="Calibri" w:cs="Calibri"/>
-          <w:sz w:val="22"/>
-          <w:szCs w:val="22"/>
-        </w:rPr>
-        <w:t>CPayOrder order = new CPayOrder("1ZLLJULOCRW3LAU",</w:t>
+      <w:proofErr w:type="spellStart"/>
+      <w:r>
+        <w:rPr>
+          <w:rStyle w:val="None"/>
+          <w:rFonts w:ascii="Calibri" w:eastAsia="Calibri" w:hAnsi="Calibri" w:cs="Calibri"/>
+          <w:sz w:val="22"/>
+          <w:szCs w:val="22"/>
+        </w:rPr>
+        <w:t>CPayOrder</w:t>
+      </w:r>
+      <w:proofErr w:type="spellEnd"/>
+      <w:r>
+        <w:rPr>
+          <w:rStyle w:val="None"/>
+          <w:rFonts w:ascii="Calibri" w:eastAsia="Calibri" w:hAnsi="Calibri" w:cs="Calibri"/>
+          <w:sz w:val="22"/>
+          <w:szCs w:val="22"/>
+        </w:rPr>
+        <w:t xml:space="preserve"> order = new </w:t>
+      </w:r>
+      <w:proofErr w:type="spellStart"/>
+      <w:proofErr w:type="gramStart"/>
+      <w:r>
+        <w:rPr>
+          <w:rStyle w:val="None"/>
+          <w:rFonts w:ascii="Calibri" w:eastAsia="Calibri" w:hAnsi="Calibri" w:cs="Calibri"/>
+          <w:sz w:val="22"/>
+          <w:szCs w:val="22"/>
+        </w:rPr>
+        <w:t>CPayOrder</w:t>
+      </w:r>
+      <w:proofErr w:type="spellEnd"/>
+      <w:r>
+        <w:rPr>
+          <w:rStyle w:val="None"/>
+          <w:rFonts w:ascii="Calibri" w:eastAsia="Calibri" w:hAnsi="Calibri" w:cs="Calibri"/>
+          <w:sz w:val="22"/>
+          <w:szCs w:val="22"/>
+        </w:rPr>
+        <w:t>(</w:t>
+      </w:r>
+      <w:proofErr w:type="gramEnd"/>
+      <w:r>
+        <w:rPr>
+          <w:rStyle w:val="None"/>
+          <w:rFonts w:ascii="Calibri" w:eastAsia="Calibri" w:hAnsi="Calibri" w:cs="Calibri"/>
+          <w:sz w:val="22"/>
+          <w:szCs w:val="22"/>
+        </w:rPr>
+        <w:t>"1ZLLJULOCRW3LAU",</w:t>
       </w:r>
     </w:p>
     <w:p>
@@ -5406,6 +6441,7 @@
           <w:sz w:val="22"/>
           <w:szCs w:val="22"/>
         </w:rPr>
+        <w:lastRenderedPageBreak/>
         <w:t xml:space="preserve">                        "This is a test transaction",</w:t>
       </w:r>
     </w:p>
@@ -5466,7 +6502,27 @@
           <w:sz w:val="22"/>
           <w:szCs w:val="22"/>
         </w:rPr>
-        <w:t xml:space="preserve">                        "alipay",</w:t>
+        <w:t xml:space="preserve">                        "</w:t>
+      </w:r>
+      <w:proofErr w:type="spellStart"/>
+      <w:r>
+        <w:rPr>
+          <w:rStyle w:val="None"/>
+          <w:rFonts w:ascii="Calibri" w:eastAsia="Calibri" w:hAnsi="Calibri" w:cs="Calibri"/>
+          <w:sz w:val="22"/>
+          <w:szCs w:val="22"/>
+        </w:rPr>
+        <w:t>alipay</w:t>
+      </w:r>
+      <w:proofErr w:type="spellEnd"/>
+      <w:r>
+        <w:rPr>
+          <w:rStyle w:val="None"/>
+          <w:rFonts w:ascii="Calibri" w:eastAsia="Calibri" w:hAnsi="Calibri" w:cs="Calibri"/>
+          <w:sz w:val="22"/>
+          <w:szCs w:val="22"/>
+        </w:rPr>
+        <w:t>",</w:t>
       </w:r>
     </w:p>
     <w:p>
@@ -5588,14 +6644,96 @@
         </w:rPr>
         <w:t xml:space="preserve">                </w:t>
       </w:r>
-      <w:r>
-        <w:rPr>
-          <w:rStyle w:val="None"/>
-          <w:rFonts w:ascii="Calibri" w:eastAsia="Calibri" w:hAnsi="Calibri" w:cs="Calibri"/>
-          <w:sz w:val="22"/>
-          <w:szCs w:val="22"/>
-        </w:rPr>
-        <w:t>CPaySDK.getInstance().requestOrder(order, new OrderResponse&lt;CPayOrderResult&gt;()</w:t>
+      <w:proofErr w:type="spellStart"/>
+      <w:r>
+        <w:rPr>
+          <w:rStyle w:val="None"/>
+          <w:rFonts w:ascii="Calibri" w:eastAsia="Calibri" w:hAnsi="Calibri" w:cs="Calibri"/>
+          <w:sz w:val="22"/>
+          <w:szCs w:val="22"/>
+        </w:rPr>
+        <w:t>CPaySDK.getInstance</w:t>
+      </w:r>
+      <w:proofErr w:type="spellEnd"/>
+      <w:r>
+        <w:rPr>
+          <w:rStyle w:val="None"/>
+          <w:rFonts w:ascii="Calibri" w:eastAsia="Calibri" w:hAnsi="Calibri" w:cs="Calibri"/>
+          <w:sz w:val="22"/>
+          <w:szCs w:val="22"/>
+        </w:rPr>
+        <w:t>(</w:t>
+      </w:r>
+      <w:proofErr w:type="gramStart"/>
+      <w:r>
+        <w:rPr>
+          <w:rStyle w:val="None"/>
+          <w:rFonts w:ascii="Calibri" w:eastAsia="Calibri" w:hAnsi="Calibri" w:cs="Calibri"/>
+          <w:sz w:val="22"/>
+          <w:szCs w:val="22"/>
+        </w:rPr>
+        <w:t>).</w:t>
+      </w:r>
+      <w:proofErr w:type="spellStart"/>
+      <w:r>
+        <w:rPr>
+          <w:rStyle w:val="None"/>
+          <w:rFonts w:ascii="Calibri" w:eastAsia="Calibri" w:hAnsi="Calibri" w:cs="Calibri"/>
+          <w:sz w:val="22"/>
+          <w:szCs w:val="22"/>
+        </w:rPr>
+        <w:t>requestOrder</w:t>
+      </w:r>
+      <w:proofErr w:type="spellEnd"/>
+      <w:proofErr w:type="gramEnd"/>
+      <w:r>
+        <w:rPr>
+          <w:rStyle w:val="None"/>
+          <w:rFonts w:ascii="Calibri" w:eastAsia="Calibri" w:hAnsi="Calibri" w:cs="Calibri"/>
+          <w:sz w:val="22"/>
+          <w:szCs w:val="22"/>
+        </w:rPr>
+        <w:t xml:space="preserve">(order, new </w:t>
+      </w:r>
+      <w:proofErr w:type="spellStart"/>
+      <w:r>
+        <w:rPr>
+          <w:rStyle w:val="None"/>
+          <w:rFonts w:ascii="Calibri" w:eastAsia="Calibri" w:hAnsi="Calibri" w:cs="Calibri"/>
+          <w:sz w:val="22"/>
+          <w:szCs w:val="22"/>
+        </w:rPr>
+        <w:t>OrderResponse</w:t>
+      </w:r>
+      <w:proofErr w:type="spellEnd"/>
+      <w:r>
+        <w:rPr>
+          <w:rStyle w:val="None"/>
+          <w:rFonts w:ascii="Calibri" w:eastAsia="Calibri" w:hAnsi="Calibri" w:cs="Calibri"/>
+          <w:sz w:val="22"/>
+          <w:szCs w:val="22"/>
+        </w:rPr>
+        <w:t>&lt;</w:t>
+      </w:r>
+      <w:proofErr w:type="spellStart"/>
+      <w:r>
+        <w:rPr>
+          <w:rStyle w:val="None"/>
+          <w:rFonts w:ascii="Calibri" w:eastAsia="Calibri" w:hAnsi="Calibri" w:cs="Calibri"/>
+          <w:sz w:val="22"/>
+          <w:szCs w:val="22"/>
+        </w:rPr>
+        <w:t>CPayOrderResult</w:t>
+      </w:r>
+      <w:proofErr w:type="spellEnd"/>
+      <w:r>
+        <w:rPr>
+          <w:rStyle w:val="None"/>
+          <w:rFonts w:ascii="Calibri" w:eastAsia="Calibri" w:hAnsi="Calibri" w:cs="Calibri"/>
+          <w:sz w:val="22"/>
+          <w:szCs w:val="22"/>
+        </w:rPr>
+        <w:t>&gt;()</w:t>
       </w:r>
     </w:p>
     <w:p>
@@ -5655,7 +6793,78 @@
           <w:sz w:val="22"/>
           <w:szCs w:val="22"/>
         </w:rPr>
-        <w:t xml:space="preserve">                    public void gotOrderResult(final CPayOrderResult orderResult)</w:t>
+        <w:t xml:space="preserve">                    public void </w:t>
+      </w:r>
+      <w:proofErr w:type="spellStart"/>
+      <w:proofErr w:type="gramStart"/>
+      <w:r>
+        <w:rPr>
+          <w:rStyle w:val="None"/>
+          <w:rFonts w:ascii="Calibri" w:eastAsia="Calibri" w:hAnsi="Calibri" w:cs="Calibri"/>
+          <w:sz w:val="22"/>
+          <w:szCs w:val="22"/>
+        </w:rPr>
+        <w:t>gotOrderResult</w:t>
+      </w:r>
+      <w:proofErr w:type="spellEnd"/>
+      <w:r>
+        <w:rPr>
+          <w:rStyle w:val="None"/>
+          <w:rFonts w:ascii="Calibri" w:eastAsia="Calibri" w:hAnsi="Calibri" w:cs="Calibri"/>
+          <w:sz w:val="22"/>
+          <w:szCs w:val="22"/>
+        </w:rPr>
+        <w:t>(</w:t>
+      </w:r>
+      <w:proofErr w:type="gramEnd"/>
+      <w:r>
+        <w:rPr>
+          <w:rStyle w:val="None"/>
+          <w:rFonts w:ascii="Calibri" w:eastAsia="Calibri" w:hAnsi="Calibri" w:cs="Calibri"/>
+          <w:sz w:val="22"/>
+          <w:szCs w:val="22"/>
+        </w:rPr>
+        <w:t xml:space="preserve">final </w:t>
+      </w:r>
+      <w:proofErr w:type="spellStart"/>
+      <w:r>
+        <w:rPr>
+          <w:rStyle w:val="None"/>
+          <w:rFonts w:ascii="Calibri" w:eastAsia="Calibri" w:hAnsi="Calibri" w:cs="Calibri"/>
+          <w:sz w:val="22"/>
+          <w:szCs w:val="22"/>
+        </w:rPr>
+        <w:t>CPayOrderResult</w:t>
+      </w:r>
+      <w:proofErr w:type="spellEnd"/>
+      <w:r>
+        <w:rPr>
+          <w:rStyle w:val="None"/>
+          <w:rFonts w:ascii="Calibri" w:eastAsia="Calibri" w:hAnsi="Calibri" w:cs="Calibri"/>
+          <w:sz w:val="22"/>
+          <w:szCs w:val="22"/>
+        </w:rPr>
+        <w:t xml:space="preserve"> </w:t>
+      </w:r>
+      <w:proofErr w:type="spellStart"/>
+      <w:r>
+        <w:rPr>
+          <w:rStyle w:val="None"/>
+          <w:rFonts w:ascii="Calibri" w:eastAsia="Calibri" w:hAnsi="Calibri" w:cs="Calibri"/>
+          <w:sz w:val="22"/>
+          <w:szCs w:val="22"/>
+        </w:rPr>
+        <w:t>orderResult</w:t>
+      </w:r>
+      <w:proofErr w:type="spellEnd"/>
+      <w:r>
+        <w:rPr>
+          <w:rStyle w:val="None"/>
+          <w:rFonts w:ascii="Calibri" w:eastAsia="Calibri" w:hAnsi="Calibri" w:cs="Calibri"/>
+          <w:sz w:val="22"/>
+          <w:szCs w:val="22"/>
+        </w:rPr>
+        <w:t>)</w:t>
       </w:r>
     </w:p>
     <w:p>
@@ -5695,7 +6904,38 @@
           <w:sz w:val="22"/>
           <w:szCs w:val="22"/>
         </w:rPr>
-        <w:t xml:space="preserve">                        if(orderResult != null)</w:t>
+        <w:t xml:space="preserve">                        </w:t>
+      </w:r>
+      <w:proofErr w:type="gramStart"/>
+      <w:r>
+        <w:rPr>
+          <w:rStyle w:val="None"/>
+          <w:rFonts w:ascii="Calibri" w:eastAsia="Calibri" w:hAnsi="Calibri" w:cs="Calibri"/>
+          <w:sz w:val="22"/>
+          <w:szCs w:val="22"/>
+        </w:rPr>
+        <w:t>if(</w:t>
+      </w:r>
+      <w:proofErr w:type="spellStart"/>
+      <w:proofErr w:type="gramEnd"/>
+      <w:r>
+        <w:rPr>
+          <w:rStyle w:val="None"/>
+          <w:rFonts w:ascii="Calibri" w:eastAsia="Calibri" w:hAnsi="Calibri" w:cs="Calibri"/>
+          <w:sz w:val="22"/>
+          <w:szCs w:val="22"/>
+        </w:rPr>
+        <w:t>orderResult</w:t>
+      </w:r>
+      <w:proofErr w:type="spellEnd"/>
+      <w:r>
+        <w:rPr>
+          <w:rStyle w:val="None"/>
+          <w:rFonts w:ascii="Calibri" w:eastAsia="Calibri" w:hAnsi="Calibri" w:cs="Calibri"/>
+          <w:sz w:val="22"/>
+          <w:szCs w:val="22"/>
+        </w:rPr>
+        <w:t xml:space="preserve"> != null)</w:t>
       </w:r>
     </w:p>
     <w:p>
@@ -5715,7 +6955,6 @@
           <w:sz w:val="22"/>
           <w:szCs w:val="22"/>
         </w:rPr>
-        <w:lastRenderedPageBreak/>
         <w:t xml:space="preserve">                        {</w:t>
       </w:r>
     </w:p>
@@ -5775,7 +7014,158 @@
           <w:sz w:val="22"/>
           <w:szCs w:val="22"/>
         </w:rPr>
-        <w:t xml:space="preserve">                            CPaySDK.getInstance().inquireOrder(orderResult, new InquireResponse&lt;CPayInquireResult&gt;()</w:t>
+        <w:t xml:space="preserve">                            </w:t>
+      </w:r>
+      <w:proofErr w:type="spellStart"/>
+      <w:r>
+        <w:rPr>
+          <w:rStyle w:val="None"/>
+          <w:rFonts w:ascii="Calibri" w:eastAsia="Calibri" w:hAnsi="Calibri" w:cs="Calibri"/>
+          <w:sz w:val="22"/>
+          <w:szCs w:val="22"/>
+        </w:rPr>
+        <w:t>CPaySDK.getInstance</w:t>
+      </w:r>
+      <w:proofErr w:type="spellEnd"/>
+      <w:r>
+        <w:rPr>
+          <w:rStyle w:val="None"/>
+          <w:rFonts w:ascii="Calibri" w:eastAsia="Calibri" w:hAnsi="Calibri" w:cs="Calibri"/>
+          <w:sz w:val="22"/>
+          <w:szCs w:val="22"/>
+        </w:rPr>
+        <w:t>(</w:t>
+      </w:r>
+      <w:proofErr w:type="gramStart"/>
+      <w:r>
+        <w:rPr>
+          <w:rStyle w:val="None"/>
+          <w:rFonts w:ascii="Calibri" w:eastAsia="Calibri" w:hAnsi="Calibri" w:cs="Calibri"/>
+          <w:sz w:val="22"/>
+          <w:szCs w:val="22"/>
+        </w:rPr>
+        <w:t>).</w:t>
+      </w:r>
+      <w:proofErr w:type="spellStart"/>
+      <w:r>
+        <w:rPr>
+          <w:rStyle w:val="None"/>
+          <w:rFonts w:ascii="Calibri" w:eastAsia="Calibri" w:hAnsi="Calibri" w:cs="Calibri"/>
+          <w:sz w:val="22"/>
+          <w:szCs w:val="22"/>
+        </w:rPr>
+        <w:t>inquireOrder</w:t>
+      </w:r>
+      <w:proofErr w:type="spellEnd"/>
+      <w:proofErr w:type="gramEnd"/>
+      <w:r>
+        <w:rPr>
+          <w:rStyle w:val="None"/>
+          <w:rFonts w:ascii="Calibri" w:eastAsia="Calibri" w:hAnsi="Calibri" w:cs="Calibri"/>
+          <w:sz w:val="22"/>
+          <w:szCs w:val="22"/>
+        </w:rPr>
+        <w:t>(</w:t>
+      </w:r>
+      <w:proofErr w:type="spellStart"/>
+      <w:r>
+        <w:rPr>
+          <w:rStyle w:val="None"/>
+          <w:rFonts w:ascii="Calibri" w:eastAsia="Calibri" w:hAnsi="Calibri" w:cs="Calibri"/>
+          <w:sz w:val="22"/>
+          <w:szCs w:val="22"/>
+        </w:rPr>
+        <w:t>orderResult</w:t>
+      </w:r>
+      <w:proofErr w:type="spellEnd"/>
+      <w:r>
+        <w:rPr>
+          <w:rStyle w:val="None"/>
+          <w:rFonts w:ascii="Calibri" w:eastAsia="Calibri" w:hAnsi="Calibri" w:cs="Calibri"/>
+          <w:sz w:val="22"/>
+          <w:szCs w:val="22"/>
+        </w:rPr>
+        <w:t xml:space="preserve">, new </w:t>
+      </w:r>
+      <w:proofErr w:type="spellStart"/>
+      <w:r>
+        <w:rPr>
+          <w:rStyle w:val="None"/>
+          <w:rFonts w:ascii="Calibri" w:eastAsia="Calibri" w:hAnsi="Calibri" w:cs="Calibri"/>
+          <w:sz w:val="22"/>
+          <w:szCs w:val="22"/>
+        </w:rPr>
+        <w:t>InquireResponse</w:t>
+      </w:r>
+      <w:proofErr w:type="spellEnd"/>
+      <w:r>
+        <w:rPr>
+          <w:rStyle w:val="None"/>
+          <w:rFonts w:ascii="Calibri" w:eastAsia="Calibri" w:hAnsi="Calibri" w:cs="Calibri"/>
+          <w:sz w:val="22"/>
+          <w:szCs w:val="22"/>
+        </w:rPr>
+        <w:t>&lt;</w:t>
+      </w:r>
+      <w:proofErr w:type="spellStart"/>
+      <w:r>
+        <w:rPr>
+          <w:rStyle w:val="None"/>
+          <w:rFonts w:ascii="Calibri" w:eastAsia="Calibri" w:hAnsi="Calibri" w:cs="Calibri"/>
+          <w:sz w:val="22"/>
+          <w:szCs w:val="22"/>
+        </w:rPr>
+        <w:t>CPayInquireRes</w:t>
+      </w:r>
+      <w:r>
+        <w:rPr>
+          <w:rStyle w:val="None"/>
+          <w:rFonts w:ascii="Calibri" w:eastAsia="Calibri" w:hAnsi="Calibri" w:cs="Calibri"/>
+          <w:sz w:val="22"/>
+          <w:szCs w:val="22"/>
+        </w:rPr>
+        <w:t>ponse</w:t>
+      </w:r>
+      <w:proofErr w:type="spellEnd"/>
+      <w:r>
+        <w:rPr>
+          <w:rStyle w:val="None"/>
+          <w:rFonts w:ascii="Calibri" w:eastAsia="Calibri" w:hAnsi="Calibri" w:cs="Calibri"/>
+          <w:sz w:val="22"/>
+          <w:szCs w:val="22"/>
+        </w:rPr>
+        <w:t>&lt;</w:t>
+      </w:r>
+      <w:proofErr w:type="spellStart"/>
+      <w:r>
+        <w:rPr>
+          <w:rStyle w:val="None"/>
+          <w:rFonts w:ascii="Calibri" w:eastAsia="Calibri" w:hAnsi="Calibri" w:cs="Calibri"/>
+          <w:sz w:val="22"/>
+          <w:szCs w:val="22"/>
+        </w:rPr>
+        <w:t>CPayInquireRes</w:t>
+      </w:r>
+      <w:bookmarkStart w:id="0" w:name="_GoBack"/>
+      <w:bookmarkEnd w:id="0"/>
+      <w:r>
+        <w:rPr>
+          <w:rStyle w:val="None"/>
+          <w:rFonts w:ascii="Calibri" w:eastAsia="Calibri" w:hAnsi="Calibri" w:cs="Calibri"/>
+          <w:sz w:val="22"/>
+          <w:szCs w:val="22"/>
+        </w:rPr>
+        <w:t>ult</w:t>
+      </w:r>
+      <w:proofErr w:type="spellEnd"/>
+      <w:r>
+        <w:rPr>
+          <w:rStyle w:val="None"/>
+          <w:rFonts w:ascii="Calibri" w:eastAsia="Calibri" w:hAnsi="Calibri" w:cs="Calibri"/>
+          <w:sz w:val="22"/>
+          <w:szCs w:val="22"/>
+        </w:rPr>
+        <w:t>&gt;()</w:t>
       </w:r>
     </w:p>
     <w:p>
@@ -5835,7 +7225,49 @@
           <w:sz w:val="22"/>
           <w:szCs w:val="22"/>
         </w:rPr>
-        <w:t xml:space="preserve">                                public void gotInquireResult(CPayInquireResult response)</w:t>
+        <w:t xml:space="preserve">                                public void </w:t>
+      </w:r>
+      <w:proofErr w:type="spellStart"/>
+      <w:proofErr w:type="gramStart"/>
+      <w:r>
+        <w:rPr>
+          <w:rStyle w:val="None"/>
+          <w:rFonts w:ascii="Calibri" w:eastAsia="Calibri" w:hAnsi="Calibri" w:cs="Calibri"/>
+          <w:sz w:val="22"/>
+          <w:szCs w:val="22"/>
+        </w:rPr>
+        <w:t>gotInquireResult</w:t>
+      </w:r>
+      <w:proofErr w:type="spellEnd"/>
+      <w:r>
+        <w:rPr>
+          <w:rStyle w:val="None"/>
+          <w:rFonts w:ascii="Calibri" w:eastAsia="Calibri" w:hAnsi="Calibri" w:cs="Calibri"/>
+          <w:sz w:val="22"/>
+          <w:szCs w:val="22"/>
+        </w:rPr>
+        <w:t>(</w:t>
+      </w:r>
+      <w:proofErr w:type="spellStart"/>
+      <w:proofErr w:type="gramEnd"/>
+      <w:r>
+        <w:rPr>
+          <w:rStyle w:val="None"/>
+          <w:rFonts w:ascii="Calibri" w:eastAsia="Calibri" w:hAnsi="Calibri" w:cs="Calibri"/>
+          <w:sz w:val="22"/>
+          <w:szCs w:val="22"/>
+        </w:rPr>
+        <w:t>CPayInquireResult</w:t>
+      </w:r>
+      <w:proofErr w:type="spellEnd"/>
+      <w:r>
+        <w:rPr>
+          <w:rStyle w:val="None"/>
+          <w:rFonts w:ascii="Calibri" w:eastAsia="Calibri" w:hAnsi="Calibri" w:cs="Calibri"/>
+          <w:sz w:val="22"/>
+          <w:szCs w:val="22"/>
+        </w:rPr>
+        <w:t xml:space="preserve"> response)</w:t>
       </w:r>
     </w:p>
     <w:p>
@@ -5875,7 +7307,27 @@
           <w:sz w:val="22"/>
           <w:szCs w:val="22"/>
         </w:rPr>
-        <w:t xml:space="preserve">                                    if(response != null)</w:t>
+        <w:t xml:space="preserve">                                    </w:t>
+      </w:r>
+      <w:proofErr w:type="gramStart"/>
+      <w:r>
+        <w:rPr>
+          <w:rStyle w:val="None"/>
+          <w:rFonts w:ascii="Calibri" w:eastAsia="Calibri" w:hAnsi="Calibri" w:cs="Calibri"/>
+          <w:sz w:val="22"/>
+          <w:szCs w:val="22"/>
+        </w:rPr>
+        <w:t>if(</w:t>
+      </w:r>
+      <w:proofErr w:type="gramEnd"/>
+      <w:r>
+        <w:rPr>
+          <w:rStyle w:val="None"/>
+          <w:rFonts w:ascii="Calibri" w:eastAsia="Calibri" w:hAnsi="Calibri" w:cs="Calibri"/>
+          <w:sz w:val="22"/>
+          <w:szCs w:val="22"/>
+        </w:rPr>
+        <w:t>response != null)</w:t>
       </w:r>
     </w:p>
     <w:p>
@@ -7128,7 +8580,7 @@
   <w:num w:numId="8">
     <w:abstractNumId w:val="2"/>
     <w:lvlOverride w:ilvl="0">
-      <w:lvl w:ilvl="0" w:tplc="2D82635A">
+      <w:lvl w:ilvl="0" w:tplc="0748CF9E">
         <w:start w:val="1"/>
         <w:numFmt w:val="decimal"/>
         <w:lvlText w:val="%1."/>
@@ -7155,7 +8607,7 @@
       </w:lvl>
     </w:lvlOverride>
     <w:lvlOverride w:ilvl="1">
-      <w:lvl w:ilvl="1" w:tplc="11A09B68">
+      <w:lvl w:ilvl="1" w:tplc="8202086C">
         <w:start w:val="1"/>
         <w:numFmt w:val="lowerLetter"/>
         <w:lvlText w:val="%2."/>
@@ -7184,7 +8636,7 @@
       </w:lvl>
     </w:lvlOverride>
     <w:lvlOverride w:ilvl="2">
-      <w:lvl w:ilvl="2" w:tplc="49C8CF74">
+      <w:lvl w:ilvl="2" w:tplc="6964B766">
         <w:start w:val="1"/>
         <w:numFmt w:val="lowerRoman"/>
         <w:lvlText w:val="%3."/>
@@ -7213,7 +8665,7 @@
       </w:lvl>
     </w:lvlOverride>
     <w:lvlOverride w:ilvl="3">
-      <w:lvl w:ilvl="3" w:tplc="3B9EAD22">
+      <w:lvl w:ilvl="3" w:tplc="4928DCDC">
         <w:start w:val="1"/>
         <w:numFmt w:val="decimal"/>
         <w:lvlText w:val="%4."/>
@@ -7242,7 +8694,7 @@
       </w:lvl>
     </w:lvlOverride>
     <w:lvlOverride w:ilvl="4">
-      <w:lvl w:ilvl="4" w:tplc="85FECE2E">
+      <w:lvl w:ilvl="4" w:tplc="616CEE92">
         <w:start w:val="1"/>
         <w:numFmt w:val="lowerLetter"/>
         <w:lvlText w:val="%5."/>
@@ -7271,7 +8723,7 @@
       </w:lvl>
     </w:lvlOverride>
     <w:lvlOverride w:ilvl="5">
-      <w:lvl w:ilvl="5" w:tplc="4F9A400C">
+      <w:lvl w:ilvl="5" w:tplc="E5883100">
         <w:start w:val="1"/>
         <w:numFmt w:val="lowerRoman"/>
         <w:lvlText w:val="%6."/>
@@ -7300,7 +8752,7 @@
       </w:lvl>
     </w:lvlOverride>
     <w:lvlOverride w:ilvl="6">
-      <w:lvl w:ilvl="6" w:tplc="673E1D76">
+      <w:lvl w:ilvl="6" w:tplc="4E081E26">
         <w:start w:val="1"/>
         <w:numFmt w:val="decimal"/>
         <w:lvlText w:val="%7."/>
@@ -7329,7 +8781,7 @@
       </w:lvl>
     </w:lvlOverride>
     <w:lvlOverride w:ilvl="7">
-      <w:lvl w:ilvl="7" w:tplc="78001BD0">
+      <w:lvl w:ilvl="7" w:tplc="F08A7706">
         <w:start w:val="1"/>
         <w:numFmt w:val="lowerLetter"/>
         <w:lvlText w:val="%8."/>
@@ -7358,7 +8810,7 @@
       </w:lvl>
     </w:lvlOverride>
     <w:lvlOverride w:ilvl="8">
-      <w:lvl w:ilvl="8" w:tplc="821CE00A">
+      <w:lvl w:ilvl="8" w:tplc="94E6DC5A">
         <w:start w:val="1"/>
         <w:numFmt w:val="lowerRoman"/>
         <w:lvlText w:val="%9."/>
@@ -7391,7 +8843,7 @@
     <w:abstractNumId w:val="2"/>
     <w:lvlOverride w:ilvl="0">
       <w:startOverride w:val="1"/>
-      <w:lvl w:ilvl="0" w:tplc="2D82635A">
+      <w:lvl w:ilvl="0" w:tplc="0748CF9E">
         <w:start w:val="1"/>
         <w:numFmt w:val="decimal"/>
         <w:lvlText w:val="%1."/>
@@ -7419,7 +8871,7 @@
     </w:lvlOverride>
     <w:lvlOverride w:ilvl="1">
       <w:startOverride w:val="2"/>
-      <w:lvl w:ilvl="1" w:tplc="11A09B68">
+      <w:lvl w:ilvl="1" w:tplc="8202086C">
         <w:start w:val="2"/>
         <w:numFmt w:val="lowerLetter"/>
         <w:lvlText w:val="%2."/>
@@ -7449,7 +8901,7 @@
     </w:lvlOverride>
     <w:lvlOverride w:ilvl="2">
       <w:startOverride w:val="1"/>
-      <w:lvl w:ilvl="2" w:tplc="49C8CF74">
+      <w:lvl w:ilvl="2" w:tplc="6964B766">
         <w:start w:val="1"/>
         <w:numFmt w:val="lowerRoman"/>
         <w:lvlText w:val="%3."/>
@@ -7479,7 +8931,7 @@
     </w:lvlOverride>
     <w:lvlOverride w:ilvl="3">
       <w:startOverride w:val="1"/>
-      <w:lvl w:ilvl="3" w:tplc="3B9EAD22">
+      <w:lvl w:ilvl="3" w:tplc="4928DCDC">
         <w:start w:val="1"/>
         <w:numFmt w:val="decimal"/>
         <w:lvlText w:val="%4."/>
@@ -7509,7 +8961,7 @@
     </w:lvlOverride>
     <w:lvlOverride w:ilvl="4">
       <w:startOverride w:val="1"/>
-      <w:lvl w:ilvl="4" w:tplc="85FECE2E">
+      <w:lvl w:ilvl="4" w:tplc="616CEE92">
         <w:start w:val="1"/>
         <w:numFmt w:val="lowerLetter"/>
         <w:lvlText w:val="%5."/>
@@ -7539,7 +8991,7 @@
     </w:lvlOverride>
     <w:lvlOverride w:ilvl="5">
       <w:startOverride w:val="1"/>
-      <w:lvl w:ilvl="5" w:tplc="4F9A400C">
+      <w:lvl w:ilvl="5" w:tplc="E5883100">
         <w:start w:val="1"/>
         <w:numFmt w:val="lowerRoman"/>
         <w:lvlText w:val="%6."/>
@@ -7569,7 +9021,7 @@
     </w:lvlOverride>
     <w:lvlOverride w:ilvl="6">
       <w:startOverride w:val="1"/>
-      <w:lvl w:ilvl="6" w:tplc="673E1D76">
+      <w:lvl w:ilvl="6" w:tplc="4E081E26">
         <w:start w:val="1"/>
         <w:numFmt w:val="decimal"/>
         <w:lvlText w:val="%7."/>
@@ -7599,7 +9051,7 @@
     </w:lvlOverride>
     <w:lvlOverride w:ilvl="7">
       <w:startOverride w:val="1"/>
-      <w:lvl w:ilvl="7" w:tplc="78001BD0">
+      <w:lvl w:ilvl="7" w:tplc="F08A7706">
         <w:start w:val="1"/>
         <w:numFmt w:val="lowerLetter"/>
         <w:lvlText w:val="%8."/>
@@ -7629,7 +9081,7 @@
     </w:lvlOverride>
     <w:lvlOverride w:ilvl="8">
       <w:startOverride w:val="1"/>
-      <w:lvl w:ilvl="8" w:tplc="821CE00A">
+      <w:lvl w:ilvl="8" w:tplc="94E6DC5A">
         <w:start w:val="1"/>
         <w:numFmt w:val="lowerRoman"/>
         <w:lvlText w:val="%9."/>
@@ -7662,7 +9114,7 @@
     <w:abstractNumId w:val="2"/>
     <w:lvlOverride w:ilvl="0">
       <w:startOverride w:val="1"/>
-      <w:lvl w:ilvl="0" w:tplc="2D82635A">
+      <w:lvl w:ilvl="0" w:tplc="0748CF9E">
         <w:start w:val="1"/>
         <w:numFmt w:val="decimal"/>
         <w:lvlText w:val="%1."/>
@@ -7690,7 +9142,7 @@
     </w:lvlOverride>
     <w:lvlOverride w:ilvl="1">
       <w:startOverride w:val="3"/>
-      <w:lvl w:ilvl="1" w:tplc="11A09B68">
+      <w:lvl w:ilvl="1" w:tplc="8202086C">
         <w:start w:val="3"/>
         <w:numFmt w:val="lowerLetter"/>
         <w:lvlText w:val="%2."/>
@@ -7720,7 +9172,7 @@
     </w:lvlOverride>
     <w:lvlOverride w:ilvl="2">
       <w:startOverride w:val="1"/>
-      <w:lvl w:ilvl="2" w:tplc="49C8CF74">
+      <w:lvl w:ilvl="2" w:tplc="6964B766">
         <w:start w:val="1"/>
         <w:numFmt w:val="lowerRoman"/>
         <w:lvlText w:val="%3."/>
@@ -7750,7 +9202,7 @@
     </w:lvlOverride>
     <w:lvlOverride w:ilvl="3">
       <w:startOverride w:val="1"/>
-      <w:lvl w:ilvl="3" w:tplc="3B9EAD22">
+      <w:lvl w:ilvl="3" w:tplc="4928DCDC">
         <w:start w:val="1"/>
         <w:numFmt w:val="decimal"/>
         <w:lvlText w:val="%4."/>
@@ -7780,7 +9232,7 @@
     </w:lvlOverride>
     <w:lvlOverride w:ilvl="4">
       <w:startOverride w:val="1"/>
-      <w:lvl w:ilvl="4" w:tplc="85FECE2E">
+      <w:lvl w:ilvl="4" w:tplc="616CEE92">
         <w:start w:val="1"/>
         <w:numFmt w:val="lowerLetter"/>
         <w:lvlText w:val="%5."/>
@@ -7810,7 +9262,7 @@
     </w:lvlOverride>
     <w:lvlOverride w:ilvl="5">
       <w:startOverride w:val="1"/>
-      <w:lvl w:ilvl="5" w:tplc="4F9A400C">
+      <w:lvl w:ilvl="5" w:tplc="E5883100">
         <w:start w:val="1"/>
         <w:numFmt w:val="lowerRoman"/>
         <w:lvlText w:val="%6."/>
@@ -7840,7 +9292,7 @@
     </w:lvlOverride>
     <w:lvlOverride w:ilvl="6">
       <w:startOverride w:val="1"/>
-      <w:lvl w:ilvl="6" w:tplc="673E1D76">
+      <w:lvl w:ilvl="6" w:tplc="4E081E26">
         <w:start w:val="1"/>
         <w:numFmt w:val="decimal"/>
         <w:lvlText w:val="%7."/>
@@ -7870,7 +9322,7 @@
     </w:lvlOverride>
     <w:lvlOverride w:ilvl="7">
       <w:startOverride w:val="1"/>
-      <w:lvl w:ilvl="7" w:tplc="78001BD0">
+      <w:lvl w:ilvl="7" w:tplc="F08A7706">
         <w:start w:val="1"/>
         <w:numFmt w:val="lowerLetter"/>
         <w:lvlText w:val="%8."/>
@@ -7900,7 +9352,7 @@
     </w:lvlOverride>
     <w:lvlOverride w:ilvl="8">
       <w:startOverride w:val="1"/>
-      <w:lvl w:ilvl="8" w:tplc="821CE00A">
+      <w:lvl w:ilvl="8" w:tplc="94E6DC5A">
         <w:start w:val="1"/>
         <w:numFmt w:val="lowerRoman"/>
         <w:lvlText w:val="%9."/>
@@ -7933,7 +9385,7 @@
     <w:abstractNumId w:val="2"/>
     <w:lvlOverride w:ilvl="0">
       <w:startOverride w:val="1"/>
-      <w:lvl w:ilvl="0" w:tplc="2D82635A">
+      <w:lvl w:ilvl="0" w:tplc="0748CF9E">
         <w:start w:val="1"/>
         <w:numFmt w:val="decimal"/>
         <w:lvlText w:val="%1."/>
@@ -7961,7 +9413,7 @@
     </w:lvlOverride>
     <w:lvlOverride w:ilvl="1">
       <w:startOverride w:val="4"/>
-      <w:lvl w:ilvl="1" w:tplc="11A09B68">
+      <w:lvl w:ilvl="1" w:tplc="8202086C">
         <w:start w:val="4"/>
         <w:numFmt w:val="lowerLetter"/>
         <w:lvlText w:val="%2."/>
@@ -7991,7 +9443,7 @@
     </w:lvlOverride>
     <w:lvlOverride w:ilvl="2">
       <w:startOverride w:val="1"/>
-      <w:lvl w:ilvl="2" w:tplc="49C8CF74">
+      <w:lvl w:ilvl="2" w:tplc="6964B766">
         <w:start w:val="1"/>
         <w:numFmt w:val="lowerRoman"/>
         <w:lvlText w:val="%3."/>
@@ -8021,7 +9473,7 @@
     </w:lvlOverride>
     <w:lvlOverride w:ilvl="3">
       <w:startOverride w:val="1"/>
-      <w:lvl w:ilvl="3" w:tplc="3B9EAD22">
+      <w:lvl w:ilvl="3" w:tplc="4928DCDC">
         <w:start w:val="1"/>
         <w:numFmt w:val="decimal"/>
         <w:lvlText w:val="%4."/>
@@ -8051,7 +9503,7 @@
     </w:lvlOverride>
     <w:lvlOverride w:ilvl="4">
       <w:startOverride w:val="1"/>
-      <w:lvl w:ilvl="4" w:tplc="85FECE2E">
+      <w:lvl w:ilvl="4" w:tplc="616CEE92">
         <w:start w:val="1"/>
         <w:numFmt w:val="lowerLetter"/>
         <w:lvlText w:val="%5."/>
@@ -8081,7 +9533,7 @@
     </w:lvlOverride>
     <w:lvlOverride w:ilvl="5">
       <w:startOverride w:val="1"/>
-      <w:lvl w:ilvl="5" w:tplc="4F9A400C">
+      <w:lvl w:ilvl="5" w:tplc="E5883100">
         <w:start w:val="1"/>
         <w:numFmt w:val="lowerRoman"/>
         <w:lvlText w:val="%6."/>
@@ -8111,7 +9563,7 @@
     </w:lvlOverride>
     <w:lvlOverride w:ilvl="6">
       <w:startOverride w:val="1"/>
-      <w:lvl w:ilvl="6" w:tplc="673E1D76">
+      <w:lvl w:ilvl="6" w:tplc="4E081E26">
         <w:start w:val="1"/>
         <w:numFmt w:val="decimal"/>
         <w:lvlText w:val="%7."/>
@@ -8141,7 +9593,7 @@
     </w:lvlOverride>
     <w:lvlOverride w:ilvl="7">
       <w:startOverride w:val="1"/>
-      <w:lvl w:ilvl="7" w:tplc="78001BD0">
+      <w:lvl w:ilvl="7" w:tplc="F08A7706">
         <w:start w:val="1"/>
         <w:numFmt w:val="lowerLetter"/>
         <w:lvlText w:val="%8."/>
@@ -8171,7 +9623,7 @@
     </w:lvlOverride>
     <w:lvlOverride w:ilvl="8">
       <w:startOverride w:val="1"/>
-      <w:lvl w:ilvl="8" w:tplc="821CE00A">
+      <w:lvl w:ilvl="8" w:tplc="94E6DC5A">
         <w:start w:val="1"/>
         <w:numFmt w:val="lowerRoman"/>
         <w:lvlText w:val="%9."/>
@@ -8344,6 +9796,7 @@
     <w:lsdException w:name="HTML Sample" w:semiHidden="1" w:unhideWhenUsed="1"/>
     <w:lsdException w:name="HTML Typewriter" w:semiHidden="1" w:unhideWhenUsed="1"/>
     <w:lsdException w:name="HTML Variable" w:semiHidden="1" w:unhideWhenUsed="1"/>
+    <w:lsdException w:name="Normal Table" w:semiHidden="1" w:unhideWhenUsed="1"/>
     <w:lsdException w:name="annotation subject" w:semiHidden="1" w:unhideWhenUsed="1"/>
     <w:lsdException w:name="No List" w:semiHidden="1" w:unhideWhenUsed="1"/>
     <w:lsdException w:name="Outline List 1" w:semiHidden="1" w:unhideWhenUsed="1"/>
@@ -8387,8 +9840,10 @@
     <w:lsdException w:name="Table Elegant" w:semiHidden="1" w:unhideWhenUsed="1"/>
     <w:lsdException w:name="Table Professional" w:semiHidden="1" w:unhideWhenUsed="1"/>
     <w:lsdException w:name="Table Subtle 1" w:semiHidden="1" w:unhideWhenUsed="1"/>
+    <w:lsdException w:name="Table Subtle 2" w:semiHidden="1" w:unhideWhenUsed="1"/>
     <w:lsdException w:name="Table Web 1" w:semiHidden="1" w:unhideWhenUsed="1"/>
     <w:lsdException w:name="Table Web 2" w:semiHidden="1" w:unhideWhenUsed="1"/>
+    <w:lsdException w:name="Table Web 3" w:semiHidden="1" w:unhideWhenUsed="1"/>
     <w:lsdException w:name="Balloon Text" w:semiHidden="1" w:unhideWhenUsed="1"/>
     <w:lsdException w:name="Table Grid" w:uiPriority="39"/>
     <w:lsdException w:name="Table Theme" w:semiHidden="1" w:unhideWhenUsed="1"/>
@@ -8415,7 +9870,7 @@
     <w:lsdException w:name="Medium Shading 2 Accent 1" w:uiPriority="64"/>
     <w:lsdException w:name="Medium List 1 Accent 1" w:uiPriority="65"/>
     <w:lsdException w:name="Revision" w:semiHidden="1"/>
-    <w:lsdException w:name="List Paragraph" w:uiPriority="34" w:qFormat="1"/>
+    <w:lsdException w:name="List Paragraph" w:uiPriority="0" w:qFormat="1"/>
     <w:lsdException w:name="Quote" w:uiPriority="29" w:qFormat="1"/>
     <w:lsdException w:name="Intense Quote" w:uiPriority="30" w:qFormat="1"/>
     <w:lsdException w:name="Medium List 2 Accent 1" w:uiPriority="66"/>

</xml_diff>

<commit_message>
Update version and doc
</commit_message>
<xml_diff>
--- a/CPay_Android/CPay/Android SDK  Documentation.docx
+++ b/CPay_Android/CPay/Android SDK  Documentation.docx
@@ -78,60 +78,158 @@
       <w:pPr>
         <w:pStyle w:val="BodyA"/>
       </w:pPr>
+    </w:p>
+    <w:p>
+      <w:pPr>
+        <w:pStyle w:val="Title"/>
+      </w:pPr>
+    </w:p>
+    <w:p>
+      <w:pPr>
+        <w:pStyle w:val="Title"/>
+      </w:pPr>
+    </w:p>
+    <w:p>
+      <w:pPr>
+        <w:pStyle w:val="Title"/>
+        <w:jc w:val="center"/>
+      </w:pPr>
+      <w:r>
+        <w:t>Citcon Pay Android SDK Documentation</w:t>
+      </w:r>
+    </w:p>
+    <w:p>
+      <w:pPr>
+        <w:pStyle w:val="BodyA"/>
+      </w:pPr>
+    </w:p>
+    <w:p>
+      <w:pPr>
+        <w:pStyle w:val="BodyA"/>
+      </w:pPr>
+    </w:p>
+    <w:p>
+      <w:pPr>
+        <w:pStyle w:val="Subtitle"/>
+        <w:jc w:val="center"/>
+      </w:pPr>
+      <w:r>
+        <w:t xml:space="preserve">Version </w:t>
+      </w:r>
+      <w:r>
+        <w:t>2</w:t>
+      </w:r>
+      <w:r>
+        <w:t>.</w:t>
+      </w:r>
+      <w:r>
+        <w:t>1.</w:t>
+      </w:r>
+      <w:r>
+        <w:t>1</w:t>
+      </w:r>
+    </w:p>
+    <w:p>
+      <w:pPr>
+        <w:pStyle w:val="BodyA"/>
+      </w:pPr>
       <w:bookmarkStart w:id="0" w:name="_GoBack"/>
       <w:bookmarkEnd w:id="0"/>
     </w:p>
     <w:p>
       <w:pPr>
-        <w:pStyle w:val="Title"/>
-      </w:pPr>
-    </w:p>
-    <w:p>
-      <w:pPr>
-        <w:pStyle w:val="Title"/>
-      </w:pPr>
-    </w:p>
-    <w:p>
-      <w:pPr>
-        <w:pStyle w:val="Title"/>
+        <w:pStyle w:val="BodyA"/>
+      </w:pPr>
+    </w:p>
+    <w:p>
+      <w:pPr>
+        <w:pStyle w:val="BodyA"/>
+      </w:pPr>
+    </w:p>
+    <w:p>
+      <w:pPr>
+        <w:pStyle w:val="BodyA"/>
+      </w:pPr>
+    </w:p>
+    <w:p>
+      <w:pPr>
+        <w:pStyle w:val="BodyA"/>
+      </w:pPr>
+    </w:p>
+    <w:p>
+      <w:pPr>
+        <w:pStyle w:val="BodyA"/>
+      </w:pPr>
+    </w:p>
+    <w:p>
+      <w:pPr>
+        <w:pStyle w:val="BodyA"/>
+      </w:pPr>
+    </w:p>
+    <w:p>
+      <w:pPr>
+        <w:pStyle w:val="BodyA"/>
+      </w:pPr>
+    </w:p>
+    <w:p>
+      <w:pPr>
+        <w:pStyle w:val="BodyA"/>
+      </w:pPr>
+    </w:p>
+    <w:p>
+      <w:pPr>
+        <w:pStyle w:val="BodyA"/>
+      </w:pPr>
+    </w:p>
+    <w:p>
+      <w:pPr>
+        <w:pStyle w:val="BodyA"/>
+      </w:pPr>
+    </w:p>
+    <w:p>
+      <w:pPr>
+        <w:pStyle w:val="BodyA"/>
         <w:jc w:val="center"/>
       </w:pPr>
-      <w:proofErr w:type="spellStart"/>
-      <w:r>
-        <w:t>Citcon</w:t>
-      </w:r>
-      <w:proofErr w:type="spellEnd"/>
-      <w:r>
-        <w:t xml:space="preserve"> Pay Android SDK Documentation</w:t>
+      <w:r>
+        <w:rPr>
+          <w:lang w:val="de-DE"/>
+        </w:rPr>
+        <w:t xml:space="preserve">© </w:t>
+      </w:r>
+      <w:r>
+        <w:t>201</w:t>
+      </w:r>
+      <w:r>
+        <w:t>9</w:t>
+      </w:r>
+      <w:r>
+        <w:t xml:space="preserve"> Copyright Citcon </w:t>
+      </w:r>
+    </w:p>
+    <w:p>
+      <w:pPr>
+        <w:pStyle w:val="Heading"/>
+        <w:numPr>
+          <w:ilvl w:val="0"/>
+          <w:numId w:val="2"/>
+        </w:numPr>
+        <w:rPr>
+          <w:lang w:val="fr-FR"/>
+        </w:rPr>
+      </w:pPr>
+      <w:r>
+        <w:rPr>
+          <w:lang w:val="fr-FR"/>
+        </w:rPr>
+        <w:lastRenderedPageBreak/>
+        <w:t>Introduction</w:t>
       </w:r>
     </w:p>
     <w:p>
       <w:pPr>
         <w:pStyle w:val="BodyA"/>
       </w:pPr>
-    </w:p>
-    <w:p>
-      <w:pPr>
-        <w:pStyle w:val="BodyA"/>
-      </w:pPr>
-    </w:p>
-    <w:p>
-      <w:pPr>
-        <w:pStyle w:val="Subtitle"/>
-        <w:jc w:val="center"/>
-      </w:pPr>
-      <w:r>
-        <w:t xml:space="preserve">Version </w:t>
-      </w:r>
-      <w:r>
-        <w:t>2</w:t>
-      </w:r>
-      <w:r>
-        <w:t>.</w:t>
-      </w:r>
-      <w:r>
-        <w:t>1.0</w:t>
-      </w:r>
     </w:p>
     <w:p>
       <w:pPr>
@@ -144,7 +242,6 @@
           <w:bar w:val="none" w:sz="0" w:color="auto"/>
         </w:pBdr>
         <w:spacing w:after="160"/>
-        <w:jc w:val="center"/>
         <w:rPr>
           <w:rFonts w:eastAsia="Times New Roman"/>
           <w:bdr w:val="none" w:sz="0" w:space="0" w:color="auto"/>
@@ -160,116 +257,52 @@
           <w:bdr w:val="none" w:sz="0" w:space="0" w:color="auto"/>
           <w:lang w:eastAsia="zh-CN"/>
         </w:rPr>
-        <w:t>Author: Frank Wang, Yan Zhang</w:t>
-      </w:r>
-    </w:p>
-    <w:p>
-      <w:pPr>
-        <w:pStyle w:val="BodyA"/>
-      </w:pPr>
-    </w:p>
-    <w:p>
-      <w:pPr>
-        <w:pStyle w:val="BodyA"/>
-      </w:pPr>
-    </w:p>
-    <w:p>
-      <w:pPr>
-        <w:pStyle w:val="BodyA"/>
-      </w:pPr>
-    </w:p>
-    <w:p>
-      <w:pPr>
-        <w:pStyle w:val="BodyA"/>
-      </w:pPr>
-    </w:p>
-    <w:p>
-      <w:pPr>
-        <w:pStyle w:val="BodyA"/>
-      </w:pPr>
-    </w:p>
-    <w:p>
-      <w:pPr>
-        <w:pStyle w:val="BodyA"/>
-      </w:pPr>
-    </w:p>
-    <w:p>
-      <w:pPr>
-        <w:pStyle w:val="BodyA"/>
-      </w:pPr>
-    </w:p>
-    <w:p>
-      <w:pPr>
-        <w:pStyle w:val="BodyA"/>
-      </w:pPr>
-    </w:p>
-    <w:p>
-      <w:pPr>
-        <w:pStyle w:val="BodyA"/>
-      </w:pPr>
-    </w:p>
-    <w:p>
-      <w:pPr>
-        <w:pStyle w:val="BodyA"/>
-      </w:pPr>
-    </w:p>
-    <w:p>
-      <w:pPr>
-        <w:pStyle w:val="BodyA"/>
-      </w:pPr>
-    </w:p>
-    <w:p>
-      <w:pPr>
-        <w:pStyle w:val="BodyA"/>
-        <w:jc w:val="center"/>
-      </w:pPr>
-      <w:r>
-        <w:rPr>
-          <w:lang w:val="de-DE"/>
-        </w:rPr>
-        <w:t xml:space="preserve">© </w:t>
-      </w:r>
-      <w:r>
-        <w:t>201</w:t>
-      </w:r>
-      <w:r>
-        <w:t>9</w:t>
-      </w:r>
-      <w:r>
-        <w:t xml:space="preserve"> Copyright </w:t>
-      </w:r>
-      <w:proofErr w:type="spellStart"/>
-      <w:r>
-        <w:t>Citcon</w:t>
-      </w:r>
-      <w:proofErr w:type="spellEnd"/>
-      <w:r>
-        <w:t xml:space="preserve"> </w:t>
-      </w:r>
-    </w:p>
-    <w:p>
-      <w:pPr>
-        <w:pStyle w:val="Heading"/>
-        <w:numPr>
-          <w:ilvl w:val="0"/>
-          <w:numId w:val="2"/>
-        </w:numPr>
-        <w:rPr>
-          <w:lang w:val="fr-FR"/>
-        </w:rPr>
-      </w:pPr>
-      <w:r>
-        <w:rPr>
-          <w:lang w:val="fr-FR"/>
-        </w:rPr>
-        <w:lastRenderedPageBreak/>
-        <w:t>Introduction</w:t>
-      </w:r>
-    </w:p>
-    <w:p>
-      <w:pPr>
-        <w:pStyle w:val="BodyA"/>
-      </w:pPr>
+        <w:t xml:space="preserve">Citcon’s </w:t>
+      </w:r>
+      <w:r>
+        <w:rPr>
+          <w:rFonts w:ascii="Calibri" w:eastAsia="Times New Roman" w:hAnsi="Calibri" w:cs="Calibri"/>
+          <w:color w:val="000000"/>
+          <w:sz w:val="22"/>
+          <w:szCs w:val="22"/>
+          <w:bdr w:val="none" w:sz="0" w:space="0" w:color="auto"/>
+          <w:lang w:eastAsia="zh-CN"/>
+        </w:rPr>
+        <w:t xml:space="preserve">Android </w:t>
+      </w:r>
+      <w:r>
+        <w:rPr>
+          <w:rFonts w:ascii="Calibri" w:eastAsia="Times New Roman" w:hAnsi="Calibri" w:cs="Calibri"/>
+          <w:color w:val="000000"/>
+          <w:sz w:val="22"/>
+          <w:szCs w:val="22"/>
+          <w:bdr w:val="none" w:sz="0" w:space="0" w:color="auto"/>
+          <w:lang w:eastAsia="zh-CN"/>
+        </w:rPr>
+        <w:t xml:space="preserve">SDK was designed for online merchants to integrate Citcon payment solutions effortlessly into their own iOS apps. By using the SDK, merchant developers can focus on business logics without having to understand the plumbing of payment transactions. The payment experience will be totally transparent and seamless to end consumers. This version of the SDK only supports payments through Alipay and WeChat Pay. Union Pay, credit cards and other payment methods will be added to future versions. The version of the SDK can process Alipay/WeChat Pay transactions using the following currencies: USD, CAD and </w:t>
+      </w:r>
+      <w:r>
+        <w:rPr>
+          <w:rFonts w:ascii="Calibri" w:eastAsia="Times New Roman" w:hAnsi="Calibri" w:cs="Calibri"/>
+          <w:color w:val="000000"/>
+          <w:sz w:val="22"/>
+          <w:szCs w:val="22"/>
+          <w:bdr w:val="none" w:sz="0" w:space="0" w:color="auto"/>
+          <w:lang w:eastAsia="zh-CN"/>
+        </w:rPr>
+        <w:t>CNY</w:t>
+      </w:r>
+      <w:r>
+        <w:rPr>
+          <w:rFonts w:ascii="Calibri" w:eastAsia="Times New Roman" w:hAnsi="Calibri" w:cs="Calibri"/>
+          <w:color w:val="000000"/>
+          <w:sz w:val="22"/>
+          <w:szCs w:val="22"/>
+          <w:bdr w:val="none" w:sz="0" w:space="0" w:color="auto"/>
+          <w:lang w:eastAsia="zh-CN"/>
+        </w:rPr>
+        <w:t>. Other currencies will be supported by future versions.</w:t>
+      </w:r>
     </w:p>
     <w:p>
       <w:pPr>
@@ -288,7 +321,6 @@
           <w:lang w:eastAsia="zh-CN"/>
         </w:rPr>
       </w:pPr>
-      <w:proofErr w:type="spellStart"/>
       <w:r>
         <w:rPr>
           <w:rFonts w:ascii="Calibri" w:eastAsia="Times New Roman" w:hAnsi="Calibri" w:cs="Calibri"/>
@@ -298,140 +330,7 @@
           <w:bdr w:val="none" w:sz="0" w:space="0" w:color="auto"/>
           <w:lang w:eastAsia="zh-CN"/>
         </w:rPr>
-        <w:t>Citcon’s</w:t>
-      </w:r>
-      <w:proofErr w:type="spellEnd"/>
-      <w:r>
-        <w:rPr>
-          <w:rFonts w:ascii="Calibri" w:eastAsia="Times New Roman" w:hAnsi="Calibri" w:cs="Calibri"/>
-          <w:color w:val="000000"/>
-          <w:sz w:val="22"/>
-          <w:szCs w:val="22"/>
-          <w:bdr w:val="none" w:sz="0" w:space="0" w:color="auto"/>
-          <w:lang w:eastAsia="zh-CN"/>
-        </w:rPr>
-        <w:t xml:space="preserve"> </w:t>
-      </w:r>
-      <w:r>
-        <w:rPr>
-          <w:rFonts w:ascii="Calibri" w:eastAsia="Times New Roman" w:hAnsi="Calibri" w:cs="Calibri"/>
-          <w:color w:val="000000"/>
-          <w:sz w:val="22"/>
-          <w:szCs w:val="22"/>
-          <w:bdr w:val="none" w:sz="0" w:space="0" w:color="auto"/>
-          <w:lang w:eastAsia="zh-CN"/>
-        </w:rPr>
-        <w:t xml:space="preserve">Android </w:t>
-      </w:r>
-      <w:r>
-        <w:rPr>
-          <w:rFonts w:ascii="Calibri" w:eastAsia="Times New Roman" w:hAnsi="Calibri" w:cs="Calibri"/>
-          <w:color w:val="000000"/>
-          <w:sz w:val="22"/>
-          <w:szCs w:val="22"/>
-          <w:bdr w:val="none" w:sz="0" w:space="0" w:color="auto"/>
-          <w:lang w:eastAsia="zh-CN"/>
-        </w:rPr>
-        <w:t xml:space="preserve">SDK was designed for online merchants to integrate </w:t>
-      </w:r>
-      <w:proofErr w:type="spellStart"/>
-      <w:r>
-        <w:rPr>
-          <w:rFonts w:ascii="Calibri" w:eastAsia="Times New Roman" w:hAnsi="Calibri" w:cs="Calibri"/>
-          <w:color w:val="000000"/>
-          <w:sz w:val="22"/>
-          <w:szCs w:val="22"/>
-          <w:bdr w:val="none" w:sz="0" w:space="0" w:color="auto"/>
-          <w:lang w:eastAsia="zh-CN"/>
-        </w:rPr>
-        <w:t>Citcon</w:t>
-      </w:r>
-      <w:proofErr w:type="spellEnd"/>
-      <w:r>
-        <w:rPr>
-          <w:rFonts w:ascii="Calibri" w:eastAsia="Times New Roman" w:hAnsi="Calibri" w:cs="Calibri"/>
-          <w:color w:val="000000"/>
-          <w:sz w:val="22"/>
-          <w:szCs w:val="22"/>
-          <w:bdr w:val="none" w:sz="0" w:space="0" w:color="auto"/>
-          <w:lang w:eastAsia="zh-CN"/>
-        </w:rPr>
-        <w:t xml:space="preserve"> payment solutions effortlessly into their own iOS apps. By using the SDK, merchant developers can focus on business logics without having to understand the plumbing of payment transactions. The payment experience will be totally transparent and seamless to end consumers. This version of the SDK only supports payments through Alipay and WeChat Pay. Union Pay, credit cards and other payment methods will be added to future versions. The version of the SDK can process Alipay/WeChat Pay transactions using the following currencies: USD, CAD and </w:t>
-      </w:r>
-      <w:r>
-        <w:rPr>
-          <w:rFonts w:ascii="Calibri" w:eastAsia="Times New Roman" w:hAnsi="Calibri" w:cs="Calibri"/>
-          <w:color w:val="000000"/>
-          <w:sz w:val="22"/>
-          <w:szCs w:val="22"/>
-          <w:bdr w:val="none" w:sz="0" w:space="0" w:color="auto"/>
-          <w:lang w:eastAsia="zh-CN"/>
-        </w:rPr>
-        <w:t>CNY</w:t>
-      </w:r>
-      <w:r>
-        <w:rPr>
-          <w:rFonts w:ascii="Calibri" w:eastAsia="Times New Roman" w:hAnsi="Calibri" w:cs="Calibri"/>
-          <w:color w:val="000000"/>
-          <w:sz w:val="22"/>
-          <w:szCs w:val="22"/>
-          <w:bdr w:val="none" w:sz="0" w:space="0" w:color="auto"/>
-          <w:lang w:eastAsia="zh-CN"/>
-        </w:rPr>
-        <w:t>. Other currencies will be supported by future versions.</w:t>
-      </w:r>
-    </w:p>
-    <w:p>
-      <w:pPr>
-        <w:pBdr>
-          <w:top w:val="none" w:sz="0" w:space="0" w:color="auto"/>
-          <w:left w:val="none" w:sz="0" w:space="0" w:color="auto"/>
-          <w:bottom w:val="none" w:sz="0" w:space="0" w:color="auto"/>
-          <w:right w:val="none" w:sz="0" w:space="0" w:color="auto"/>
-          <w:between w:val="none" w:sz="0" w:space="0" w:color="auto"/>
-          <w:bar w:val="none" w:sz="0" w:color="auto"/>
-        </w:pBdr>
-        <w:spacing w:after="160"/>
-        <w:rPr>
-          <w:rFonts w:eastAsia="Times New Roman"/>
-          <w:bdr w:val="none" w:sz="0" w:space="0" w:color="auto"/>
-          <w:lang w:eastAsia="zh-CN"/>
-        </w:rPr>
-      </w:pPr>
-      <w:r>
-        <w:rPr>
-          <w:rFonts w:ascii="Calibri" w:eastAsia="Times New Roman" w:hAnsi="Calibri" w:cs="Calibri"/>
-          <w:color w:val="000000"/>
-          <w:sz w:val="22"/>
-          <w:szCs w:val="22"/>
-          <w:bdr w:val="none" w:sz="0" w:space="0" w:color="auto"/>
-          <w:lang w:eastAsia="zh-CN"/>
-        </w:rPr>
-        <w:t xml:space="preserve">Although it’s not necessary for merchant’s engineering team to have in-depth knowledge of how </w:t>
-      </w:r>
-      <w:proofErr w:type="spellStart"/>
-      <w:r>
-        <w:rPr>
-          <w:rFonts w:ascii="Calibri" w:eastAsia="Times New Roman" w:hAnsi="Calibri" w:cs="Calibri"/>
-          <w:color w:val="000000"/>
-          <w:sz w:val="22"/>
-          <w:szCs w:val="22"/>
-          <w:bdr w:val="none" w:sz="0" w:space="0" w:color="auto"/>
-          <w:lang w:eastAsia="zh-CN"/>
-        </w:rPr>
-        <w:t>Citcon</w:t>
-      </w:r>
-      <w:proofErr w:type="spellEnd"/>
-      <w:r>
-        <w:rPr>
-          <w:rFonts w:ascii="Calibri" w:eastAsia="Times New Roman" w:hAnsi="Calibri" w:cs="Calibri"/>
-          <w:color w:val="000000"/>
-          <w:sz w:val="22"/>
-          <w:szCs w:val="22"/>
-          <w:bdr w:val="none" w:sz="0" w:space="0" w:color="auto"/>
-          <w:lang w:eastAsia="zh-CN"/>
-        </w:rPr>
-        <w:t xml:space="preserve"> Pay is integrated under the hood, an exhibition of the payment transaction flow will help developers better understand the integration process at the conceptual level, as illustrated in Figure.1 below.</w:t>
+        <w:t>Although it’s not necessary for merchant’s engineering team to have in-depth knowledge of how Citcon Pay is integrated under the hood, an exhibition of the payment transaction flow will help developers better understand the integration process at the conceptual level, as illustrated in Figure.1 below.</w:t>
       </w:r>
     </w:p>
     <w:p>
@@ -506,40 +405,15 @@
           <w:b/>
           <w:bCs/>
         </w:rPr>
-        <w:t xml:space="preserve"> 1 – Payment transaction flow from merchant app to payment processor through </w:t>
-      </w:r>
-      <w:proofErr w:type="spellStart"/>
-      <w:r>
-        <w:rPr>
-          <w:b/>
-          <w:bCs/>
-        </w:rPr>
-        <w:t>Citcon</w:t>
-      </w:r>
-      <w:proofErr w:type="spellEnd"/>
+        <w:t xml:space="preserve"> 1 – Payment transaction flow from merchant app to payment processor through Citcon</w:t>
+      </w:r>
     </w:p>
     <w:p>
       <w:pPr>
         <w:pStyle w:val="BodyA"/>
       </w:pPr>
       <w:r>
-        <w:t xml:space="preserve">The </w:t>
-      </w:r>
-      <w:proofErr w:type="spellStart"/>
-      <w:r>
-        <w:t>Citcon</w:t>
-      </w:r>
-      <w:proofErr w:type="spellEnd"/>
-      <w:r>
-        <w:t xml:space="preserve"> Android development SDK was developed in JAVA and targets Android 4.0.3 and above. The SDK is distributed as an Android Archive Library (</w:t>
-      </w:r>
-      <w:proofErr w:type="spellStart"/>
-      <w:r>
-        <w:t>aar</w:t>
-      </w:r>
-      <w:proofErr w:type="spellEnd"/>
-      <w:r>
-        <w:t>).</w:t>
+        <w:t>The Citcon Android development SDK was developed in JAVA and targets Android 4.0.3 and above. The SDK is distributed as an Android Archive Library (aar).</w:t>
       </w:r>
     </w:p>
     <w:p>
@@ -551,15 +425,7 @@
         </w:numPr>
       </w:pPr>
       <w:r>
-        <w:t xml:space="preserve">The </w:t>
-      </w:r>
-      <w:proofErr w:type="spellStart"/>
-      <w:r>
-        <w:t>Citcon</w:t>
-      </w:r>
-      <w:proofErr w:type="spellEnd"/>
-      <w:r>
-        <w:t xml:space="preserve"> Pay Framework </w:t>
+        <w:t xml:space="preserve">The Citcon Pay Framework </w:t>
       </w:r>
     </w:p>
     <w:p>
@@ -573,15 +439,7 @@
       </w:pPr>
       <w:r>
         <w:lastRenderedPageBreak/>
-        <w:t xml:space="preserve">This section details the main components of the </w:t>
-      </w:r>
-      <w:proofErr w:type="spellStart"/>
-      <w:r>
-        <w:t>Citcon</w:t>
-      </w:r>
-      <w:proofErr w:type="spellEnd"/>
-      <w:r>
-        <w:t xml:space="preserve"> Pay Framework for Android development. The commonly used header files and their purposes will be listed here, and a step-by-step example of integrating the framework in a demo merchant app will be shown in the next section. </w:t>
+        <w:t xml:space="preserve">This section details the main components of the Citcon Pay Framework for Android development. The commonly used header files and their purposes will be listed here, and a step-by-step example of integrating the framework in a demo merchant app will be shown in the next section. </w:t>
       </w:r>
     </w:p>
     <w:p>
@@ -607,14 +465,12 @@
       <w:r>
         <w:t xml:space="preserve">Name: </w:t>
       </w:r>
-      <w:proofErr w:type="spellStart"/>
       <w:r>
         <w:t>citcon-sdk</w:t>
       </w:r>
       <w:r>
         <w:t>.aar</w:t>
       </w:r>
-      <w:proofErr w:type="spellEnd"/>
     </w:p>
     <w:p>
       <w:pPr>
@@ -625,13 +481,8 @@
         </w:numPr>
       </w:pPr>
       <w:r>
-        <w:t xml:space="preserve">Package Name: </w:t>
-      </w:r>
-      <w:proofErr w:type="spellStart"/>
-      <w:r>
-        <w:t>citcon.sdk</w:t>
-      </w:r>
-      <w:proofErr w:type="spellEnd"/>
+        <w:t>Package Name: citcon.sdk</w:t>
+      </w:r>
     </w:p>
     <w:p>
       <w:pPr>
@@ -725,7 +576,6 @@
           <w:numId w:val="8"/>
         </w:numPr>
       </w:pPr>
-      <w:proofErr w:type="spellStart"/>
       <w:r>
         <w:rPr>
           <w:b/>
@@ -733,30 +583,13 @@
         </w:rPr>
         <w:t>CPaySDK</w:t>
       </w:r>
-      <w:proofErr w:type="spellEnd"/>
     </w:p>
     <w:p>
       <w:pPr>
         <w:pStyle w:val="ListParagraph"/>
       </w:pPr>
       <w:r>
-        <w:t xml:space="preserve">The </w:t>
-      </w:r>
-      <w:proofErr w:type="spellStart"/>
-      <w:r>
-        <w:t>CPaySDK</w:t>
-      </w:r>
-      <w:proofErr w:type="spellEnd"/>
-      <w:r>
-        <w:t xml:space="preserve"> class performs the most common payment related tasks: set up merchant token, send order to </w:t>
-      </w:r>
-      <w:proofErr w:type="spellStart"/>
-      <w:r>
-        <w:t>Citcon</w:t>
-      </w:r>
-      <w:proofErr w:type="spellEnd"/>
-      <w:r>
-        <w:t xml:space="preserve"> Pay and query the status of a specific transaction.</w:t>
+        <w:t>The CPaySDK class performs the most common payment related tasks: set up merchant token, send order to Citcon Pay and query the status of a specific transaction.</w:t>
       </w:r>
     </w:p>
     <w:p>
@@ -879,11 +712,9 @@
               <w:spacing w:after="0" w:line="240" w:lineRule="auto"/>
               <w:ind w:left="0"/>
             </w:pPr>
-            <w:proofErr w:type="spellStart"/>
             <w:r>
               <w:t>requestOrder</w:t>
             </w:r>
-            <w:proofErr w:type="spellEnd"/>
           </w:p>
         </w:tc>
         <w:tc>
@@ -910,24 +741,11 @@
               <w:ind w:left="0"/>
             </w:pPr>
             <w:r>
-              <w:t xml:space="preserve">Sends order information to </w:t>
-            </w:r>
-            <w:proofErr w:type="spellStart"/>
-            <w:r>
-              <w:t>Citcon</w:t>
-            </w:r>
-            <w:proofErr w:type="spellEnd"/>
-            <w:r>
-              <w:t xml:space="preserve"> and initiates the payment transaction. Has an unique callback: </w:t>
-            </w:r>
-            <w:proofErr w:type="spellStart"/>
+              <w:t xml:space="preserve">Sends order information to Citcon and initiates the payment transaction. Has an unique callback: </w:t>
+            </w:r>
             <w:proofErr w:type="gramStart"/>
             <w:r>
-              <w:t>gotOrder</w:t>
-            </w:r>
-            <w:proofErr w:type="spellEnd"/>
-            <w:r>
-              <w:t>.</w:t>
+              <w:t>gotOrder.</w:t>
             </w:r>
             <w:proofErr w:type="gramEnd"/>
           </w:p>
@@ -960,11 +778,9 @@
               <w:spacing w:after="0" w:line="240" w:lineRule="auto"/>
               <w:ind w:left="0"/>
             </w:pPr>
-            <w:proofErr w:type="spellStart"/>
             <w:r>
               <w:t>inquireOrder</w:t>
             </w:r>
-            <w:proofErr w:type="spellEnd"/>
           </w:p>
         </w:tc>
         <w:tc>
@@ -993,14 +809,9 @@
             <w:r>
               <w:t xml:space="preserve">Query the status of a specific payment transaction. Has an unique callback: </w:t>
             </w:r>
-            <w:proofErr w:type="spellStart"/>
             <w:proofErr w:type="gramStart"/>
             <w:r>
-              <w:t>inquiredOrder</w:t>
-            </w:r>
-            <w:proofErr w:type="spellEnd"/>
-            <w:r>
-              <w:t>.</w:t>
+              <w:t>inquiredOrder.</w:t>
             </w:r>
             <w:proofErr w:type="gramEnd"/>
           </w:p>
@@ -1031,7 +842,6 @@
             <w:pPr>
               <w:pStyle w:val="Body"/>
             </w:pPr>
-            <w:proofErr w:type="spellStart"/>
             <w:r>
               <w:rPr>
                 <w:rFonts w:ascii="Calibri" w:eastAsia="Calibri" w:hAnsi="Calibri" w:cs="Calibri"/>
@@ -1040,7 +850,6 @@
               </w:rPr>
               <w:t>gotOrder</w:t>
             </w:r>
-            <w:proofErr w:type="spellEnd"/>
           </w:p>
         </w:tc>
         <w:tc>
@@ -1070,25 +879,7 @@
                 <w:sz w:val="22"/>
                 <w:szCs w:val="22"/>
               </w:rPr>
-              <w:t xml:space="preserve">Callback of </w:t>
-            </w:r>
-            <w:proofErr w:type="spellStart"/>
-            <w:r>
-              <w:rPr>
-                <w:rFonts w:ascii="Calibri" w:eastAsia="Calibri" w:hAnsi="Calibri" w:cs="Calibri"/>
-                <w:sz w:val="22"/>
-                <w:szCs w:val="22"/>
-              </w:rPr>
-              <w:t>requestOrder</w:t>
-            </w:r>
-            <w:proofErr w:type="spellEnd"/>
-            <w:r>
-              <w:rPr>
-                <w:rFonts w:ascii="Calibri" w:eastAsia="Calibri" w:hAnsi="Calibri" w:cs="Calibri"/>
-                <w:sz w:val="22"/>
-                <w:szCs w:val="22"/>
-              </w:rPr>
-              <w:t>. This method handles the outcome of the payment transaction initiation and continues the process by either Alipay or WeChat.</w:t>
+              <w:t>Callback of requestOrder. This method handles the outcome of the payment transaction initiation and continues the process by either Alipay or WeChat.</w:t>
             </w:r>
           </w:p>
         </w:tc>
@@ -1123,7 +914,6 @@
                 <w:szCs w:val="22"/>
               </w:rPr>
             </w:pPr>
-            <w:proofErr w:type="spellStart"/>
             <w:r>
               <w:rPr>
                 <w:rFonts w:ascii="Calibri" w:eastAsia="Calibri" w:hAnsi="Calibri" w:cs="Calibri"/>
@@ -1132,7 +922,6 @@
               </w:rPr>
               <w:t>setMode</w:t>
             </w:r>
-            <w:proofErr w:type="spellEnd"/>
           </w:p>
         </w:tc>
         <w:tc>
@@ -1195,7 +984,6 @@
               </w:rPr>
               <w:t xml:space="preserve">mode is </w:t>
             </w:r>
-            <w:proofErr w:type="spellStart"/>
             <w:r>
               <w:rPr>
                 <w:rFonts w:ascii="Menlo" w:hAnsi="Menlo" w:cs="Menlo"/>
@@ -1214,7 +1002,6 @@
               </w:rPr>
               <w:t>.PROD</w:t>
             </w:r>
-            <w:proofErr w:type="spellEnd"/>
             <w:r>
               <w:rPr>
                 <w:rFonts w:ascii="Calibri" w:eastAsia="Calibri" w:hAnsi="Calibri" w:cs="Calibri"/>
@@ -1271,7 +1058,6 @@
           <w:bCs/>
         </w:rPr>
       </w:pPr>
-      <w:proofErr w:type="spellStart"/>
       <w:r>
         <w:rPr>
           <w:b/>
@@ -1279,7 +1065,6 @@
         </w:rPr>
         <w:t>CPayOrder</w:t>
       </w:r>
-      <w:proofErr w:type="spellEnd"/>
     </w:p>
     <w:p>
       <w:pPr>
@@ -1287,15 +1072,7 @@
         <w:ind w:left="720"/>
       </w:pPr>
       <w:r>
-        <w:t xml:space="preserve">Represents the order and payment information merchant wants to send to </w:t>
-      </w:r>
-      <w:proofErr w:type="spellStart"/>
-      <w:r>
-        <w:t>Citcon</w:t>
-      </w:r>
-      <w:proofErr w:type="spellEnd"/>
-      <w:r>
-        <w:t xml:space="preserve"> Pay for processing.</w:t>
+        <w:t>Represents the order and payment information merchant wants to send to Citcon Pay for processing.</w:t>
       </w:r>
     </w:p>
     <w:p>
@@ -1470,14 +1247,12 @@
               <w:pStyle w:val="BodyA"/>
               <w:spacing w:after="0" w:line="240" w:lineRule="auto"/>
             </w:pPr>
-            <w:proofErr w:type="spellStart"/>
             <w:r>
               <w:t>r</w:t>
             </w:r>
             <w:r>
               <w:t>eferenceId</w:t>
             </w:r>
-            <w:proofErr w:type="spellEnd"/>
           </w:p>
         </w:tc>
         <w:tc>
@@ -2127,19 +1902,9 @@
               <w:pStyle w:val="BodyA"/>
               <w:spacing w:after="0" w:line="240" w:lineRule="auto"/>
             </w:pPr>
-            <w:proofErr w:type="spellStart"/>
-            <w:r>
-              <w:t>alipay</w:t>
-            </w:r>
-            <w:proofErr w:type="spellEnd"/>
-            <w:r>
-              <w:t xml:space="preserve"> or </w:t>
-            </w:r>
-            <w:proofErr w:type="spellStart"/>
-            <w:r>
-              <w:t>wechatpay</w:t>
-            </w:r>
-            <w:proofErr w:type="spellEnd"/>
+            <w:r>
+              <w:t>alipay or wechatpay</w:t>
+            </w:r>
           </w:p>
         </w:tc>
       </w:tr>
@@ -2169,14 +1934,12 @@
               <w:pStyle w:val="BodyA"/>
               <w:spacing w:after="0" w:line="240" w:lineRule="auto"/>
             </w:pPr>
-            <w:proofErr w:type="spellStart"/>
             <w:r>
               <w:t>i</w:t>
             </w:r>
             <w:r>
               <w:t>pnUrl</w:t>
             </w:r>
-            <w:proofErr w:type="spellEnd"/>
           </w:p>
         </w:tc>
         <w:tc>
@@ -2229,15 +1992,7 @@
               <w:spacing w:after="0" w:line="240" w:lineRule="auto"/>
             </w:pPr>
             <w:r>
-              <w:t xml:space="preserve">The URL of a page </w:t>
-            </w:r>
-            <w:proofErr w:type="spellStart"/>
-            <w:r>
-              <w:t>Citcon</w:t>
-            </w:r>
-            <w:proofErr w:type="spellEnd"/>
-            <w:r>
-              <w:t xml:space="preserve"> Pay should post transaction status to. Normally this should be a page on the merchant’s website.</w:t>
+              <w:t>The URL of a page Citcon Pay should post transaction status to. Normally this should be a page on the merchant’s website.</w:t>
             </w:r>
           </w:p>
         </w:tc>
@@ -2306,7 +2061,6 @@
               <w:pStyle w:val="BodyA"/>
               <w:spacing w:after="0" w:line="240" w:lineRule="auto"/>
             </w:pPr>
-            <w:proofErr w:type="spellStart"/>
             <w:r>
               <w:rPr>
                 <w:rStyle w:val="None"/>
@@ -2319,7 +2073,6 @@
               </w:rPr>
               <w:t>allbackUrl</w:t>
             </w:r>
-            <w:proofErr w:type="spellEnd"/>
           </w:p>
         </w:tc>
         <w:tc>
@@ -2378,21 +2131,7 @@
               <w:rPr>
                 <w:rStyle w:val="None"/>
               </w:rPr>
-              <w:t xml:space="preserve">The URL of a page </w:t>
-            </w:r>
-            <w:proofErr w:type="spellStart"/>
-            <w:r>
-              <w:rPr>
-                <w:rStyle w:val="None"/>
-              </w:rPr>
-              <w:t>Citcon</w:t>
-            </w:r>
-            <w:proofErr w:type="spellEnd"/>
-            <w:r>
-              <w:rPr>
-                <w:rStyle w:val="None"/>
-              </w:rPr>
-              <w:t xml:space="preserve"> Pay should redirect customer to after the payment transaction has completed.</w:t>
+              <w:t>The URL of a page Citcon Pay should redirect customer to after the payment transaction has completed.</w:t>
             </w:r>
           </w:p>
         </w:tc>
@@ -2452,7 +2191,6 @@
             <w:pPr>
               <w:pStyle w:val="Body"/>
             </w:pPr>
-            <w:proofErr w:type="spellStart"/>
             <w:r>
               <w:rPr>
                 <w:rStyle w:val="None"/>
@@ -2471,7 +2209,6 @@
               </w:rPr>
               <w:t>llowDuplicate</w:t>
             </w:r>
-            <w:proofErr w:type="spellEnd"/>
           </w:p>
         </w:tc>
         <w:tc>
@@ -2495,7 +2232,6 @@
             <w:pPr>
               <w:pStyle w:val="Body"/>
             </w:pPr>
-            <w:proofErr w:type="spellStart"/>
             <w:r>
               <w:rPr>
                 <w:rStyle w:val="None"/>
@@ -2505,7 +2241,6 @@
               </w:rPr>
               <w:t>boolean</w:t>
             </w:r>
-            <w:proofErr w:type="spellEnd"/>
           </w:p>
         </w:tc>
         <w:tc>
@@ -2599,7 +2334,6 @@
           <w:bCs/>
         </w:rPr>
       </w:pPr>
-      <w:proofErr w:type="spellStart"/>
       <w:r>
         <w:rPr>
           <w:b/>
@@ -2607,7 +2341,6 @@
         </w:rPr>
         <w:t>CPayOrderResult</w:t>
       </w:r>
-      <w:proofErr w:type="spellEnd"/>
     </w:p>
     <w:p>
       <w:pPr>
@@ -2623,39 +2356,7 @@
         <w:pStyle w:val="ListParagraph"/>
       </w:pPr>
       <w:r>
-        <w:t xml:space="preserve">Holds the status and message for a transaction returned by </w:t>
-      </w:r>
-      <w:proofErr w:type="spellStart"/>
-      <w:r>
-        <w:t>Citcon</w:t>
-      </w:r>
-      <w:proofErr w:type="spellEnd"/>
-      <w:r>
-        <w:t xml:space="preserve"> Pay service. An instance of the </w:t>
-      </w:r>
-      <w:proofErr w:type="spellStart"/>
-      <w:r>
-        <w:t>CPayOrderResult</w:t>
-      </w:r>
-      <w:proofErr w:type="spellEnd"/>
-      <w:r>
-        <w:t xml:space="preserve"> class can be inspected in the callback handler of the </w:t>
-      </w:r>
-      <w:proofErr w:type="spellStart"/>
-      <w:r>
-        <w:t>requestOrder</w:t>
-      </w:r>
-      <w:proofErr w:type="spellEnd"/>
-      <w:r>
-        <w:t xml:space="preserve"> method of </w:t>
-      </w:r>
-      <w:proofErr w:type="spellStart"/>
-      <w:r>
-        <w:t>CPaySDK</w:t>
-      </w:r>
-      <w:proofErr w:type="spellEnd"/>
-      <w:r>
-        <w:t>.</w:t>
+        <w:t>Holds the status and message for a transaction returned by Citcon Pay service. An instance of the CPayOrderResult class can be inspected in the callback handler of the requestOrder method of CPaySDK.</w:t>
       </w:r>
     </w:p>
     <w:p>
@@ -2842,7 +2543,6 @@
             <w:pPr>
               <w:pStyle w:val="Body"/>
             </w:pPr>
-            <w:proofErr w:type="spellStart"/>
             <w:r>
               <w:rPr>
                 <w:rStyle w:val="None"/>
@@ -2852,7 +2552,6 @@
               </w:rPr>
               <w:t>mRedirectUrl</w:t>
             </w:r>
-            <w:proofErr w:type="spellEnd"/>
           </w:p>
         </w:tc>
         <w:tc>
@@ -2964,7 +2663,6 @@
             <w:pPr>
               <w:pStyle w:val="Body"/>
             </w:pPr>
-            <w:proofErr w:type="spellStart"/>
             <w:r>
               <w:rPr>
                 <w:rStyle w:val="None"/>
@@ -2974,7 +2672,6 @@
               </w:rPr>
               <w:t>mOrderId</w:t>
             </w:r>
-            <w:proofErr w:type="spellEnd"/>
           </w:p>
         </w:tc>
         <w:tc>
@@ -3099,7 +2796,6 @@
             <w:pPr>
               <w:pStyle w:val="Body"/>
             </w:pPr>
-            <w:proofErr w:type="spellStart"/>
             <w:r>
               <w:rPr>
                 <w:rStyle w:val="None"/>
@@ -3109,7 +2805,6 @@
               </w:rPr>
               <w:t>mOrder</w:t>
             </w:r>
-            <w:proofErr w:type="spellEnd"/>
           </w:p>
         </w:tc>
         <w:tc>
@@ -3133,7 +2828,6 @@
             <w:pPr>
               <w:pStyle w:val="Body"/>
             </w:pPr>
-            <w:proofErr w:type="spellStart"/>
             <w:r>
               <w:rPr>
                 <w:rStyle w:val="None"/>
@@ -3143,7 +2837,6 @@
               </w:rPr>
               <w:t>CPayOrder</w:t>
             </w:r>
-            <w:proofErr w:type="spellEnd"/>
           </w:p>
         </w:tc>
         <w:tc>
@@ -3243,7 +2936,6 @@
             <w:pPr>
               <w:pStyle w:val="Body"/>
             </w:pPr>
-            <w:proofErr w:type="spellStart"/>
             <w:r>
               <w:rPr>
                 <w:rStyle w:val="None"/>
@@ -3253,7 +2945,6 @@
               </w:rPr>
               <w:t>mSignedString</w:t>
             </w:r>
-            <w:proofErr w:type="spellEnd"/>
           </w:p>
         </w:tc>
         <w:tc>
@@ -3365,7 +3056,6 @@
             <w:pPr>
               <w:pStyle w:val="Body"/>
             </w:pPr>
-            <w:proofErr w:type="spellStart"/>
             <w:r>
               <w:rPr>
                 <w:rStyle w:val="None"/>
@@ -3375,7 +3065,6 @@
               </w:rPr>
               <w:t>mOrderSpec</w:t>
             </w:r>
-            <w:proofErr w:type="spellEnd"/>
           </w:p>
         </w:tc>
         <w:tc>
@@ -3488,14 +3177,12 @@
               <w:pStyle w:val="BodyA"/>
               <w:spacing w:after="0" w:line="240" w:lineRule="auto"/>
             </w:pPr>
-            <w:proofErr w:type="spellStart"/>
             <w:r>
               <w:rPr>
                 <w:rStyle w:val="None"/>
               </w:rPr>
               <w:t>mMessage</w:t>
             </w:r>
-            <w:proofErr w:type="spellEnd"/>
           </w:p>
         </w:tc>
         <w:tc>
@@ -3615,14 +3302,12 @@
               <w:pStyle w:val="BodyA"/>
               <w:spacing w:after="0" w:line="240" w:lineRule="auto"/>
             </w:pPr>
-            <w:proofErr w:type="spellStart"/>
             <w:r>
               <w:rPr>
                 <w:rStyle w:val="None"/>
               </w:rPr>
               <w:t>mStatus</w:t>
             </w:r>
-            <w:proofErr w:type="spellEnd"/>
           </w:p>
         </w:tc>
         <w:tc>
@@ -3745,14 +3430,12 @@
                 <w:rStyle w:val="None"/>
               </w:rPr>
             </w:pPr>
-            <w:proofErr w:type="spellStart"/>
             <w:r>
               <w:rPr>
                 <w:rStyle w:val="None"/>
               </w:rPr>
               <w:t>mCurrency</w:t>
             </w:r>
-            <w:proofErr w:type="spellEnd"/>
           </w:p>
         </w:tc>
         <w:tc>
@@ -3884,7 +3567,6 @@
           <w:bCs/>
         </w:rPr>
       </w:pPr>
-      <w:proofErr w:type="spellStart"/>
       <w:r>
         <w:rPr>
           <w:b/>
@@ -3892,7 +3574,6 @@
         </w:rPr>
         <w:t>CPayInquireResult</w:t>
       </w:r>
-      <w:proofErr w:type="spellEnd"/>
     </w:p>
     <w:p>
       <w:pPr>
@@ -3909,31 +3590,7 @@
         <w:pStyle w:val="ListParagraph"/>
       </w:pPr>
       <w:r>
-        <w:t xml:space="preserve">Holds the detailed status information for a transaction. An instance of the </w:t>
-      </w:r>
-      <w:proofErr w:type="spellStart"/>
-      <w:r>
-        <w:t>CPayInquireResult</w:t>
-      </w:r>
-      <w:proofErr w:type="spellEnd"/>
-      <w:r>
-        <w:t xml:space="preserve"> class can be inspected in the callback handler of the </w:t>
-      </w:r>
-      <w:proofErr w:type="spellStart"/>
-      <w:r>
-        <w:t>inquireOrder</w:t>
-      </w:r>
-      <w:proofErr w:type="spellEnd"/>
-      <w:r>
-        <w:t xml:space="preserve"> method of </w:t>
-      </w:r>
-      <w:proofErr w:type="spellStart"/>
-      <w:r>
-        <w:t>CPaySDK</w:t>
-      </w:r>
-      <w:proofErr w:type="spellEnd"/>
-      <w:r>
-        <w:t>.</w:t>
+        <w:t>Holds the detailed status information for a transaction. An instance of the CPayInquireResult class can be inspected in the callback handler of the inquireOrder method of CPaySDK.</w:t>
       </w:r>
     </w:p>
     <w:p>
@@ -4128,14 +3785,12 @@
               <w:spacing w:after="0" w:line="240" w:lineRule="auto"/>
               <w:ind w:left="0"/>
             </w:pPr>
-            <w:proofErr w:type="spellStart"/>
             <w:r>
               <w:rPr>
                 <w:rStyle w:val="None"/>
               </w:rPr>
               <w:t>mId</w:t>
             </w:r>
-            <w:proofErr w:type="spellEnd"/>
           </w:p>
         </w:tc>
         <w:tc>
@@ -4204,21 +3859,7 @@
               <w:rPr>
                 <w:rStyle w:val="None"/>
               </w:rPr>
-              <w:t xml:space="preserve"> unique identifier of the transaction. This ID is generated by </w:t>
-            </w:r>
-            <w:proofErr w:type="spellStart"/>
-            <w:r>
-              <w:rPr>
-                <w:rStyle w:val="None"/>
-              </w:rPr>
-              <w:t>Citcon</w:t>
-            </w:r>
-            <w:proofErr w:type="spellEnd"/>
-            <w:r>
-              <w:rPr>
-                <w:rStyle w:val="None"/>
-              </w:rPr>
-              <w:t xml:space="preserve"> Pay. </w:t>
+              <w:t xml:space="preserve"> unique identifier of the transaction. This ID is generated by Citcon Pay. </w:t>
             </w:r>
           </w:p>
         </w:tc>
@@ -4281,14 +3922,12 @@
               <w:spacing w:after="0" w:line="240" w:lineRule="auto"/>
               <w:ind w:left="0"/>
             </w:pPr>
-            <w:proofErr w:type="spellStart"/>
             <w:r>
               <w:rPr>
                 <w:rStyle w:val="None"/>
               </w:rPr>
               <w:t>mReference</w:t>
             </w:r>
-            <w:proofErr w:type="spellEnd"/>
           </w:p>
         </w:tc>
         <w:tc>
@@ -4412,14 +4051,12 @@
               <w:spacing w:after="0" w:line="240" w:lineRule="auto"/>
               <w:ind w:left="0"/>
             </w:pPr>
-            <w:proofErr w:type="spellStart"/>
             <w:r>
               <w:rPr>
                 <w:rStyle w:val="None"/>
               </w:rPr>
               <w:t>mType</w:t>
             </w:r>
-            <w:proofErr w:type="spellEnd"/>
           </w:p>
         </w:tc>
         <w:tc>
@@ -4543,14 +4180,12 @@
               <w:spacing w:after="0" w:line="240" w:lineRule="auto"/>
               <w:ind w:left="0"/>
             </w:pPr>
-            <w:proofErr w:type="spellStart"/>
             <w:r>
               <w:rPr>
                 <w:rStyle w:val="None"/>
               </w:rPr>
               <w:t>mAmount</w:t>
             </w:r>
-            <w:proofErr w:type="spellEnd"/>
           </w:p>
         </w:tc>
         <w:tc>
@@ -4680,14 +4315,12 @@
               <w:spacing w:after="0" w:line="240" w:lineRule="auto"/>
               <w:ind w:left="0"/>
             </w:pPr>
-            <w:proofErr w:type="spellStart"/>
             <w:r>
               <w:rPr>
                 <w:rStyle w:val="None"/>
               </w:rPr>
               <w:t>mCurrency</w:t>
             </w:r>
-            <w:proofErr w:type="spellEnd"/>
           </w:p>
         </w:tc>
         <w:tc>
@@ -4817,14 +4450,12 @@
               <w:spacing w:after="0" w:line="240" w:lineRule="auto"/>
               <w:ind w:left="0"/>
             </w:pPr>
-            <w:proofErr w:type="spellStart"/>
             <w:r>
               <w:rPr>
                 <w:rStyle w:val="None"/>
               </w:rPr>
               <w:t>mTime</w:t>
             </w:r>
-            <w:proofErr w:type="spellEnd"/>
           </w:p>
         </w:tc>
         <w:tc>
@@ -4948,14 +4579,12 @@
               <w:spacing w:after="0" w:line="240" w:lineRule="auto"/>
               <w:ind w:left="0"/>
             </w:pPr>
-            <w:proofErr w:type="spellStart"/>
             <w:r>
               <w:rPr>
                 <w:rStyle w:val="None"/>
               </w:rPr>
               <w:t>mStatus</w:t>
             </w:r>
-            <w:proofErr w:type="spellEnd"/>
           </w:p>
         </w:tc>
         <w:tc>
@@ -5079,14 +4708,12 @@
               <w:spacing w:after="0" w:line="240" w:lineRule="auto"/>
               <w:ind w:left="0"/>
             </w:pPr>
-            <w:proofErr w:type="spellStart"/>
             <w:r>
               <w:rPr>
                 <w:rStyle w:val="None"/>
               </w:rPr>
               <w:t>mNote</w:t>
             </w:r>
-            <w:proofErr w:type="spellEnd"/>
           </w:p>
         </w:tc>
         <w:tc>
@@ -5214,21 +4841,7 @@
         <w:rPr>
           <w:rStyle w:val="None"/>
         </w:rPr>
-        <w:t xml:space="preserve">In this section, a demo merchant app making Alipay payments through </w:t>
-      </w:r>
-      <w:proofErr w:type="spellStart"/>
-      <w:r>
-        <w:rPr>
-          <w:rStyle w:val="None"/>
-        </w:rPr>
-        <w:t>Citcon</w:t>
-      </w:r>
-      <w:proofErr w:type="spellEnd"/>
-      <w:r>
-        <w:rPr>
-          <w:rStyle w:val="None"/>
-        </w:rPr>
-        <w:t xml:space="preserve"> Pay is demonstrated step-by-step using JAVA. The source code of this demo app is also provided as part of the SDK distribution package. </w:t>
+        <w:t xml:space="preserve">In this section, a demo merchant app making Alipay payments through Citcon Pay is demonstrated step-by-step using JAVA. The source code of this demo app is also provided as part of the SDK distribution package. </w:t>
       </w:r>
     </w:p>
     <w:p>
@@ -5254,16 +4867,11 @@
       <w:r>
         <w:t xml:space="preserve">Copy the </w:t>
       </w:r>
-      <w:proofErr w:type="spellStart"/>
       <w:r>
         <w:t>citcon-sdk</w:t>
       </w:r>
       <w:r>
-        <w:t>.aar</w:t>
-      </w:r>
-      <w:proofErr w:type="spellEnd"/>
-      <w:r>
-        <w:t xml:space="preserve"> file in the /libs folder.</w:t>
+        <w:t>.aar file in the /libs folder.</w:t>
       </w:r>
     </w:p>
     <w:p>
@@ -5290,21 +4898,7 @@
         <w:rPr>
           <w:rFonts w:eastAsiaTheme="minorEastAsia" w:hint="eastAsia"/>
         </w:rPr>
-        <w:t xml:space="preserve"> of your project, add the following for </w:t>
-      </w:r>
-      <w:proofErr w:type="spellStart"/>
-      <w:r>
-        <w:rPr>
-          <w:rFonts w:eastAsiaTheme="minorEastAsia" w:hint="eastAsia"/>
-        </w:rPr>
-        <w:t>wechat</w:t>
-      </w:r>
-      <w:proofErr w:type="spellEnd"/>
-      <w:r>
-        <w:rPr>
-          <w:rFonts w:eastAsiaTheme="minorEastAsia" w:hint="eastAsia"/>
-        </w:rPr>
-        <w:t xml:space="preserve"> pay:</w:t>
+        <w:t xml:space="preserve"> of your project, add the following for wechat pay:</w:t>
       </w:r>
     </w:p>
     <w:p>
@@ -5349,73 +4943,43 @@
         <w:rPr>
           <w:rFonts w:eastAsiaTheme="minorEastAsia"/>
         </w:rPr>
+        <w:t xml:space="preserve">            android:name=</w:t>
+      </w:r>
+      <w:proofErr w:type="gramStart"/>
+      <w:r>
+        <w:rPr>
+          <w:rFonts w:eastAsiaTheme="minorEastAsia"/>
+        </w:rPr>
+        <w:t>".wxapi</w:t>
+      </w:r>
+      <w:proofErr w:type="gramEnd"/>
+      <w:r>
+        <w:rPr>
+          <w:rFonts w:eastAsiaTheme="minorEastAsia"/>
+        </w:rPr>
+        <w:t>.WXPayEntryActivity"</w:t>
+      </w:r>
+    </w:p>
+    <w:p>
+      <w:pPr>
+        <w:pStyle w:val="ListParagraph"/>
+        <w:rPr>
+          <w:rFonts w:eastAsiaTheme="minorEastAsia"/>
+        </w:rPr>
+      </w:pPr>
+      <w:r>
+        <w:rPr>
+          <w:rFonts w:eastAsiaTheme="minorEastAsia"/>
+        </w:rPr>
         <w:t xml:space="preserve">            </w:t>
       </w:r>
-      <w:proofErr w:type="spellStart"/>
+      <w:proofErr w:type="gramStart"/>
       <w:r>
         <w:rPr>
           <w:rFonts w:eastAsiaTheme="minorEastAsia"/>
         </w:rPr>
-        <w:t>android:name</w:t>
-      </w:r>
-      <w:proofErr w:type="spellEnd"/>
-      <w:r>
-        <w:rPr>
-          <w:rFonts w:eastAsiaTheme="minorEastAsia"/>
-        </w:rPr>
-        <w:t>=</w:t>
-      </w:r>
-      <w:proofErr w:type="gramStart"/>
-      <w:r>
-        <w:rPr>
-          <w:rFonts w:eastAsiaTheme="minorEastAsia"/>
-        </w:rPr>
-        <w:t>".</w:t>
-      </w:r>
-      <w:proofErr w:type="spellStart"/>
-      <w:r>
-        <w:rPr>
-          <w:rFonts w:eastAsiaTheme="minorEastAsia"/>
-        </w:rPr>
-        <w:t>wxapi</w:t>
-      </w:r>
-      <w:proofErr w:type="gramEnd"/>
-      <w:r>
-        <w:rPr>
-          <w:rFonts w:eastAsiaTheme="minorEastAsia"/>
-        </w:rPr>
-        <w:t>.WXPayEntryActivity</w:t>
-      </w:r>
-      <w:proofErr w:type="spellEnd"/>
-      <w:r>
-        <w:rPr>
-          <w:rFonts w:eastAsiaTheme="minorEastAsia"/>
-        </w:rPr>
-        <w:t>"</w:t>
-      </w:r>
-    </w:p>
-    <w:p>
-      <w:pPr>
-        <w:pStyle w:val="ListParagraph"/>
-        <w:rPr>
-          <w:rFonts w:eastAsiaTheme="minorEastAsia"/>
-        </w:rPr>
-      </w:pPr>
-      <w:r>
-        <w:rPr>
-          <w:rFonts w:eastAsiaTheme="minorEastAsia"/>
-        </w:rPr>
-        <w:t xml:space="preserve">            </w:t>
-      </w:r>
-      <w:proofErr w:type="spellStart"/>
-      <w:proofErr w:type="gramStart"/>
-      <w:r>
-        <w:rPr>
-          <w:rFonts w:eastAsiaTheme="minorEastAsia"/>
-        </w:rPr>
         <w:t>android:exported</w:t>
       </w:r>
-      <w:proofErr w:type="spellEnd"/>
       <w:proofErr w:type="gramEnd"/>
       <w:r>
         <w:rPr>
@@ -5450,7 +5014,6 @@
         </w:rPr>
         <w:t xml:space="preserve">            </w:t>
       </w:r>
-      <w:proofErr w:type="spellStart"/>
       <w:proofErr w:type="gramStart"/>
       <w:r>
         <w:rPr>
@@ -5458,27 +5021,12 @@
         </w:rPr>
         <w:t>android:targetActivity</w:t>
       </w:r>
-      <w:proofErr w:type="spellEnd"/>
       <w:proofErr w:type="gramEnd"/>
       <w:r>
         <w:rPr>
           <w:rFonts w:eastAsiaTheme="minorEastAsia"/>
         </w:rPr>
-        <w:t>="</w:t>
-      </w:r>
-      <w:proofErr w:type="spellStart"/>
-      <w:r>
-        <w:rPr>
-          <w:rFonts w:eastAsiaTheme="minorEastAsia"/>
-        </w:rPr>
-        <w:t>sdk.PaymentActivity</w:t>
-      </w:r>
-      <w:proofErr w:type="spellEnd"/>
-      <w:r>
-        <w:rPr>
-          <w:rFonts w:eastAsiaTheme="minorEastAsia"/>
-        </w:rPr>
-        <w:t>" /&gt;</w:t>
+        <w:t>="sdk.PaymentActivity" /&gt;</w:t>
       </w:r>
     </w:p>
     <w:p>
@@ -5530,23 +5078,36 @@
         <w:rPr>
           <w:rFonts w:eastAsiaTheme="minorEastAsia"/>
         </w:rPr>
-        <w:t xml:space="preserve">&lt;uses-permission </w:t>
-      </w:r>
-      <w:proofErr w:type="spellStart"/>
+        <w:t>&lt;uses-permission android:name="</w:t>
+      </w:r>
+      <w:proofErr w:type="gramStart"/>
       <w:r>
         <w:rPr>
           <w:rFonts w:eastAsiaTheme="minorEastAsia"/>
         </w:rPr>
-        <w:t>android:name</w:t>
-      </w:r>
-      <w:proofErr w:type="spellEnd"/>
+        <w:t>android.permission</w:t>
+      </w:r>
+      <w:proofErr w:type="gramEnd"/>
       <w:r>
         <w:rPr>
           <w:rFonts w:eastAsiaTheme="minorEastAsia"/>
         </w:rPr>
-        <w:t>="</w:t>
-      </w:r>
-      <w:proofErr w:type="spellStart"/>
+        <w:t>.INTERNET" /&gt;</w:t>
+      </w:r>
+    </w:p>
+    <w:p>
+      <w:pPr>
+        <w:pStyle w:val="ListParagraph"/>
+        <w:rPr>
+          <w:rFonts w:eastAsiaTheme="minorEastAsia"/>
+        </w:rPr>
+      </w:pPr>
+      <w:r>
+        <w:rPr>
+          <w:rFonts w:eastAsiaTheme="minorEastAsia"/>
+        </w:rPr>
+        <w:t>&lt;uses-permission android:name="</w:t>
+      </w:r>
       <w:proofErr w:type="gramStart"/>
       <w:r>
         <w:rPr>
@@ -5559,111 +5120,32 @@
         <w:rPr>
           <w:rFonts w:eastAsiaTheme="minorEastAsia"/>
         </w:rPr>
-        <w:t>.INTERNET</w:t>
-      </w:r>
-      <w:proofErr w:type="spellEnd"/>
+        <w:t>.MODIFY_AUDIO_SETTINGS"/&gt;</w:t>
+      </w:r>
+    </w:p>
+    <w:p>
+      <w:pPr>
+        <w:pStyle w:val="ListParagraph"/>
+      </w:pPr>
       <w:r>
         <w:rPr>
           <w:rFonts w:eastAsiaTheme="minorEastAsia"/>
         </w:rPr>
-        <w:t>" /&gt;</w:t>
-      </w:r>
-    </w:p>
-    <w:p>
-      <w:pPr>
-        <w:pStyle w:val="ListParagraph"/>
+        <w:t>&lt;uses-permission android:name="</w:t>
+      </w:r>
+      <w:proofErr w:type="gramStart"/>
+      <w:r>
         <w:rPr>
           <w:rFonts w:eastAsiaTheme="minorEastAsia"/>
         </w:rPr>
-      </w:pPr>
+        <w:t>android.permission</w:t>
+      </w:r>
+      <w:proofErr w:type="gramEnd"/>
       <w:r>
         <w:rPr>
           <w:rFonts w:eastAsiaTheme="minorEastAsia"/>
         </w:rPr>
-        <w:t xml:space="preserve">&lt;uses-permission </w:t>
-      </w:r>
-      <w:proofErr w:type="spellStart"/>
-      <w:r>
-        <w:rPr>
-          <w:rFonts w:eastAsiaTheme="minorEastAsia"/>
-        </w:rPr>
-        <w:t>android:name</w:t>
-      </w:r>
-      <w:proofErr w:type="spellEnd"/>
-      <w:r>
-        <w:rPr>
-          <w:rFonts w:eastAsiaTheme="minorEastAsia"/>
-        </w:rPr>
-        <w:t>="</w:t>
-      </w:r>
-      <w:proofErr w:type="spellStart"/>
-      <w:proofErr w:type="gramStart"/>
-      <w:r>
-        <w:rPr>
-          <w:rFonts w:eastAsiaTheme="minorEastAsia"/>
-        </w:rPr>
-        <w:t>android.permission</w:t>
-      </w:r>
-      <w:proofErr w:type="gramEnd"/>
-      <w:r>
-        <w:rPr>
-          <w:rFonts w:eastAsiaTheme="minorEastAsia"/>
-        </w:rPr>
-        <w:t>.MODIFY_AUDIO_SETTINGS</w:t>
-      </w:r>
-      <w:proofErr w:type="spellEnd"/>
-      <w:r>
-        <w:rPr>
-          <w:rFonts w:eastAsiaTheme="minorEastAsia"/>
-        </w:rPr>
-        <w:t>"/&gt;</w:t>
-      </w:r>
-    </w:p>
-    <w:p>
-      <w:pPr>
-        <w:pStyle w:val="ListParagraph"/>
-      </w:pPr>
-      <w:r>
-        <w:rPr>
-          <w:rFonts w:eastAsiaTheme="minorEastAsia"/>
-        </w:rPr>
-        <w:t xml:space="preserve">&lt;uses-permission </w:t>
-      </w:r>
-      <w:proofErr w:type="spellStart"/>
-      <w:r>
-        <w:rPr>
-          <w:rFonts w:eastAsiaTheme="minorEastAsia"/>
-        </w:rPr>
-        <w:t>android:name</w:t>
-      </w:r>
-      <w:proofErr w:type="spellEnd"/>
-      <w:r>
-        <w:rPr>
-          <w:rFonts w:eastAsiaTheme="minorEastAsia"/>
-        </w:rPr>
-        <w:t>="</w:t>
-      </w:r>
-      <w:proofErr w:type="spellStart"/>
-      <w:proofErr w:type="gramStart"/>
-      <w:r>
-        <w:rPr>
-          <w:rFonts w:eastAsiaTheme="minorEastAsia"/>
-        </w:rPr>
-        <w:t>android.permission</w:t>
-      </w:r>
-      <w:proofErr w:type="gramEnd"/>
-      <w:r>
-        <w:rPr>
-          <w:rFonts w:eastAsiaTheme="minorEastAsia"/>
-        </w:rPr>
-        <w:t>.WRITE_EXTERNAL_STORAGE</w:t>
-      </w:r>
-      <w:proofErr w:type="spellEnd"/>
-      <w:r>
-        <w:rPr>
-          <w:rFonts w:eastAsiaTheme="minorEastAsia"/>
-        </w:rPr>
-        <w:t>"/&gt;</w:t>
+        <w:t>.WRITE_EXTERNAL_STORAGE"/&gt;</w:t>
       </w:r>
     </w:p>
     <w:p>
@@ -5677,12 +5159,10 @@
       <w:r>
         <w:t xml:space="preserve">Modify the project-level </w:t>
       </w:r>
-      <w:proofErr w:type="spellStart"/>
       <w:proofErr w:type="gramStart"/>
       <w:r>
         <w:t>build.gradle</w:t>
       </w:r>
-      <w:proofErr w:type="spellEnd"/>
       <w:proofErr w:type="gramEnd"/>
       <w:r>
         <w:t>:</w:t>
@@ -5712,14 +5192,9 @@
       <w:r>
         <w:tab/>
       </w:r>
-      <w:proofErr w:type="spellStart"/>
       <w:proofErr w:type="gramStart"/>
       <w:r>
-        <w:t>mavenCentral</w:t>
-      </w:r>
-      <w:proofErr w:type="spellEnd"/>
-      <w:r>
-        <w:t>(</w:t>
+        <w:t>mavenCentral(</w:t>
       </w:r>
       <w:proofErr w:type="gramEnd"/>
       <w:r>
@@ -5739,14 +5214,7 @@
       </w:r>
       <w:r>
         <w:tab/>
-      </w:r>
-      <w:proofErr w:type="spellStart"/>
-      <w:r>
-        <w:t>flatDir</w:t>
-      </w:r>
-      <w:proofErr w:type="spellEnd"/>
-      <w:r>
-        <w:t xml:space="preserve"> {</w:t>
+        <w:t>flatDir {</w:t>
       </w:r>
     </w:p>
     <w:p>
@@ -5762,14 +5230,7 @@
       </w:r>
       <w:r>
         <w:tab/>
-      </w:r>
-      <w:proofErr w:type="spellStart"/>
-      <w:r>
-        <w:t>dirs</w:t>
-      </w:r>
-      <w:proofErr w:type="spellEnd"/>
-      <w:r>
-        <w:t xml:space="preserve"> 'libs'</w:t>
+        <w:t>dirs 'libs'</w:t>
       </w:r>
     </w:p>
     <w:p>
@@ -5799,12 +5260,10 @@
       <w:r>
         <w:t xml:space="preserve">Modify the app-level </w:t>
       </w:r>
-      <w:proofErr w:type="spellStart"/>
       <w:proofErr w:type="gramStart"/>
       <w:r>
         <w:t>build.gradle</w:t>
       </w:r>
-      <w:proofErr w:type="spellEnd"/>
       <w:proofErr w:type="gramEnd"/>
       <w:r>
         <w:t>:</w:t>
@@ -5835,7 +5294,6 @@
       <w:r>
         <w:t>compile(</w:t>
       </w:r>
-      <w:proofErr w:type="spellStart"/>
       <w:proofErr w:type="gramEnd"/>
       <w:r>
         <w:t>name:</w:t>
@@ -5843,25 +5301,8 @@
       <w:r>
         <w:t>citcon-sdk</w:t>
       </w:r>
-      <w:proofErr w:type="spellEnd"/>
-      <w:r>
-        <w:t xml:space="preserve">', </w:t>
-      </w:r>
-      <w:proofErr w:type="spellStart"/>
-      <w:r>
-        <w:t>ext</w:t>
-      </w:r>
-      <w:proofErr w:type="spellEnd"/>
-      <w:r>
-        <w:t>:'</w:t>
-      </w:r>
-      <w:proofErr w:type="spellStart"/>
-      <w:r>
-        <w:t>aar</w:t>
-      </w:r>
-      <w:proofErr w:type="spellEnd"/>
-      <w:r>
-        <w:t>')</w:t>
+      <w:r>
+        <w:t>', ext:'aar')</w:t>
       </w:r>
     </w:p>
     <w:p>
@@ -5946,7 +5387,6 @@
         <w:tab/>
         <w:t xml:space="preserve">public void </w:t>
       </w:r>
-      <w:proofErr w:type="spellStart"/>
       <w:proofErr w:type="gramStart"/>
       <w:r>
         <w:rPr>
@@ -5955,17 +5395,7 @@
           <w:sz w:val="22"/>
           <w:szCs w:val="22"/>
         </w:rPr>
-        <w:t>onResume</w:t>
-      </w:r>
-      <w:proofErr w:type="spellEnd"/>
-      <w:r>
-        <w:rPr>
-          <w:rStyle w:val="None"/>
-          <w:rFonts w:ascii="Calibri" w:eastAsia="Calibri" w:hAnsi="Calibri" w:cs="Calibri"/>
-          <w:sz w:val="22"/>
-          <w:szCs w:val="22"/>
-        </w:rPr>
-        <w:t>(</w:t>
+        <w:t>onResume(</w:t>
       </w:r>
       <w:proofErr w:type="gramEnd"/>
       <w:r>
@@ -6044,7 +5474,6 @@
         </w:rPr>
         <w:tab/>
       </w:r>
-      <w:proofErr w:type="spellStart"/>
       <w:proofErr w:type="gramStart"/>
       <w:r>
         <w:rPr>
@@ -6055,7 +5484,6 @@
         </w:rPr>
         <w:t>super.onResume</w:t>
       </w:r>
-      <w:proofErr w:type="spellEnd"/>
       <w:proofErr w:type="gramEnd"/>
       <w:r>
         <w:rPr>
@@ -6103,46 +5531,7 @@
           <w:szCs w:val="22"/>
         </w:rPr>
         <w:tab/>
-      </w:r>
-      <w:proofErr w:type="spellStart"/>
-      <w:r>
-        <w:rPr>
-          <w:rStyle w:val="None"/>
-          <w:rFonts w:ascii="Calibri" w:eastAsia="Calibri" w:hAnsi="Calibri" w:cs="Calibri"/>
-          <w:sz w:val="22"/>
-          <w:szCs w:val="22"/>
-        </w:rPr>
-        <w:t>CPaySDK.getInstance</w:t>
-      </w:r>
-      <w:proofErr w:type="spellEnd"/>
-      <w:r>
-        <w:rPr>
-          <w:rStyle w:val="None"/>
-          <w:rFonts w:ascii="Calibri" w:eastAsia="Calibri" w:hAnsi="Calibri" w:cs="Calibri"/>
-          <w:sz w:val="22"/>
-          <w:szCs w:val="22"/>
-        </w:rPr>
-        <w:t>(</w:t>
-      </w:r>
-      <w:proofErr w:type="spellStart"/>
-      <w:r>
-        <w:rPr>
-          <w:rStyle w:val="None"/>
-          <w:rFonts w:ascii="Calibri" w:eastAsia="Calibri" w:hAnsi="Calibri" w:cs="Calibri"/>
-          <w:sz w:val="22"/>
-          <w:szCs w:val="22"/>
-        </w:rPr>
-        <w:t>MainActivity.this</w:t>
-      </w:r>
-      <w:proofErr w:type="spellEnd"/>
-      <w:r>
-        <w:rPr>
-          <w:rStyle w:val="None"/>
-          <w:rFonts w:ascii="Calibri" w:eastAsia="Calibri" w:hAnsi="Calibri" w:cs="Calibri"/>
-          <w:sz w:val="22"/>
-          <w:szCs w:val="22"/>
-        </w:rPr>
-        <w:t>, AUTH_TOKEN</w:t>
+        <w:t>CPaySDK.getInstance(MainActivity.this, AUTH_TOKEN</w:t>
       </w:r>
       <w:proofErr w:type="gramStart"/>
       <w:r>
@@ -6152,19 +5541,8 @@
           <w:sz w:val="22"/>
           <w:szCs w:val="22"/>
         </w:rPr>
-        <w:t>).</w:t>
-      </w:r>
-      <w:proofErr w:type="spellStart"/>
-      <w:r>
-        <w:rPr>
-          <w:rStyle w:val="None"/>
-          <w:rFonts w:ascii="Calibri" w:eastAsia="Calibri" w:hAnsi="Calibri" w:cs="Calibri"/>
-          <w:sz w:val="22"/>
-          <w:szCs w:val="22"/>
-        </w:rPr>
-        <w:t>onResume</w:t>
-      </w:r>
-      <w:proofErr w:type="spellEnd"/>
+        <w:t>).onResume</w:t>
+      </w:r>
       <w:proofErr w:type="gramEnd"/>
       <w:r>
         <w:rPr>
@@ -6207,7 +5585,6 @@
         <w:tab/>
         <w:t xml:space="preserve">          </w:t>
       </w:r>
-      <w:proofErr w:type="spellStart"/>
       <w:r>
         <w:rPr>
           <w:rFonts w:ascii="Menlo" w:hAnsi="Menlo" w:cs="Menlo"/>
@@ -6238,7 +5615,6 @@
         </w:rPr>
         <w:t>setMode</w:t>
       </w:r>
-      <w:proofErr w:type="spellEnd"/>
       <w:r>
         <w:rPr>
           <w:rFonts w:ascii="Menlo" w:hAnsi="Menlo" w:cs="Menlo"/>
@@ -6248,7 +5624,6 @@
         </w:rPr>
         <w:t>(</w:t>
       </w:r>
-      <w:proofErr w:type="spellStart"/>
       <w:r>
         <w:rPr>
           <w:rFonts w:ascii="Menlo" w:hAnsi="Menlo" w:cs="Menlo"/>
@@ -6268,7 +5643,6 @@
         </w:rPr>
         <w:t>PROD</w:t>
       </w:r>
-      <w:proofErr w:type="spellEnd"/>
       <w:r>
         <w:rPr>
           <w:rFonts w:ascii="Menlo" w:hAnsi="Menlo" w:cs="Menlo"/>
@@ -6355,27 +5729,15 @@
       <w:r>
         <w:t xml:space="preserve">                </w:t>
       </w:r>
-      <w:proofErr w:type="spellStart"/>
-      <w:r>
-        <w:rPr>
-          <w:rStyle w:val="None"/>
-          <w:rFonts w:ascii="Calibri" w:eastAsia="Calibri" w:hAnsi="Calibri" w:cs="Calibri"/>
-          <w:sz w:val="22"/>
-          <w:szCs w:val="22"/>
-        </w:rPr>
-        <w:t>CPayOrder</w:t>
-      </w:r>
-      <w:proofErr w:type="spellEnd"/>
-      <w:r>
-        <w:rPr>
-          <w:rStyle w:val="None"/>
-          <w:rFonts w:ascii="Calibri" w:eastAsia="Calibri" w:hAnsi="Calibri" w:cs="Calibri"/>
-          <w:sz w:val="22"/>
-          <w:szCs w:val="22"/>
-        </w:rPr>
-        <w:t xml:space="preserve"> order = new </w:t>
-      </w:r>
-      <w:proofErr w:type="spellStart"/>
+      <w:r>
+        <w:rPr>
+          <w:rStyle w:val="None"/>
+          <w:rFonts w:ascii="Calibri" w:eastAsia="Calibri" w:hAnsi="Calibri" w:cs="Calibri"/>
+          <w:sz w:val="22"/>
+          <w:szCs w:val="22"/>
+        </w:rPr>
+        <w:t xml:space="preserve">CPayOrder order = new </w:t>
+      </w:r>
       <w:proofErr w:type="gramStart"/>
       <w:r>
         <w:rPr>
@@ -6384,17 +5746,7 @@
           <w:sz w:val="22"/>
           <w:szCs w:val="22"/>
         </w:rPr>
-        <w:t>CPayOrder</w:t>
-      </w:r>
-      <w:proofErr w:type="spellEnd"/>
-      <w:r>
-        <w:rPr>
-          <w:rStyle w:val="None"/>
-          <w:rFonts w:ascii="Calibri" w:eastAsia="Calibri" w:hAnsi="Calibri" w:cs="Calibri"/>
-          <w:sz w:val="22"/>
-          <w:szCs w:val="22"/>
-        </w:rPr>
-        <w:t>(</w:t>
+        <w:t>CPayOrder(</w:t>
       </w:r>
       <w:proofErr w:type="gramEnd"/>
       <w:r>
@@ -6505,27 +5857,7 @@
           <w:sz w:val="22"/>
           <w:szCs w:val="22"/>
         </w:rPr>
-        <w:t xml:space="preserve">                        "</w:t>
-      </w:r>
-      <w:proofErr w:type="spellStart"/>
-      <w:r>
-        <w:rPr>
-          <w:rStyle w:val="None"/>
-          <w:rFonts w:ascii="Calibri" w:eastAsia="Calibri" w:hAnsi="Calibri" w:cs="Calibri"/>
-          <w:sz w:val="22"/>
-          <w:szCs w:val="22"/>
-        </w:rPr>
-        <w:t>alipay</w:t>
-      </w:r>
-      <w:proofErr w:type="spellEnd"/>
-      <w:r>
-        <w:rPr>
-          <w:rStyle w:val="None"/>
-          <w:rFonts w:ascii="Calibri" w:eastAsia="Calibri" w:hAnsi="Calibri" w:cs="Calibri"/>
-          <w:sz w:val="22"/>
-          <w:szCs w:val="22"/>
-        </w:rPr>
-        <w:t>",</w:t>
+        <w:t xml:space="preserve">                        "alipay",</w:t>
       </w:r>
     </w:p>
     <w:p>
@@ -6647,25 +5979,14 @@
         </w:rPr>
         <w:t xml:space="preserve">                </w:t>
       </w:r>
-      <w:proofErr w:type="spellStart"/>
-      <w:r>
-        <w:rPr>
-          <w:rStyle w:val="None"/>
-          <w:rFonts w:ascii="Calibri" w:eastAsia="Calibri" w:hAnsi="Calibri" w:cs="Calibri"/>
-          <w:sz w:val="22"/>
-          <w:szCs w:val="22"/>
-        </w:rPr>
-        <w:t>CPaySDK.getInstance</w:t>
-      </w:r>
-      <w:proofErr w:type="spellEnd"/>
-      <w:r>
-        <w:rPr>
-          <w:rStyle w:val="None"/>
-          <w:rFonts w:ascii="Calibri" w:eastAsia="Calibri" w:hAnsi="Calibri" w:cs="Calibri"/>
-          <w:sz w:val="22"/>
-          <w:szCs w:val="22"/>
-        </w:rPr>
-        <w:t>(</w:t>
+      <w:r>
+        <w:rPr>
+          <w:rStyle w:val="None"/>
+          <w:rFonts w:ascii="Calibri" w:eastAsia="Calibri" w:hAnsi="Calibri" w:cs="Calibri"/>
+          <w:sz w:val="22"/>
+          <w:szCs w:val="22"/>
+        </w:rPr>
+        <w:t>CPaySDK.getInstance(</w:t>
       </w:r>
       <w:proofErr w:type="gramStart"/>
       <w:r>
@@ -6675,19 +5996,8 @@
           <w:sz w:val="22"/>
           <w:szCs w:val="22"/>
         </w:rPr>
-        <w:t>).</w:t>
-      </w:r>
-      <w:proofErr w:type="spellStart"/>
-      <w:r>
-        <w:rPr>
-          <w:rStyle w:val="None"/>
-          <w:rFonts w:ascii="Calibri" w:eastAsia="Calibri" w:hAnsi="Calibri" w:cs="Calibri"/>
-          <w:sz w:val="22"/>
-          <w:szCs w:val="22"/>
-        </w:rPr>
-        <w:t>requestOrder</w:t>
-      </w:r>
-      <w:proofErr w:type="spellEnd"/>
+        <w:t>).requestOrder</w:t>
+      </w:r>
       <w:proofErr w:type="gramEnd"/>
       <w:r>
         <w:rPr>
@@ -6696,47 +6006,7 @@
           <w:sz w:val="22"/>
           <w:szCs w:val="22"/>
         </w:rPr>
-        <w:t xml:space="preserve">(order, new </w:t>
-      </w:r>
-      <w:proofErr w:type="spellStart"/>
-      <w:r>
-        <w:rPr>
-          <w:rStyle w:val="None"/>
-          <w:rFonts w:ascii="Calibri" w:eastAsia="Calibri" w:hAnsi="Calibri" w:cs="Calibri"/>
-          <w:sz w:val="22"/>
-          <w:szCs w:val="22"/>
-        </w:rPr>
-        <w:t>OrderResponse</w:t>
-      </w:r>
-      <w:proofErr w:type="spellEnd"/>
-      <w:r>
-        <w:rPr>
-          <w:rStyle w:val="None"/>
-          <w:rFonts w:ascii="Calibri" w:eastAsia="Calibri" w:hAnsi="Calibri" w:cs="Calibri"/>
-          <w:sz w:val="22"/>
-          <w:szCs w:val="22"/>
-        </w:rPr>
-        <w:t>&lt;</w:t>
-      </w:r>
-      <w:proofErr w:type="spellStart"/>
-      <w:r>
-        <w:rPr>
-          <w:rStyle w:val="None"/>
-          <w:rFonts w:ascii="Calibri" w:eastAsia="Calibri" w:hAnsi="Calibri" w:cs="Calibri"/>
-          <w:sz w:val="22"/>
-          <w:szCs w:val="22"/>
-        </w:rPr>
-        <w:t>CPayOrderResult</w:t>
-      </w:r>
-      <w:proofErr w:type="spellEnd"/>
-      <w:r>
-        <w:rPr>
-          <w:rStyle w:val="None"/>
-          <w:rFonts w:ascii="Calibri" w:eastAsia="Calibri" w:hAnsi="Calibri" w:cs="Calibri"/>
-          <w:sz w:val="22"/>
-          <w:szCs w:val="22"/>
-        </w:rPr>
-        <w:t>&gt;()</w:t>
+        <w:t>(order, new OrderResponse&lt;CPayOrderResult&gt;()</w:t>
       </w:r>
     </w:p>
     <w:p>
@@ -6798,7 +6068,6 @@
         </w:rPr>
         <w:t xml:space="preserve">                    public void </w:t>
       </w:r>
-      <w:proofErr w:type="spellStart"/>
       <w:proofErr w:type="gramStart"/>
       <w:r>
         <w:rPr>
@@ -6807,17 +6076,7 @@
           <w:sz w:val="22"/>
           <w:szCs w:val="22"/>
         </w:rPr>
-        <w:t>gotOrderResult</w:t>
-      </w:r>
-      <w:proofErr w:type="spellEnd"/>
-      <w:r>
-        <w:rPr>
-          <w:rStyle w:val="None"/>
-          <w:rFonts w:ascii="Calibri" w:eastAsia="Calibri" w:hAnsi="Calibri" w:cs="Calibri"/>
-          <w:sz w:val="22"/>
-          <w:szCs w:val="22"/>
-        </w:rPr>
-        <w:t>(</w:t>
+        <w:t>gotOrderResult(</w:t>
       </w:r>
       <w:proofErr w:type="gramEnd"/>
       <w:r>
@@ -6827,47 +6086,7 @@
           <w:sz w:val="22"/>
           <w:szCs w:val="22"/>
         </w:rPr>
-        <w:t xml:space="preserve">final </w:t>
-      </w:r>
-      <w:proofErr w:type="spellStart"/>
-      <w:r>
-        <w:rPr>
-          <w:rStyle w:val="None"/>
-          <w:rFonts w:ascii="Calibri" w:eastAsia="Calibri" w:hAnsi="Calibri" w:cs="Calibri"/>
-          <w:sz w:val="22"/>
-          <w:szCs w:val="22"/>
-        </w:rPr>
-        <w:t>CPayOrderResult</w:t>
-      </w:r>
-      <w:proofErr w:type="spellEnd"/>
-      <w:r>
-        <w:rPr>
-          <w:rStyle w:val="None"/>
-          <w:rFonts w:ascii="Calibri" w:eastAsia="Calibri" w:hAnsi="Calibri" w:cs="Calibri"/>
-          <w:sz w:val="22"/>
-          <w:szCs w:val="22"/>
-        </w:rPr>
-        <w:t xml:space="preserve"> </w:t>
-      </w:r>
-      <w:proofErr w:type="spellStart"/>
-      <w:r>
-        <w:rPr>
-          <w:rStyle w:val="None"/>
-          <w:rFonts w:ascii="Calibri" w:eastAsia="Calibri" w:hAnsi="Calibri" w:cs="Calibri"/>
-          <w:sz w:val="22"/>
-          <w:szCs w:val="22"/>
-        </w:rPr>
-        <w:t>orderResult</w:t>
-      </w:r>
-      <w:proofErr w:type="spellEnd"/>
-      <w:r>
-        <w:rPr>
-          <w:rStyle w:val="None"/>
-          <w:rFonts w:ascii="Calibri" w:eastAsia="Calibri" w:hAnsi="Calibri" w:cs="Calibri"/>
-          <w:sz w:val="22"/>
-          <w:szCs w:val="22"/>
-        </w:rPr>
-        <w:t>)</w:t>
+        <w:t>final CPayOrderResult orderResult)</w:t>
       </w:r>
     </w:p>
     <w:p>
@@ -6919,7 +6138,6 @@
         </w:rPr>
         <w:t>if(</w:t>
       </w:r>
-      <w:proofErr w:type="spellStart"/>
       <w:proofErr w:type="gramEnd"/>
       <w:r>
         <w:rPr>
@@ -6928,17 +6146,7 @@
           <w:sz w:val="22"/>
           <w:szCs w:val="22"/>
         </w:rPr>
-        <w:t>orderResult</w:t>
-      </w:r>
-      <w:proofErr w:type="spellEnd"/>
-      <w:r>
-        <w:rPr>
-          <w:rStyle w:val="None"/>
-          <w:rFonts w:ascii="Calibri" w:eastAsia="Calibri" w:hAnsi="Calibri" w:cs="Calibri"/>
-          <w:sz w:val="22"/>
-          <w:szCs w:val="22"/>
-        </w:rPr>
-        <w:t xml:space="preserve"> != null)</w:t>
+        <w:t>orderResult != null)</w:t>
       </w:r>
     </w:p>
     <w:p>
@@ -7017,27 +6225,7 @@
           <w:sz w:val="22"/>
           <w:szCs w:val="22"/>
         </w:rPr>
-        <w:t xml:space="preserve">                            </w:t>
-      </w:r>
-      <w:proofErr w:type="spellStart"/>
-      <w:r>
-        <w:rPr>
-          <w:rStyle w:val="None"/>
-          <w:rFonts w:ascii="Calibri" w:eastAsia="Calibri" w:hAnsi="Calibri" w:cs="Calibri"/>
-          <w:sz w:val="22"/>
-          <w:szCs w:val="22"/>
-        </w:rPr>
-        <w:t>CPaySDK.getInstance</w:t>
-      </w:r>
-      <w:proofErr w:type="spellEnd"/>
-      <w:r>
-        <w:rPr>
-          <w:rStyle w:val="None"/>
-          <w:rFonts w:ascii="Calibri" w:eastAsia="Calibri" w:hAnsi="Calibri" w:cs="Calibri"/>
-          <w:sz w:val="22"/>
-          <w:szCs w:val="22"/>
-        </w:rPr>
-        <w:t>(</w:t>
+        <w:t xml:space="preserve">                            CPaySDK.getInstance(</w:t>
       </w:r>
       <w:proofErr w:type="gramStart"/>
       <w:r>
@@ -7047,19 +6235,8 @@
           <w:sz w:val="22"/>
           <w:szCs w:val="22"/>
         </w:rPr>
-        <w:t>).</w:t>
-      </w:r>
-      <w:proofErr w:type="spellStart"/>
-      <w:r>
-        <w:rPr>
-          <w:rStyle w:val="None"/>
-          <w:rFonts w:ascii="Calibri" w:eastAsia="Calibri" w:hAnsi="Calibri" w:cs="Calibri"/>
-          <w:sz w:val="22"/>
-          <w:szCs w:val="22"/>
-        </w:rPr>
-        <w:t>inquireOrder</w:t>
-      </w:r>
-      <w:proofErr w:type="spellEnd"/>
+        <w:t>).inquireOrder</w:t>
+      </w:r>
       <w:proofErr w:type="gramEnd"/>
       <w:r>
         <w:rPr>
@@ -7068,105 +6245,25 @@
           <w:sz w:val="22"/>
           <w:szCs w:val="22"/>
         </w:rPr>
-        <w:t>(</w:t>
-      </w:r>
-      <w:proofErr w:type="spellStart"/>
-      <w:r>
-        <w:rPr>
-          <w:rStyle w:val="None"/>
-          <w:rFonts w:ascii="Calibri" w:eastAsia="Calibri" w:hAnsi="Calibri" w:cs="Calibri"/>
-          <w:sz w:val="22"/>
-          <w:szCs w:val="22"/>
-        </w:rPr>
-        <w:t>orderResult</w:t>
-      </w:r>
-      <w:proofErr w:type="spellEnd"/>
-      <w:r>
-        <w:rPr>
-          <w:rStyle w:val="None"/>
-          <w:rFonts w:ascii="Calibri" w:eastAsia="Calibri" w:hAnsi="Calibri" w:cs="Calibri"/>
-          <w:sz w:val="22"/>
-          <w:szCs w:val="22"/>
-        </w:rPr>
-        <w:t xml:space="preserve">, new </w:t>
-      </w:r>
-      <w:proofErr w:type="spellStart"/>
-      <w:r>
-        <w:rPr>
-          <w:rStyle w:val="None"/>
-          <w:rFonts w:ascii="Calibri" w:eastAsia="Calibri" w:hAnsi="Calibri" w:cs="Calibri"/>
-          <w:sz w:val="22"/>
-          <w:szCs w:val="22"/>
-        </w:rPr>
-        <w:t>InquireResponse</w:t>
-      </w:r>
-      <w:proofErr w:type="spellEnd"/>
-      <w:r>
-        <w:rPr>
-          <w:rStyle w:val="None"/>
-          <w:rFonts w:ascii="Calibri" w:eastAsia="Calibri" w:hAnsi="Calibri" w:cs="Calibri"/>
-          <w:sz w:val="22"/>
-          <w:szCs w:val="22"/>
-        </w:rPr>
-        <w:t>&lt;</w:t>
-      </w:r>
-      <w:proofErr w:type="spellStart"/>
-      <w:r>
-        <w:rPr>
-          <w:rStyle w:val="None"/>
-          <w:rFonts w:ascii="Calibri" w:eastAsia="Calibri" w:hAnsi="Calibri" w:cs="Calibri"/>
-          <w:sz w:val="22"/>
-          <w:szCs w:val="22"/>
-        </w:rPr>
-        <w:t>CPayInquireRes</w:t>
-      </w:r>
-      <w:r>
-        <w:rPr>
-          <w:rStyle w:val="None"/>
-          <w:rFonts w:ascii="Calibri" w:eastAsia="Calibri" w:hAnsi="Calibri" w:cs="Calibri"/>
-          <w:sz w:val="22"/>
-          <w:szCs w:val="22"/>
-        </w:rPr>
-        <w:t>ponse</w:t>
-      </w:r>
-      <w:proofErr w:type="spellEnd"/>
-      <w:r>
-        <w:rPr>
-          <w:rStyle w:val="None"/>
-          <w:rFonts w:ascii="Calibri" w:eastAsia="Calibri" w:hAnsi="Calibri" w:cs="Calibri"/>
-          <w:sz w:val="22"/>
-          <w:szCs w:val="22"/>
-        </w:rPr>
-        <w:t>&lt;</w:t>
-      </w:r>
-      <w:proofErr w:type="spellStart"/>
-      <w:r>
-        <w:rPr>
-          <w:rStyle w:val="None"/>
-          <w:rFonts w:ascii="Calibri" w:eastAsia="Calibri" w:hAnsi="Calibri" w:cs="Calibri"/>
-          <w:sz w:val="22"/>
-          <w:szCs w:val="22"/>
-        </w:rPr>
-        <w:t>CPayInquireRes</w:t>
-      </w:r>
-      <w:r>
-        <w:rPr>
-          <w:rStyle w:val="None"/>
-          <w:rFonts w:ascii="Calibri" w:eastAsia="Calibri" w:hAnsi="Calibri" w:cs="Calibri"/>
-          <w:sz w:val="22"/>
-          <w:szCs w:val="22"/>
-        </w:rPr>
-        <w:t>ult</w:t>
-      </w:r>
-      <w:proofErr w:type="spellEnd"/>
-      <w:r>
-        <w:rPr>
-          <w:rStyle w:val="None"/>
-          <w:rFonts w:ascii="Calibri" w:eastAsia="Calibri" w:hAnsi="Calibri" w:cs="Calibri"/>
-          <w:sz w:val="22"/>
-          <w:szCs w:val="22"/>
-        </w:rPr>
-        <w:t>&gt;()</w:t>
+        <w:t>(orderResult, new InquireResponse&lt;CPayInquireRes</w:t>
+      </w:r>
+      <w:r>
+        <w:rPr>
+          <w:rStyle w:val="None"/>
+          <w:rFonts w:ascii="Calibri" w:eastAsia="Calibri" w:hAnsi="Calibri" w:cs="Calibri"/>
+          <w:sz w:val="22"/>
+          <w:szCs w:val="22"/>
+        </w:rPr>
+        <w:t>ponse&lt;CPayInquireRes</w:t>
+      </w:r>
+      <w:r>
+        <w:rPr>
+          <w:rStyle w:val="None"/>
+          <w:rFonts w:ascii="Calibri" w:eastAsia="Calibri" w:hAnsi="Calibri" w:cs="Calibri"/>
+          <w:sz w:val="22"/>
+          <w:szCs w:val="22"/>
+        </w:rPr>
+        <w:t>ult&gt;()</w:t>
       </w:r>
     </w:p>
     <w:p>
@@ -7228,7 +6325,6 @@
         </w:rPr>
         <w:t xml:space="preserve">                                public void </w:t>
       </w:r>
-      <w:proofErr w:type="spellStart"/>
       <w:proofErr w:type="gramStart"/>
       <w:r>
         <w:rPr>
@@ -7237,19 +6333,8 @@
           <w:sz w:val="22"/>
           <w:szCs w:val="22"/>
         </w:rPr>
-        <w:t>gotInquireResult</w:t>
-      </w:r>
-      <w:proofErr w:type="spellEnd"/>
-      <w:r>
-        <w:rPr>
-          <w:rStyle w:val="None"/>
-          <w:rFonts w:ascii="Calibri" w:eastAsia="Calibri" w:hAnsi="Calibri" w:cs="Calibri"/>
-          <w:sz w:val="22"/>
-          <w:szCs w:val="22"/>
-        </w:rPr>
-        <w:t>(</w:t>
-      </w:r>
-      <w:proofErr w:type="spellStart"/>
+        <w:t>gotInquireResult(</w:t>
+      </w:r>
       <w:proofErr w:type="gramEnd"/>
       <w:r>
         <w:rPr>
@@ -7258,17 +6343,7 @@
           <w:sz w:val="22"/>
           <w:szCs w:val="22"/>
         </w:rPr>
-        <w:t>CPayInquireResult</w:t>
-      </w:r>
-      <w:proofErr w:type="spellEnd"/>
-      <w:r>
-        <w:rPr>
-          <w:rStyle w:val="None"/>
-          <w:rFonts w:ascii="Calibri" w:eastAsia="Calibri" w:hAnsi="Calibri" w:cs="Calibri"/>
-          <w:sz w:val="22"/>
-          <w:szCs w:val="22"/>
-        </w:rPr>
-        <w:t xml:space="preserve"> response)</w:t>
+        <w:t>CPayInquireResult response)</w:t>
       </w:r>
     </w:p>
     <w:p>
@@ -8581,7 +7656,7 @@
   <w:num w:numId="8">
     <w:abstractNumId w:val="2"/>
     <w:lvlOverride w:ilvl="0">
-      <w:lvl w:ilvl="0" w:tplc="E946DF14">
+      <w:lvl w:ilvl="0" w:tplc="2E5CD4FA">
         <w:start w:val="1"/>
         <w:numFmt w:val="decimal"/>
         <w:lvlText w:val="%1."/>
@@ -8608,7 +7683,7 @@
       </w:lvl>
     </w:lvlOverride>
     <w:lvlOverride w:ilvl="1">
-      <w:lvl w:ilvl="1" w:tplc="88E09F88">
+      <w:lvl w:ilvl="1" w:tplc="1B6C6CB6">
         <w:start w:val="1"/>
         <w:numFmt w:val="lowerLetter"/>
         <w:lvlText w:val="%2."/>
@@ -8637,7 +7712,7 @@
       </w:lvl>
     </w:lvlOverride>
     <w:lvlOverride w:ilvl="2">
-      <w:lvl w:ilvl="2" w:tplc="A434CED8">
+      <w:lvl w:ilvl="2" w:tplc="0ACEBE70">
         <w:start w:val="1"/>
         <w:numFmt w:val="lowerRoman"/>
         <w:lvlText w:val="%3."/>
@@ -8666,7 +7741,7 @@
       </w:lvl>
     </w:lvlOverride>
     <w:lvlOverride w:ilvl="3">
-      <w:lvl w:ilvl="3" w:tplc="D3DC5B32">
+      <w:lvl w:ilvl="3" w:tplc="60AAB392">
         <w:start w:val="1"/>
         <w:numFmt w:val="decimal"/>
         <w:lvlText w:val="%4."/>
@@ -8695,7 +7770,7 @@
       </w:lvl>
     </w:lvlOverride>
     <w:lvlOverride w:ilvl="4">
-      <w:lvl w:ilvl="4" w:tplc="E8221FC4">
+      <w:lvl w:ilvl="4" w:tplc="72E06F64">
         <w:start w:val="1"/>
         <w:numFmt w:val="lowerLetter"/>
         <w:lvlText w:val="%5."/>
@@ -8724,7 +7799,7 @@
       </w:lvl>
     </w:lvlOverride>
     <w:lvlOverride w:ilvl="5">
-      <w:lvl w:ilvl="5" w:tplc="F90E4CF2">
+      <w:lvl w:ilvl="5" w:tplc="C4B4B428">
         <w:start w:val="1"/>
         <w:numFmt w:val="lowerRoman"/>
         <w:lvlText w:val="%6."/>
@@ -8753,7 +7828,7 @@
       </w:lvl>
     </w:lvlOverride>
     <w:lvlOverride w:ilvl="6">
-      <w:lvl w:ilvl="6" w:tplc="48F43EE0">
+      <w:lvl w:ilvl="6" w:tplc="08CE14F0">
         <w:start w:val="1"/>
         <w:numFmt w:val="decimal"/>
         <w:lvlText w:val="%7."/>
@@ -8782,7 +7857,7 @@
       </w:lvl>
     </w:lvlOverride>
     <w:lvlOverride w:ilvl="7">
-      <w:lvl w:ilvl="7" w:tplc="66149B9E">
+      <w:lvl w:ilvl="7" w:tplc="96469CCA">
         <w:start w:val="1"/>
         <w:numFmt w:val="lowerLetter"/>
         <w:lvlText w:val="%8."/>
@@ -8811,7 +7886,7 @@
       </w:lvl>
     </w:lvlOverride>
     <w:lvlOverride w:ilvl="8">
-      <w:lvl w:ilvl="8" w:tplc="8FF6566C">
+      <w:lvl w:ilvl="8" w:tplc="8E2469DC">
         <w:start w:val="1"/>
         <w:numFmt w:val="lowerRoman"/>
         <w:lvlText w:val="%9."/>
@@ -8844,7 +7919,7 @@
     <w:abstractNumId w:val="2"/>
     <w:lvlOverride w:ilvl="0">
       <w:startOverride w:val="1"/>
-      <w:lvl w:ilvl="0" w:tplc="E946DF14">
+      <w:lvl w:ilvl="0" w:tplc="2E5CD4FA">
         <w:start w:val="1"/>
         <w:numFmt w:val="decimal"/>
         <w:lvlText w:val="%1."/>
@@ -8872,7 +7947,7 @@
     </w:lvlOverride>
     <w:lvlOverride w:ilvl="1">
       <w:startOverride w:val="2"/>
-      <w:lvl w:ilvl="1" w:tplc="88E09F88">
+      <w:lvl w:ilvl="1" w:tplc="1B6C6CB6">
         <w:start w:val="2"/>
         <w:numFmt w:val="lowerLetter"/>
         <w:lvlText w:val="%2."/>
@@ -8902,7 +7977,7 @@
     </w:lvlOverride>
     <w:lvlOverride w:ilvl="2">
       <w:startOverride w:val="1"/>
-      <w:lvl w:ilvl="2" w:tplc="A434CED8">
+      <w:lvl w:ilvl="2" w:tplc="0ACEBE70">
         <w:start w:val="1"/>
         <w:numFmt w:val="lowerRoman"/>
         <w:lvlText w:val="%3."/>
@@ -8932,7 +8007,7 @@
     </w:lvlOverride>
     <w:lvlOverride w:ilvl="3">
       <w:startOverride w:val="1"/>
-      <w:lvl w:ilvl="3" w:tplc="D3DC5B32">
+      <w:lvl w:ilvl="3" w:tplc="60AAB392">
         <w:start w:val="1"/>
         <w:numFmt w:val="decimal"/>
         <w:lvlText w:val="%4."/>
@@ -8962,7 +8037,7 @@
     </w:lvlOverride>
     <w:lvlOverride w:ilvl="4">
       <w:startOverride w:val="1"/>
-      <w:lvl w:ilvl="4" w:tplc="E8221FC4">
+      <w:lvl w:ilvl="4" w:tplc="72E06F64">
         <w:start w:val="1"/>
         <w:numFmt w:val="lowerLetter"/>
         <w:lvlText w:val="%5."/>
@@ -8992,7 +8067,7 @@
     </w:lvlOverride>
     <w:lvlOverride w:ilvl="5">
       <w:startOverride w:val="1"/>
-      <w:lvl w:ilvl="5" w:tplc="F90E4CF2">
+      <w:lvl w:ilvl="5" w:tplc="C4B4B428">
         <w:start w:val="1"/>
         <w:numFmt w:val="lowerRoman"/>
         <w:lvlText w:val="%6."/>
@@ -9022,7 +8097,7 @@
     </w:lvlOverride>
     <w:lvlOverride w:ilvl="6">
       <w:startOverride w:val="1"/>
-      <w:lvl w:ilvl="6" w:tplc="48F43EE0">
+      <w:lvl w:ilvl="6" w:tplc="08CE14F0">
         <w:start w:val="1"/>
         <w:numFmt w:val="decimal"/>
         <w:lvlText w:val="%7."/>
@@ -9052,7 +8127,7 @@
     </w:lvlOverride>
     <w:lvlOverride w:ilvl="7">
       <w:startOverride w:val="1"/>
-      <w:lvl w:ilvl="7" w:tplc="66149B9E">
+      <w:lvl w:ilvl="7" w:tplc="96469CCA">
         <w:start w:val="1"/>
         <w:numFmt w:val="lowerLetter"/>
         <w:lvlText w:val="%8."/>
@@ -9082,7 +8157,7 @@
     </w:lvlOverride>
     <w:lvlOverride w:ilvl="8">
       <w:startOverride w:val="1"/>
-      <w:lvl w:ilvl="8" w:tplc="8FF6566C">
+      <w:lvl w:ilvl="8" w:tplc="8E2469DC">
         <w:start w:val="1"/>
         <w:numFmt w:val="lowerRoman"/>
         <w:lvlText w:val="%9."/>
@@ -9115,7 +8190,7 @@
     <w:abstractNumId w:val="2"/>
     <w:lvlOverride w:ilvl="0">
       <w:startOverride w:val="1"/>
-      <w:lvl w:ilvl="0" w:tplc="E946DF14">
+      <w:lvl w:ilvl="0" w:tplc="2E5CD4FA">
         <w:start w:val="1"/>
         <w:numFmt w:val="decimal"/>
         <w:lvlText w:val="%1."/>
@@ -9143,7 +8218,7 @@
     </w:lvlOverride>
     <w:lvlOverride w:ilvl="1">
       <w:startOverride w:val="3"/>
-      <w:lvl w:ilvl="1" w:tplc="88E09F88">
+      <w:lvl w:ilvl="1" w:tplc="1B6C6CB6">
         <w:start w:val="3"/>
         <w:numFmt w:val="lowerLetter"/>
         <w:lvlText w:val="%2."/>
@@ -9173,7 +8248,7 @@
     </w:lvlOverride>
     <w:lvlOverride w:ilvl="2">
       <w:startOverride w:val="1"/>
-      <w:lvl w:ilvl="2" w:tplc="A434CED8">
+      <w:lvl w:ilvl="2" w:tplc="0ACEBE70">
         <w:start w:val="1"/>
         <w:numFmt w:val="lowerRoman"/>
         <w:lvlText w:val="%3."/>
@@ -9203,7 +8278,7 @@
     </w:lvlOverride>
     <w:lvlOverride w:ilvl="3">
       <w:startOverride w:val="1"/>
-      <w:lvl w:ilvl="3" w:tplc="D3DC5B32">
+      <w:lvl w:ilvl="3" w:tplc="60AAB392">
         <w:start w:val="1"/>
         <w:numFmt w:val="decimal"/>
         <w:lvlText w:val="%4."/>
@@ -9233,7 +8308,7 @@
     </w:lvlOverride>
     <w:lvlOverride w:ilvl="4">
       <w:startOverride w:val="1"/>
-      <w:lvl w:ilvl="4" w:tplc="E8221FC4">
+      <w:lvl w:ilvl="4" w:tplc="72E06F64">
         <w:start w:val="1"/>
         <w:numFmt w:val="lowerLetter"/>
         <w:lvlText w:val="%5."/>
@@ -9263,7 +8338,7 @@
     </w:lvlOverride>
     <w:lvlOverride w:ilvl="5">
       <w:startOverride w:val="1"/>
-      <w:lvl w:ilvl="5" w:tplc="F90E4CF2">
+      <w:lvl w:ilvl="5" w:tplc="C4B4B428">
         <w:start w:val="1"/>
         <w:numFmt w:val="lowerRoman"/>
         <w:lvlText w:val="%6."/>
@@ -9293,7 +8368,7 @@
     </w:lvlOverride>
     <w:lvlOverride w:ilvl="6">
       <w:startOverride w:val="1"/>
-      <w:lvl w:ilvl="6" w:tplc="48F43EE0">
+      <w:lvl w:ilvl="6" w:tplc="08CE14F0">
         <w:start w:val="1"/>
         <w:numFmt w:val="decimal"/>
         <w:lvlText w:val="%7."/>
@@ -9323,7 +8398,7 @@
     </w:lvlOverride>
     <w:lvlOverride w:ilvl="7">
       <w:startOverride w:val="1"/>
-      <w:lvl w:ilvl="7" w:tplc="66149B9E">
+      <w:lvl w:ilvl="7" w:tplc="96469CCA">
         <w:start w:val="1"/>
         <w:numFmt w:val="lowerLetter"/>
         <w:lvlText w:val="%8."/>
@@ -9353,7 +8428,7 @@
     </w:lvlOverride>
     <w:lvlOverride w:ilvl="8">
       <w:startOverride w:val="1"/>
-      <w:lvl w:ilvl="8" w:tplc="8FF6566C">
+      <w:lvl w:ilvl="8" w:tplc="8E2469DC">
         <w:start w:val="1"/>
         <w:numFmt w:val="lowerRoman"/>
         <w:lvlText w:val="%9."/>
@@ -9386,7 +8461,7 @@
     <w:abstractNumId w:val="2"/>
     <w:lvlOverride w:ilvl="0">
       <w:startOverride w:val="1"/>
-      <w:lvl w:ilvl="0" w:tplc="E946DF14">
+      <w:lvl w:ilvl="0" w:tplc="2E5CD4FA">
         <w:start w:val="1"/>
         <w:numFmt w:val="decimal"/>
         <w:lvlText w:val="%1."/>
@@ -9414,7 +8489,7 @@
     </w:lvlOverride>
     <w:lvlOverride w:ilvl="1">
       <w:startOverride w:val="4"/>
-      <w:lvl w:ilvl="1" w:tplc="88E09F88">
+      <w:lvl w:ilvl="1" w:tplc="1B6C6CB6">
         <w:start w:val="4"/>
         <w:numFmt w:val="lowerLetter"/>
         <w:lvlText w:val="%2."/>
@@ -9444,7 +8519,7 @@
     </w:lvlOverride>
     <w:lvlOverride w:ilvl="2">
       <w:startOverride w:val="1"/>
-      <w:lvl w:ilvl="2" w:tplc="A434CED8">
+      <w:lvl w:ilvl="2" w:tplc="0ACEBE70">
         <w:start w:val="1"/>
         <w:numFmt w:val="lowerRoman"/>
         <w:lvlText w:val="%3."/>
@@ -9474,7 +8549,7 @@
     </w:lvlOverride>
     <w:lvlOverride w:ilvl="3">
       <w:startOverride w:val="1"/>
-      <w:lvl w:ilvl="3" w:tplc="D3DC5B32">
+      <w:lvl w:ilvl="3" w:tplc="60AAB392">
         <w:start w:val="1"/>
         <w:numFmt w:val="decimal"/>
         <w:lvlText w:val="%4."/>
@@ -9504,7 +8579,7 @@
     </w:lvlOverride>
     <w:lvlOverride w:ilvl="4">
       <w:startOverride w:val="1"/>
-      <w:lvl w:ilvl="4" w:tplc="E8221FC4">
+      <w:lvl w:ilvl="4" w:tplc="72E06F64">
         <w:start w:val="1"/>
         <w:numFmt w:val="lowerLetter"/>
         <w:lvlText w:val="%5."/>
@@ -9534,7 +8609,7 @@
     </w:lvlOverride>
     <w:lvlOverride w:ilvl="5">
       <w:startOverride w:val="1"/>
-      <w:lvl w:ilvl="5" w:tplc="F90E4CF2">
+      <w:lvl w:ilvl="5" w:tplc="C4B4B428">
         <w:start w:val="1"/>
         <w:numFmt w:val="lowerRoman"/>
         <w:lvlText w:val="%6."/>
@@ -9564,7 +8639,7 @@
     </w:lvlOverride>
     <w:lvlOverride w:ilvl="6">
       <w:startOverride w:val="1"/>
-      <w:lvl w:ilvl="6" w:tplc="48F43EE0">
+      <w:lvl w:ilvl="6" w:tplc="08CE14F0">
         <w:start w:val="1"/>
         <w:numFmt w:val="decimal"/>
         <w:lvlText w:val="%7."/>
@@ -9594,7 +8669,7 @@
     </w:lvlOverride>
     <w:lvlOverride w:ilvl="7">
       <w:startOverride w:val="1"/>
-      <w:lvl w:ilvl="7" w:tplc="66149B9E">
+      <w:lvl w:ilvl="7" w:tplc="96469CCA">
         <w:start w:val="1"/>
         <w:numFmt w:val="lowerLetter"/>
         <w:lvlText w:val="%8."/>
@@ -9624,7 +8699,7 @@
     </w:lvlOverride>
     <w:lvlOverride w:ilvl="8">
       <w:startOverride w:val="1"/>
-      <w:lvl w:ilvl="8" w:tplc="8FF6566C">
+      <w:lvl w:ilvl="8" w:tplc="8E2469DC">
         <w:start w:val="1"/>
         <w:numFmt w:val="lowerRoman"/>
         <w:lvlText w:val="%9."/>

</xml_diff>

<commit_message>
Modify broadcast to local broadcast for better security
</commit_message>
<xml_diff>
--- a/CPay_Android/CPay/Android SDK  Documentation.docx
+++ b/CPay_Android/CPay/Android SDK  Documentation.docx
@@ -14,7 +14,7 @@
         </w:rPr>
         <w:drawing>
           <wp:inline distT="0" distB="0" distL="0" distR="0">
-            <wp:extent cx="3170290" cy="850900"/>
+            <wp:extent cx="3170291" cy="850900"/>
             <wp:effectExtent l="0" t="0" r="0" b="0"/>
             <wp:docPr id="1073741825" name="officeArt object" descr="logo-462x124.png"/>
             <wp:cNvGraphicFramePr/>
@@ -38,7 +38,7 @@
                   <pic:spPr>
                     <a:xfrm>
                       <a:off x="0" y="0"/>
-                      <a:ext cx="3170290" cy="850900"/>
+                      <a:ext cx="3170291" cy="850900"/>
                     </a:xfrm>
                     <a:prstGeom prst="rect">
                       <a:avLst/>
@@ -131,7 +131,7 @@
           <w:rtl w:val="0"/>
           <w:lang w:val="en-US"/>
         </w:rPr>
-        <w:t>4</w:t>
+        <w:t>5</w:t>
       </w:r>
     </w:p>
     <w:p>
@@ -686,7 +686,7 @@
       <w:tblPr>
         <w:tblW w:w="8630" w:type="dxa"/>
         <w:jc w:val="left"/>
-        <w:tblInd w:w="936" w:type="dxa"/>
+        <w:tblInd w:w="1044" w:type="dxa"/>
         <w:tblBorders>
           <w:top w:val="single" w:color="ffffff" w:sz="8" w:space="0" w:shadow="0" w:frame="0"/>
           <w:left w:val="single" w:color="ffffff" w:sz="8" w:space="0" w:shadow="0" w:frame="0"/>
@@ -707,7 +707,7 @@
           <w:shd w:val="clear" w:color="auto" w:fill="cdd4e9"/>
         </w:tblPrEx>
         <w:trPr>
-          <w:trHeight w:val="280" w:hRule="atLeast"/>
+          <w:trHeight w:val="290" w:hRule="atLeast"/>
         </w:trPr>
         <w:tc>
           <w:tcPr>
@@ -786,7 +786,7 @@
           <w:shd w:val="clear" w:color="auto" w:fill="cdd4e9"/>
         </w:tblPrEx>
         <w:trPr>
-          <w:trHeight w:val="760" w:hRule="atLeast"/>
+          <w:trHeight w:val="770" w:hRule="atLeast"/>
         </w:trPr>
         <w:tc>
           <w:tcPr>
@@ -860,7 +860,7 @@
           <w:shd w:val="clear" w:color="auto" w:fill="cdd4e9"/>
         </w:tblPrEx>
         <w:trPr>
-          <w:trHeight w:val="760" w:hRule="atLeast"/>
+          <w:trHeight w:val="770" w:hRule="atLeast"/>
         </w:trPr>
         <w:tc>
           <w:tcPr>
@@ -934,7 +934,7 @@
           <w:shd w:val="clear" w:color="auto" w:fill="cdd4e9"/>
         </w:tblPrEx>
         <w:trPr>
-          <w:trHeight w:val="1000" w:hRule="atLeast"/>
+          <w:trHeight w:val="1010" w:hRule="atLeast"/>
         </w:trPr>
         <w:tc>
           <w:tcPr>
@@ -1010,7 +1010,7 @@
           <w:shd w:val="clear" w:color="auto" w:fill="cdd4e9"/>
         </w:tblPrEx>
         <w:trPr>
-          <w:trHeight w:val="1000" w:hRule="atLeast"/>
+          <w:trHeight w:val="1010" w:hRule="atLeast"/>
         </w:trPr>
         <w:tc>
           <w:tcPr>
@@ -1119,6 +1119,14 @@
         <w:pStyle w:val="List Paragraph"/>
         <w:widowControl w:val="0"/>
         <w:spacing w:line="240" w:lineRule="auto"/>
+        <w:ind w:left="936" w:hanging="936"/>
+      </w:pPr>
+    </w:p>
+    <w:p>
+      <w:pPr>
+        <w:pStyle w:val="List Paragraph"/>
+        <w:widowControl w:val="0"/>
+        <w:spacing w:line="240" w:lineRule="auto"/>
         <w:ind w:left="828" w:hanging="828"/>
       </w:pPr>
     </w:p>
@@ -1214,7 +1222,7 @@
       <w:tblPr>
         <w:tblW w:w="8630" w:type="dxa"/>
         <w:jc w:val="left"/>
-        <w:tblInd w:w="1152" w:type="dxa"/>
+        <w:tblInd w:w="1260" w:type="dxa"/>
         <w:tblBorders>
           <w:top w:val="single" w:color="ffffff" w:sz="8" w:space="0" w:shadow="0" w:frame="0"/>
           <w:left w:val="single" w:color="ffffff" w:sz="8" w:space="0" w:shadow="0" w:frame="0"/>
@@ -1237,7 +1245,7 @@
           <w:shd w:val="clear" w:color="auto" w:fill="cdd4e9"/>
         </w:tblPrEx>
         <w:trPr>
-          <w:trHeight w:val="280" w:hRule="atLeast"/>
+          <w:trHeight w:val="290" w:hRule="atLeast"/>
         </w:trPr>
         <w:tc>
           <w:tcPr>
@@ -1372,7 +1380,7 @@
           <w:shd w:val="clear" w:color="auto" w:fill="cdd4e9"/>
         </w:tblPrEx>
         <w:trPr>
-          <w:trHeight w:val="760" w:hRule="atLeast"/>
+          <w:trHeight w:val="770" w:hRule="atLeast"/>
         </w:trPr>
         <w:tc>
           <w:tcPr>
@@ -1508,7 +1516,7 @@
           <w:shd w:val="clear" w:color="auto" w:fill="cdd4e9"/>
         </w:tblPrEx>
         <w:trPr>
-          <w:trHeight w:val="760" w:hRule="atLeast"/>
+          <w:trHeight w:val="770" w:hRule="atLeast"/>
         </w:trPr>
         <w:tc>
           <w:tcPr>
@@ -1644,7 +1652,7 @@
           <w:shd w:val="clear" w:color="auto" w:fill="cdd4e9"/>
         </w:tblPrEx>
         <w:trPr>
-          <w:trHeight w:val="760" w:hRule="atLeast"/>
+          <w:trHeight w:val="770" w:hRule="atLeast"/>
         </w:trPr>
         <w:tc>
           <w:tcPr>
@@ -1780,7 +1788,7 @@
           <w:shd w:val="clear" w:color="auto" w:fill="cdd4e9"/>
         </w:tblPrEx>
         <w:trPr>
-          <w:trHeight w:val="760" w:hRule="atLeast"/>
+          <w:trHeight w:val="770" w:hRule="atLeast"/>
         </w:trPr>
         <w:tc>
           <w:tcPr>
@@ -1916,7 +1924,7 @@
           <w:shd w:val="clear" w:color="auto" w:fill="cdd4e9"/>
         </w:tblPrEx>
         <w:trPr>
-          <w:trHeight w:val="730" w:hRule="atLeast"/>
+          <w:trHeight w:val="740" w:hRule="atLeast"/>
         </w:trPr>
         <w:tc>
           <w:tcPr>
@@ -2052,7 +2060,7 @@
           <w:shd w:val="clear" w:color="auto" w:fill="cdd4e9"/>
         </w:tblPrEx>
         <w:trPr>
-          <w:trHeight w:val="1000" w:hRule="atLeast"/>
+          <w:trHeight w:val="1010" w:hRule="atLeast"/>
         </w:trPr>
         <w:tc>
           <w:tcPr>
@@ -2216,7 +2224,7 @@
           <w:shd w:val="clear" w:color="auto" w:fill="cdd4e9"/>
         </w:tblPrEx>
         <w:trPr>
-          <w:trHeight w:val="1240" w:hRule="atLeast"/>
+          <w:trHeight w:val="1250" w:hRule="atLeast"/>
         </w:trPr>
         <w:tc>
           <w:tcPr>
@@ -2408,7 +2416,7 @@
           <w:shd w:val="clear" w:color="auto" w:fill="cdd4e9"/>
         </w:tblPrEx>
         <w:trPr>
-          <w:trHeight w:val="1210" w:hRule="atLeast"/>
+          <w:trHeight w:val="1220" w:hRule="atLeast"/>
         </w:trPr>
         <w:tc>
           <w:tcPr>
@@ -2548,7 +2556,7 @@
           <w:shd w:val="clear" w:color="auto" w:fill="cdd4e9"/>
         </w:tblPrEx>
         <w:trPr>
-          <w:trHeight w:val="520" w:hRule="atLeast"/>
+          <w:trHeight w:val="530" w:hRule="atLeast"/>
         </w:trPr>
         <w:tc>
           <w:tcPr>
@@ -2692,6 +2700,14 @@
         </w:tc>
       </w:tr>
     </w:tbl>
+    <w:p>
+      <w:pPr>
+        <w:pStyle w:val="Body A"/>
+        <w:widowControl w:val="0"/>
+        <w:spacing w:line="240" w:lineRule="auto"/>
+        <w:ind w:left="1152" w:hanging="1152"/>
+      </w:pPr>
+    </w:p>
     <w:p>
       <w:pPr>
         <w:pStyle w:val="Body A"/>
@@ -2790,7 +2806,7 @@
       <w:tblPr>
         <w:tblW w:w="8629" w:type="dxa"/>
         <w:jc w:val="left"/>
-        <w:tblInd w:w="1152" w:type="dxa"/>
+        <w:tblInd w:w="1260" w:type="dxa"/>
         <w:tblBorders>
           <w:top w:val="single" w:color="ffffff" w:sz="8" w:space="0" w:shadow="0" w:frame="0"/>
           <w:left w:val="single" w:color="ffffff" w:sz="8" w:space="0" w:shadow="0" w:frame="0"/>
@@ -2813,7 +2829,7 @@
           <w:shd w:val="clear" w:color="auto" w:fill="cdd4e9"/>
         </w:tblPrEx>
         <w:trPr>
-          <w:trHeight w:val="280" w:hRule="atLeast"/>
+          <w:trHeight w:val="290" w:hRule="atLeast"/>
         </w:trPr>
         <w:tc>
           <w:tcPr>
@@ -2952,7 +2968,7 @@
           <w:shd w:val="clear" w:color="auto" w:fill="cdd4e9"/>
         </w:tblPrEx>
         <w:trPr>
-          <w:trHeight w:val="1000" w:hRule="atLeast"/>
+          <w:trHeight w:val="1010" w:hRule="atLeast"/>
         </w:trPr>
         <w:tc>
           <w:tcPr>
@@ -3085,7 +3101,7 @@
           <w:shd w:val="clear" w:color="auto" w:fill="cdd4e9"/>
         </w:tblPrEx>
         <w:trPr>
-          <w:trHeight w:val="520" w:hRule="atLeast"/>
+          <w:trHeight w:val="530" w:hRule="atLeast"/>
         </w:trPr>
         <w:tc>
           <w:tcPr>
@@ -3233,7 +3249,7 @@
           <w:shd w:val="clear" w:color="auto" w:fill="cdd4e9"/>
         </w:tblPrEx>
         <w:trPr>
-          <w:trHeight w:val="520" w:hRule="atLeast"/>
+          <w:trHeight w:val="530" w:hRule="atLeast"/>
         </w:trPr>
         <w:tc>
           <w:tcPr>
@@ -3366,7 +3382,7 @@
           <w:shd w:val="clear" w:color="auto" w:fill="cdd4e9"/>
         </w:tblPrEx>
         <w:trPr>
-          <w:trHeight w:val="980" w:hRule="atLeast"/>
+          <w:trHeight w:val="990" w:hRule="atLeast"/>
         </w:trPr>
         <w:tc>
           <w:tcPr>
@@ -3499,7 +3515,7 @@
           <w:shd w:val="clear" w:color="auto" w:fill="cdd4e9"/>
         </w:tblPrEx>
         <w:trPr>
-          <w:trHeight w:val="980" w:hRule="atLeast"/>
+          <w:trHeight w:val="990" w:hRule="atLeast"/>
         </w:trPr>
         <w:tc>
           <w:tcPr>
@@ -3632,7 +3648,7 @@
           <w:shd w:val="clear" w:color="auto" w:fill="cdd4e9"/>
         </w:tblPrEx>
         <w:trPr>
-          <w:trHeight w:val="520" w:hRule="atLeast"/>
+          <w:trHeight w:val="530" w:hRule="atLeast"/>
         </w:trPr>
         <w:tc>
           <w:tcPr>
@@ -3772,7 +3788,7 @@
           <w:shd w:val="clear" w:color="auto" w:fill="cdd4e9"/>
         </w:tblPrEx>
         <w:trPr>
-          <w:trHeight w:val="520" w:hRule="atLeast"/>
+          <w:trHeight w:val="530" w:hRule="atLeast"/>
         </w:trPr>
         <w:tc>
           <w:tcPr>
@@ -3930,7 +3946,7 @@
           <w:shd w:val="clear" w:color="auto" w:fill="cdd4e9"/>
         </w:tblPrEx>
         <w:trPr>
-          <w:trHeight w:val="520" w:hRule="atLeast"/>
+          <w:trHeight w:val="530" w:hRule="atLeast"/>
         </w:trPr>
         <w:tc>
           <w:tcPr>
@@ -4066,6 +4082,14 @@
         </w:tc>
       </w:tr>
     </w:tbl>
+    <w:p>
+      <w:pPr>
+        <w:pStyle w:val="List Paragraph"/>
+        <w:widowControl w:val="0"/>
+        <w:spacing w:line="240" w:lineRule="auto"/>
+        <w:ind w:left="1152" w:hanging="1152"/>
+      </w:pPr>
+    </w:p>
     <w:p>
       <w:pPr>
         <w:pStyle w:val="List Paragraph"/>
@@ -4166,7 +4190,7 @@
       <w:tblPr>
         <w:tblW w:w="8630" w:type="dxa"/>
         <w:jc w:val="left"/>
-        <w:tblInd w:w="1152" w:type="dxa"/>
+        <w:tblInd w:w="1260" w:type="dxa"/>
         <w:tblBorders>
           <w:top w:val="single" w:color="ffffff" w:sz="8" w:space="0" w:shadow="0" w:frame="0"/>
           <w:left w:val="single" w:color="ffffff" w:sz="8" w:space="0" w:shadow="0" w:frame="0"/>
@@ -4189,7 +4213,7 @@
           <w:shd w:val="clear" w:color="auto" w:fill="cdd4e9"/>
         </w:tblPrEx>
         <w:trPr>
-          <w:trHeight w:val="280" w:hRule="atLeast"/>
+          <w:trHeight w:val="290" w:hRule="atLeast"/>
         </w:trPr>
         <w:tc>
           <w:tcPr>
@@ -4332,7 +4356,7 @@
           <w:shd w:val="clear" w:color="auto" w:fill="cdd4e9"/>
         </w:tblPrEx>
         <w:trPr>
-          <w:trHeight w:val="1000" w:hRule="atLeast"/>
+          <w:trHeight w:val="1010" w:hRule="atLeast"/>
         </w:trPr>
         <w:tc>
           <w:tcPr>
@@ -4476,7 +4500,7 @@
           <w:shd w:val="clear" w:color="auto" w:fill="cdd4e9"/>
         </w:tblPrEx>
         <w:trPr>
-          <w:trHeight w:val="1220" w:hRule="atLeast"/>
+          <w:trHeight w:val="1230" w:hRule="atLeast"/>
         </w:trPr>
         <w:tc>
           <w:tcPr>
@@ -4620,7 +4644,7 @@
           <w:shd w:val="clear" w:color="auto" w:fill="cdd4e9"/>
         </w:tblPrEx>
         <w:trPr>
-          <w:trHeight w:val="760" w:hRule="atLeast"/>
+          <w:trHeight w:val="770" w:hRule="atLeast"/>
         </w:trPr>
         <w:tc>
           <w:tcPr>
@@ -4820,7 +4844,7 @@
           <w:shd w:val="clear" w:color="auto" w:fill="cdd4e9"/>
         </w:tblPrEx>
         <w:trPr>
-          <w:trHeight w:val="740" w:hRule="atLeast"/>
+          <w:trHeight w:val="750" w:hRule="atLeast"/>
         </w:trPr>
         <w:tc>
           <w:tcPr>
@@ -4964,7 +4988,7 @@
           <w:shd w:val="clear" w:color="auto" w:fill="cdd4e9"/>
         </w:tblPrEx>
         <w:trPr>
-          <w:trHeight w:val="760" w:hRule="atLeast"/>
+          <w:trHeight w:val="770" w:hRule="atLeast"/>
         </w:trPr>
         <w:tc>
           <w:tcPr>
@@ -5108,7 +5132,7 @@
           <w:shd w:val="clear" w:color="auto" w:fill="cdd4e9"/>
         </w:tblPrEx>
         <w:trPr>
-          <w:trHeight w:val="520" w:hRule="atLeast"/>
+          <w:trHeight w:val="530" w:hRule="atLeast"/>
         </w:trPr>
         <w:tc>
           <w:tcPr>
@@ -5252,7 +5276,7 @@
           <w:shd w:val="clear" w:color="auto" w:fill="cdd4e9"/>
         </w:tblPrEx>
         <w:trPr>
-          <w:trHeight w:val="520" w:hRule="atLeast"/>
+          <w:trHeight w:val="530" w:hRule="atLeast"/>
         </w:trPr>
         <w:tc>
           <w:tcPr>
@@ -5396,7 +5420,7 @@
           <w:shd w:val="clear" w:color="auto" w:fill="cdd4e9"/>
         </w:tblPrEx>
         <w:trPr>
-          <w:trHeight w:val="520" w:hRule="atLeast"/>
+          <w:trHeight w:val="530" w:hRule="atLeast"/>
         </w:trPr>
         <w:tc>
           <w:tcPr>
@@ -5522,6 +5546,13 @@
         </w:tc>
       </w:tr>
     </w:tbl>
+    <w:p>
+      <w:pPr>
+        <w:pStyle w:val="Body B"/>
+        <w:widowControl w:val="0"/>
+        <w:ind w:left="1152" w:hanging="1152"/>
+      </w:pPr>
+    </w:p>
     <w:p>
       <w:pPr>
         <w:pStyle w:val="Body B"/>
@@ -5576,7 +5607,7 @@
       <w:tblPr>
         <w:tblW w:w="8414" w:type="dxa"/>
         <w:jc w:val="left"/>
-        <w:tblInd w:w="1152" w:type="dxa"/>
+        <w:tblInd w:w="1260" w:type="dxa"/>
         <w:tblBorders>
           <w:top w:val="single" w:color="ffffff" w:sz="8" w:space="0" w:shadow="0" w:frame="0"/>
           <w:left w:val="single" w:color="ffffff" w:sz="8" w:space="0" w:shadow="0" w:frame="0"/>
@@ -5597,7 +5628,7 @@
           <w:shd w:val="clear" w:color="auto" w:fill="cdd4e9"/>
         </w:tblPrEx>
         <w:trPr>
-          <w:trHeight w:val="280" w:hRule="atLeast"/>
+          <w:trHeight w:val="290" w:hRule="atLeast"/>
         </w:trPr>
         <w:tc>
           <w:tcPr>
@@ -5672,7 +5703,7 @@
           <w:shd w:val="clear" w:color="auto" w:fill="cdd4e9"/>
         </w:tblPrEx>
         <w:trPr>
-          <w:trHeight w:val="1000" w:hRule="atLeast"/>
+          <w:trHeight w:val="1010" w:hRule="atLeast"/>
         </w:trPr>
         <w:tc>
           <w:tcPr>
@@ -5748,7 +5779,7 @@
           <w:shd w:val="clear" w:color="auto" w:fill="cdd4e9"/>
         </w:tblPrEx>
         <w:trPr>
-          <w:trHeight w:val="1000" w:hRule="atLeast"/>
+          <w:trHeight w:val="1010" w:hRule="atLeast"/>
         </w:trPr>
         <w:tc>
           <w:tcPr>
@@ -5824,7 +5855,7 @@
           <w:shd w:val="clear" w:color="auto" w:fill="cdd4e9"/>
         </w:tblPrEx>
         <w:trPr>
-          <w:trHeight w:val="760" w:hRule="atLeast"/>
+          <w:trHeight w:val="770" w:hRule="atLeast"/>
         </w:trPr>
         <w:tc>
           <w:tcPr>
@@ -5900,7 +5931,7 @@
           <w:shd w:val="clear" w:color="auto" w:fill="cdd4e9"/>
         </w:tblPrEx>
         <w:trPr>
-          <w:trHeight w:val="520" w:hRule="atLeast"/>
+          <w:trHeight w:val="530" w:hRule="atLeast"/>
         </w:trPr>
         <w:tc>
           <w:tcPr>
@@ -5976,7 +6007,7 @@
           <w:shd w:val="clear" w:color="auto" w:fill="cdd4e9"/>
         </w:tblPrEx>
         <w:trPr>
-          <w:trHeight w:val="760" w:hRule="atLeast"/>
+          <w:trHeight w:val="770" w:hRule="atLeast"/>
         </w:trPr>
         <w:tc>
           <w:tcPr>
@@ -6052,7 +6083,7 @@
           <w:shd w:val="clear" w:color="auto" w:fill="cdd4e9"/>
         </w:tblPrEx>
         <w:trPr>
-          <w:trHeight w:val="520" w:hRule="atLeast"/>
+          <w:trHeight w:val="530" w:hRule="atLeast"/>
         </w:trPr>
         <w:tc>
           <w:tcPr>
@@ -6128,7 +6159,7 @@
           <w:shd w:val="clear" w:color="auto" w:fill="cdd4e9"/>
         </w:tblPrEx>
         <w:trPr>
-          <w:trHeight w:val="520" w:hRule="atLeast"/>
+          <w:trHeight w:val="530" w:hRule="atLeast"/>
         </w:trPr>
         <w:tc>
           <w:tcPr>
@@ -6204,7 +6235,7 @@
           <w:shd w:val="clear" w:color="auto" w:fill="cdd4e9"/>
         </w:tblPrEx>
         <w:trPr>
-          <w:trHeight w:val="520" w:hRule="atLeast"/>
+          <w:trHeight w:val="530" w:hRule="atLeast"/>
         </w:trPr>
         <w:tc>
           <w:tcPr>
@@ -6280,7 +6311,7 @@
           <w:shd w:val="clear" w:color="auto" w:fill="cdd4e9"/>
         </w:tblPrEx>
         <w:trPr>
-          <w:trHeight w:val="520" w:hRule="atLeast"/>
+          <w:trHeight w:val="530" w:hRule="atLeast"/>
         </w:trPr>
         <w:tc>
           <w:tcPr>
@@ -6336,7 +6367,7 @@
           </w:tcPr>
           <w:p>
             <w:pPr>
-              <w:pStyle w:val="Body"/>
+              <w:pStyle w:val="Body C"/>
             </w:pPr>
             <w:r>
               <w:rPr>
@@ -6357,7 +6388,7 @@
           <w:shd w:val="clear" w:color="auto" w:fill="cdd4e9"/>
         </w:tblPrEx>
         <w:trPr>
-          <w:trHeight w:val="520" w:hRule="atLeast"/>
+          <w:trHeight w:val="530" w:hRule="atLeast"/>
         </w:trPr>
         <w:tc>
           <w:tcPr>
@@ -6414,7 +6445,7 @@
           </w:tcPr>
           <w:p>
             <w:pPr>
-              <w:pStyle w:val="Body"/>
+              <w:pStyle w:val="Body C"/>
             </w:pPr>
             <w:r>
               <w:rPr>
@@ -6431,6 +6462,13 @@
         </w:tc>
       </w:tr>
     </w:tbl>
+    <w:p>
+      <w:pPr>
+        <w:pStyle w:val="Body B"/>
+        <w:widowControl w:val="0"/>
+        <w:ind w:left="1152" w:hanging="1152"/>
+      </w:pPr>
+    </w:p>
     <w:p>
       <w:pPr>
         <w:pStyle w:val="Body B"/>
@@ -7140,13 +7178,10 @@
         <w:ind w:left="0" w:firstLine="0"/>
       </w:pPr>
       <w:r>
+        <w:rPr>
+          <w:rtl w:val="0"/>
+        </w:rPr>
         <w:tab/>
-      </w:r>
-      <w:r>
-        <w:rPr>
-          <w:rtl w:val="0"/>
-          <w:lang w:val="en-US"/>
-        </w:rPr>
         <w:t>CPayOrder order = new CPayOrder("1ZLLJULOCRW3LAU",</w:t>
       </w:r>
     </w:p>
@@ -7510,28 +7545,7 @@
           <w:rtl w:val="0"/>
           <w:lang w:val="en-US"/>
         </w:rPr>
-        <w:t xml:space="preserve">Call CPaySDK onResume () in onResume ()  of the activity of you app to ensure that Citcon SDK can callback your </w:t>
-      </w:r>
-      <w:r>
-        <w:rPr>
-          <w:rtl w:val="0"/>
-          <w:lang w:val="en-US"/>
-        </w:rPr>
-        <w:t xml:space="preserve">app </w:t>
-      </w:r>
-      <w:r>
-        <w:rPr>
-          <w:rtl w:val="0"/>
-          <w:lang w:val="en-US"/>
-        </w:rPr>
-        <w:t>correctly</w:t>
-      </w:r>
-      <w:r>
-        <w:rPr>
-          <w:rtl w:val="0"/>
-          <w:lang w:val="en-US"/>
-        </w:rPr>
-        <w:t>.</w:t>
+        <w:t>Call CPaySDK onResume () in onResume ()  of the activity of you app to ensure that Citcon SDK can callback your app correctly.</w:t>
       </w:r>
     </w:p>
     <w:p>
@@ -7540,13 +7554,10 @@
         <w:ind w:left="0" w:firstLine="0"/>
       </w:pPr>
       <w:r>
+        <w:rPr>
+          <w:rtl w:val="0"/>
+        </w:rPr>
         <w:tab/>
-      </w:r>
-      <w:r>
-        <w:rPr>
-          <w:rtl w:val="0"/>
-          <w:lang w:val="en-US"/>
-        </w:rPr>
         <w:t>@Override</w:t>
       </w:r>
     </w:p>
@@ -7583,43 +7594,12 @@
         <w:ind w:left="0" w:firstLine="0"/>
       </w:pPr>
       <w:r>
+        <w:rPr>
+          <w:rtl w:val="0"/>
+        </w:rPr>
         <w:tab/>
         <w:tab/>
-      </w:r>
-      <w:r>
-        <w:rPr>
-          <w:rtl w:val="0"/>
-          <w:lang w:val="en-US"/>
-        </w:rPr>
-        <w:t>CPaySDK.getInstance(</w:t>
-      </w:r>
-      <w:r>
-        <w:rPr>
-          <w:rtl w:val="0"/>
-          <w:lang w:val="en-US"/>
-        </w:rPr>
-        <w:t>Activity.this</w:t>
-      </w:r>
-      <w:r>
-        <w:rPr>
-          <w:rtl w:val="0"/>
-          <w:lang w:val="en-US"/>
-        </w:rPr>
-        <w:t>,</w:t>
-      </w:r>
-      <w:r>
-        <w:rPr>
-          <w:rtl w:val="0"/>
-          <w:lang w:val="en-US"/>
-        </w:rPr>
-        <w:t xml:space="preserve"> TOKEN</w:t>
-      </w:r>
-      <w:r>
-        <w:rPr>
-          <w:rtl w:val="0"/>
-          <w:lang w:val="en-US"/>
-        </w:rPr>
-        <w:t>).onResume();</w:t>
+        <w:t>CPaySDK.getInstance(Activity.this, TOKEN).onResume();</w:t>
       </w:r>
     </w:p>
     <w:p>
@@ -8031,6 +8011,20 @@
         </w:rPr>
         <w:tab/>
         <w:tab/>
+        <w:t>CPaySDK.getInstance()</w:t>
+      </w:r>
+      <w:r>
+        <w:rPr>
+          <w:rStyle w:val="Hyperlink.1"/>
+          <w:rtl w:val="0"/>
+        </w:rPr>
+        <w:t>.</w:t>
+      </w:r>
+      <w:r>
+        <w:rPr>
+          <w:rStyle w:val="Hyperlink.1"/>
+          <w:rtl w:val="0"/>
+        </w:rPr>
         <w:t>registerReceiver(receiver, filter);</w:t>
       </w:r>
     </w:p>
@@ -8163,6 +8157,20 @@
         </w:rPr>
         <w:tab/>
         <w:tab/>
+        <w:t>CPaySDK.getInstance()</w:t>
+      </w:r>
+      <w:r>
+        <w:rPr>
+          <w:rStyle w:val="Hyperlink.1"/>
+          <w:rtl w:val="0"/>
+        </w:rPr>
+        <w:t>.</w:t>
+      </w:r>
+      <w:r>
+        <w:rPr>
+          <w:rStyle w:val="Hyperlink.1"/>
+          <w:rtl w:val="0"/>
+        </w:rPr>
         <w:t>unregisterReceiver(receiver);</w:t>
       </w:r>
     </w:p>
@@ -10837,9 +10845,9 @@
       <w:vertAlign w:val="baseline"/>
     </w:rPr>
   </w:style>
-  <w:style w:type="paragraph" w:styleId="Body">
-    <w:name w:val="Body"/>
-    <w:next w:val="Body"/>
+  <w:style w:type="paragraph" w:styleId="Body C">
+    <w:name w:val="Body C"/>
+    <w:next w:val="Body C"/>
     <w:pPr>
       <w:keepNext w:val="0"/>
       <w:keepLines w:val="0"/>

</xml_diff>